<commit_message>
fix some small mistake
</commit_message>
<xml_diff>
--- a/docs/软件需求规约v1.docx
+++ b/docs/软件需求规约v1.docx
@@ -1,6 +1,6 @@
 
 <file path=word/document.xml><?xml version="1.0" encoding="utf-8"?>
-<w:document xmlns:wpc="http://schemas.microsoft.com/office/word/2010/wordprocessingCanvas" xmlns:cx="http://schemas.microsoft.com/office/drawing/2014/chartex" xmlns:cx1="http://schemas.microsoft.com/office/drawing/2015/9/8/chartex" xmlns:cx2="http://schemas.microsoft.com/office/drawing/2015/10/21/chartex" xmlns:cx3="http://schemas.microsoft.com/office/drawing/2016/5/9/chartex" xmlns:cx4="http://schemas.microsoft.com/office/drawing/2016/5/10/chartex" xmlns:cx5="http://schemas.microsoft.com/office/drawing/2016/5/11/chartex" xmlns:cx6="http://schemas.microsoft.com/office/drawing/2016/5/12/chartex" xmlns:cx7="http://schemas.microsoft.com/office/drawing/2016/5/13/chartex" xmlns:cx8="http://schemas.microsoft.com/office/drawing/2016/5/14/chartex" xmlns:mc="http://schemas.openxmlformats.org/markup-compatibility/2006" xmlns:aink="http://schemas.microsoft.com/office/drawing/2016/ink" xmlns:am3d="http://schemas.microsoft.com/office/drawing/2017/model3d" xmlns:o="urn:schemas-microsoft-com:office:office" xmlns:r="http://schemas.openxmlformats.org/officeDocument/2006/relationships" xmlns:m="http://schemas.openxmlformats.org/officeDocument/2006/math" xmlns:v="urn:schemas-microsoft-com:vml" xmlns:wp14="http://schemas.microsoft.com/office/word/2010/wordprocessingDrawing" xmlns:wp="http://schemas.openxmlformats.org/drawingml/2006/wordprocessingDrawing" xmlns:w10="urn:schemas-microsoft-com:office:word" xmlns:w="http://schemas.openxmlformats.org/wordprocessingml/2006/main" xmlns:w14="http://schemas.microsoft.com/office/word/2010/wordml" xmlns:w15="http://schemas.microsoft.com/office/word/2012/wordml" xmlns:w16cex="http://schemas.microsoft.com/office/word/2018/wordml/cex" xmlns:w16cid="http://schemas.microsoft.com/office/word/2016/wordml/cid" xmlns:w16="http://schemas.microsoft.com/office/word/2018/wordml" xmlns:w16se="http://schemas.microsoft.com/office/word/2015/wordml/symex" xmlns:wpg="http://schemas.microsoft.com/office/word/2010/wordprocessingGroup" xmlns:wpi="http://schemas.microsoft.com/office/word/2010/wordprocessingInk" xmlns:wne="http://schemas.microsoft.com/office/word/2006/wordml" xmlns:wps="http://schemas.microsoft.com/office/word/2010/wordprocessingShape" mc:Ignorable="w14 w15 w16se w16cid w16 w16cex wp14">
+<w:document xmlns:wpc="http://schemas.microsoft.com/office/word/2010/wordprocessingCanvas" xmlns:cx="http://schemas.microsoft.com/office/drawing/2014/chartex" xmlns:cx1="http://schemas.microsoft.com/office/drawing/2015/9/8/chartex" xmlns:cx2="http://schemas.microsoft.com/office/drawing/2015/10/21/chartex" xmlns:cx3="http://schemas.microsoft.com/office/drawing/2016/5/9/chartex" xmlns:cx4="http://schemas.microsoft.com/office/drawing/2016/5/10/chartex" xmlns:cx5="http://schemas.microsoft.com/office/drawing/2016/5/11/chartex" xmlns:cx6="http://schemas.microsoft.com/office/drawing/2016/5/12/chartex" xmlns:cx7="http://schemas.microsoft.com/office/drawing/2016/5/13/chartex" xmlns:cx8="http://schemas.microsoft.com/office/drawing/2016/5/14/chartex" xmlns:mc="http://schemas.openxmlformats.org/markup-compatibility/2006" xmlns:aink="http://schemas.microsoft.com/office/drawing/2016/ink" xmlns:am3d="http://schemas.microsoft.com/office/drawing/2017/model3d" xmlns:o="urn:schemas-microsoft-com:office:office" xmlns:r="http://schemas.openxmlformats.org/officeDocument/2006/relationships" xmlns:m="http://schemas.openxmlformats.org/officeDocument/2006/math" xmlns:v="urn:schemas-microsoft-com:vml" xmlns:wp14="http://schemas.microsoft.com/office/word/2010/wordprocessingDrawing" xmlns:wp="http://schemas.openxmlformats.org/drawingml/2006/wordprocessingDrawing" xmlns:w10="urn:schemas-microsoft-com:office:word" xmlns:w="http://schemas.openxmlformats.org/wordprocessingml/2006/main" xmlns:w14="http://schemas.microsoft.com/office/word/2010/wordml" xmlns:w15="http://schemas.microsoft.com/office/word/2012/wordml" xmlns:w16cid="http://schemas.microsoft.com/office/word/2016/wordml/cid" xmlns:w16se="http://schemas.microsoft.com/office/word/2015/wordml/symex" xmlns:wpg="http://schemas.microsoft.com/office/word/2010/wordprocessingGroup" xmlns:wpi="http://schemas.microsoft.com/office/word/2010/wordprocessingInk" xmlns:wne="http://schemas.microsoft.com/office/word/2006/wordml" xmlns:wps="http://schemas.microsoft.com/office/word/2010/wordprocessingShape" mc:Ignorable="w14 w15 w16se w16cid wp14">
   <w:body>
     <w:p>
       <w:pPr>
@@ -3809,7 +3809,43 @@
         <w:rPr>
           <w:rFonts w:hint="eastAsia"/>
         </w:rPr>
-        <w:t>代码，请求静态检测并修复；</w:t>
+        <w:t>代码，</w:t>
+      </w:r>
+      <w:r>
+        <w:rPr>
+          <w:rFonts w:hint="eastAsia"/>
+        </w:rPr>
+        <w:t>提交</w:t>
+      </w:r>
+      <w:r>
+        <w:rPr>
+          <w:rFonts w:hint="eastAsia"/>
+        </w:rPr>
+        <w:t>静态检测</w:t>
+      </w:r>
+      <w:r>
+        <w:rPr>
+          <w:rFonts w:hint="eastAsia"/>
+        </w:rPr>
+        <w:t>与</w:t>
+      </w:r>
+      <w:r>
+        <w:rPr>
+          <w:rFonts w:hint="eastAsia"/>
+        </w:rPr>
+        <w:t>修复</w:t>
+      </w:r>
+      <w:r>
+        <w:rPr>
+          <w:rFonts w:hint="eastAsia"/>
+        </w:rPr>
+        <w:t>的请求</w:t>
+      </w:r>
+      <w:r>
+        <w:rPr>
+          <w:rFonts w:hint="eastAsia"/>
+        </w:rPr>
+        <w:t>；</w:t>
       </w:r>
     </w:p>
     <w:p>
@@ -3834,7 +3870,43 @@
         <w:rPr>
           <w:rFonts w:hint="eastAsia"/>
         </w:rPr>
-        <w:t>代码，请求动态监测并修复；</w:t>
+        <w:t>代码，</w:t>
+      </w:r>
+      <w:r>
+        <w:rPr>
+          <w:rFonts w:hint="eastAsia"/>
+        </w:rPr>
+        <w:t>提交</w:t>
+      </w:r>
+      <w:r>
+        <w:rPr>
+          <w:rFonts w:hint="eastAsia"/>
+        </w:rPr>
+        <w:t>动态监测</w:t>
+      </w:r>
+      <w:r>
+        <w:rPr>
+          <w:rFonts w:hint="eastAsia"/>
+        </w:rPr>
+        <w:t>与</w:t>
+      </w:r>
+      <w:r>
+        <w:rPr>
+          <w:rFonts w:hint="eastAsia"/>
+        </w:rPr>
+        <w:t>修复</w:t>
+      </w:r>
+      <w:r>
+        <w:rPr>
+          <w:rFonts w:hint="eastAsia"/>
+        </w:rPr>
+        <w:t>的请求</w:t>
+      </w:r>
+      <w:r>
+        <w:rPr>
+          <w:rFonts w:hint="eastAsia"/>
+        </w:rPr>
+        <w:t>；</w:t>
       </w:r>
     </w:p>
     <w:p>
@@ -4315,7 +4387,36 @@
         <w:rPr>
           <w:rFonts w:hint="eastAsia"/>
         </w:rPr>
-        <w:t>本系统能在30s内给出静态检测结果与修复，对动态检测，时长会根据实际代码变化，最大不超过180s。</w:t>
+        <w:t>本系统能在30s内给出静态检测结果与修复</w:t>
+      </w:r>
+      <w:r>
+        <w:rPr>
+          <w:rFonts w:hint="eastAsia"/>
+        </w:rPr>
+        <w:t>；</w:t>
+      </w:r>
+      <w:r>
+        <w:rPr>
+          <w:rFonts w:hint="eastAsia"/>
+        </w:rPr>
+        <w:t>对动态检测，</w:t>
+      </w:r>
+      <w:r>
+        <w:t>hive任务跑完</w:t>
+      </w:r>
+      <w:r>
+        <w:rPr>
+          <w:rFonts w:hint="eastAsia"/>
+        </w:rPr>
+        <w:t>系统才能进行分析，任务跑完后系统检测的时延</w:t>
+      </w:r>
+      <w:bookmarkStart w:id="19" w:name="_GoBack"/>
+      <w:bookmarkEnd w:id="19"/>
+      <w:r>
+        <w:rPr>
+          <w:rFonts w:hint="eastAsia"/>
+        </w:rPr>
+        <w:t>最大不超过180s。</w:t>
       </w:r>
     </w:p>
     <w:p>
@@ -4456,24 +4557,24 @@
       <w:pPr>
         <w:pStyle w:val="1"/>
       </w:pPr>
-      <w:bookmarkStart w:id="19" w:name="_Toc498836231"/>
-      <w:bookmarkStart w:id="20" w:name="_Toc54269957"/>
-      <w:bookmarkStart w:id="21" w:name="_Toc55853053"/>
+      <w:bookmarkStart w:id="20" w:name="_Toc498836231"/>
+      <w:bookmarkStart w:id="21" w:name="_Toc54269957"/>
+      <w:bookmarkStart w:id="22" w:name="_Toc55853053"/>
       <w:r>
         <w:rPr>
           <w:rFonts w:hint="eastAsia"/>
         </w:rPr>
         <w:t>功能</w:t>
       </w:r>
-      <w:bookmarkEnd w:id="19"/>
+      <w:bookmarkEnd w:id="20"/>
       <w:r>
         <w:rPr>
           <w:rFonts w:hint="eastAsia"/>
         </w:rPr>
         <w:t>需求</w:t>
       </w:r>
-      <w:bookmarkEnd w:id="20"/>
       <w:bookmarkEnd w:id="21"/>
+      <w:bookmarkEnd w:id="22"/>
     </w:p>
     <w:p>
       <w:pPr>
@@ -4552,9 +4653,6 @@
       <w:pPr>
         <w:ind w:firstLine="400"/>
         <w:jc w:val="center"/>
-        <w:rPr>
-          <w:rFonts w:hint="eastAsia"/>
-        </w:rPr>
       </w:pPr>
       <w:r>
         <w:rPr>
@@ -4583,9 +4681,6 @@
     <w:p>
       <w:pPr>
         <w:ind w:firstLine="400"/>
-        <w:rPr>
-          <w:rFonts w:hint="eastAsia"/>
-        </w:rPr>
       </w:pPr>
     </w:p>
     <w:p>
@@ -4593,9 +4688,6 @@
         <w:pStyle w:val="InfoBlue"/>
         <w:ind w:firstLine="400"/>
         <w:jc w:val="center"/>
-        <w:rPr>
-          <w:rFonts w:hint="eastAsia"/>
-        </w:rPr>
       </w:pPr>
     </w:p>
     <w:p>
@@ -4783,7 +4875,6 @@
               <w:ind w:firstLine="360"/>
               <w:jc w:val="both"/>
               <w:rPr>
-                <w:rFonts w:hint="eastAsia"/>
                 <w:kern w:val="2"/>
                 <w:sz w:val="18"/>
                 <w:szCs w:val="18"/>
@@ -4892,7 +4983,6 @@
               <w:ind w:firstLine="360"/>
               <w:jc w:val="both"/>
               <w:rPr>
-                <w:rFonts w:hint="eastAsia"/>
                 <w:kern w:val="2"/>
                 <w:sz w:val="18"/>
                 <w:szCs w:val="18"/>
@@ -4965,7 +5055,6 @@
               <w:ind w:firstLine="360"/>
               <w:jc w:val="both"/>
               <w:rPr>
-                <w:rFonts w:hint="eastAsia"/>
                 <w:kern w:val="2"/>
                 <w:sz w:val="18"/>
                 <w:szCs w:val="18"/>
@@ -5060,7 +5149,6 @@
               <w:ind w:firstLineChars="0" w:firstLine="360"/>
               <w:jc w:val="both"/>
               <w:rPr>
-                <w:rFonts w:hint="eastAsia"/>
                 <w:kern w:val="2"/>
                 <w:sz w:val="18"/>
                 <w:szCs w:val="18"/>
@@ -5145,7 +5233,6 @@
               <w:ind w:firstLineChars="0" w:firstLine="360"/>
               <w:jc w:val="both"/>
               <w:rPr>
-                <w:rFonts w:hint="eastAsia"/>
                 <w:kern w:val="2"/>
                 <w:sz w:val="18"/>
                 <w:szCs w:val="18"/>
@@ -5240,7 +5327,6 @@
               <w:ind w:firstLine="360"/>
               <w:jc w:val="both"/>
               <w:rPr>
-                <w:rFonts w:hint="eastAsia"/>
                 <w:kern w:val="2"/>
                 <w:sz w:val="18"/>
                 <w:szCs w:val="18"/>
@@ -5278,7 +5364,6 @@
               <w:ind w:firstLine="360"/>
               <w:jc w:val="both"/>
               <w:rPr>
-                <w:rFonts w:hint="eastAsia"/>
                 <w:kern w:val="2"/>
                 <w:sz w:val="18"/>
                 <w:szCs w:val="18"/>
@@ -5317,7 +5402,6 @@
               <w:ind w:firstLine="360"/>
               <w:jc w:val="both"/>
               <w:rPr>
-                <w:rFonts w:hint="eastAsia"/>
                 <w:kern w:val="2"/>
                 <w:sz w:val="18"/>
                 <w:szCs w:val="18"/>
@@ -5451,15 +5535,7 @@
                 <w:sz w:val="18"/>
                 <w:szCs w:val="18"/>
               </w:rPr>
-              <w:t>UC0</w:t>
-            </w:r>
-            <w:r>
-              <w:rPr>
-                <w:kern w:val="2"/>
-                <w:sz w:val="18"/>
-                <w:szCs w:val="18"/>
-              </w:rPr>
-              <w:t>2</w:t>
+              <w:t>UC02</w:t>
             </w:r>
           </w:p>
         </w:tc>
@@ -5568,7 +5644,6 @@
               <w:ind w:firstLine="360"/>
               <w:jc w:val="both"/>
               <w:rPr>
-                <w:rFonts w:hint="eastAsia"/>
                 <w:kern w:val="2"/>
                 <w:sz w:val="18"/>
                 <w:szCs w:val="18"/>
@@ -5695,7 +5770,6 @@
               <w:ind w:firstLine="360"/>
               <w:jc w:val="both"/>
               <w:rPr>
-                <w:rFonts w:hint="eastAsia"/>
                 <w:kern w:val="2"/>
                 <w:sz w:val="18"/>
                 <w:szCs w:val="18"/>
@@ -5750,7 +5824,6 @@
               <w:ind w:firstLine="360"/>
               <w:jc w:val="both"/>
               <w:rPr>
-                <w:rFonts w:hint="eastAsia"/>
                 <w:kern w:val="2"/>
                 <w:sz w:val="18"/>
                 <w:szCs w:val="18"/>
@@ -5871,7 +5944,6 @@
               <w:ind w:left="760" w:firstLineChars="0" w:hanging="360"/>
               <w:jc w:val="both"/>
               <w:rPr>
-                <w:rFonts w:hint="eastAsia"/>
                 <w:kern w:val="2"/>
                 <w:sz w:val="18"/>
                 <w:szCs w:val="18"/>
@@ -5974,38 +6046,19 @@
               <w:ind w:firstLineChars="0" w:firstLine="360"/>
               <w:jc w:val="both"/>
               <w:rPr>
+                <w:kern w:val="2"/>
+                <w:sz w:val="18"/>
+                <w:szCs w:val="18"/>
+              </w:rPr>
+            </w:pPr>
+            <w:r>
+              <w:rPr>
                 <w:rFonts w:hint="eastAsia"/>
                 <w:kern w:val="2"/>
                 <w:sz w:val="18"/>
                 <w:szCs w:val="18"/>
               </w:rPr>
-            </w:pPr>
-            <w:r>
-              <w:rPr>
-                <w:rFonts w:hint="eastAsia"/>
-                <w:kern w:val="2"/>
-                <w:sz w:val="18"/>
-                <w:szCs w:val="18"/>
-              </w:rPr>
-              <w:t>系统提示提交</w:t>
-            </w:r>
-            <w:r>
-              <w:rPr>
-                <w:rFonts w:hint="eastAsia"/>
-                <w:kern w:val="2"/>
-                <w:sz w:val="18"/>
-                <w:szCs w:val="18"/>
-              </w:rPr>
-              <w:t>动</w:t>
-            </w:r>
-            <w:r>
-              <w:rPr>
-                <w:rFonts w:hint="eastAsia"/>
-                <w:kern w:val="2"/>
-                <w:sz w:val="18"/>
-                <w:szCs w:val="18"/>
-              </w:rPr>
-              <w:t>态检测成功</w:t>
+              <w:t>系统提示提交动态检测成功</w:t>
             </w:r>
           </w:p>
         </w:tc>
@@ -6078,7 +6131,6 @@
               <w:ind w:firstLine="360"/>
               <w:jc w:val="both"/>
               <w:rPr>
-                <w:rFonts w:hint="eastAsia"/>
                 <w:kern w:val="2"/>
                 <w:sz w:val="18"/>
                 <w:szCs w:val="18"/>
@@ -6116,7 +6168,6 @@
               <w:ind w:firstLine="360"/>
               <w:jc w:val="both"/>
               <w:rPr>
-                <w:rFonts w:hint="eastAsia"/>
                 <w:kern w:val="2"/>
                 <w:sz w:val="18"/>
                 <w:szCs w:val="18"/>
@@ -6146,19 +6197,35 @@
               <w:ind w:firstLine="360"/>
               <w:jc w:val="both"/>
               <w:rPr>
+                <w:kern w:val="2"/>
+                <w:sz w:val="18"/>
+                <w:szCs w:val="18"/>
+              </w:rPr>
+            </w:pPr>
+            <w:r>
+              <w:rPr>
+                <w:kern w:val="2"/>
+                <w:sz w:val="18"/>
+                <w:szCs w:val="18"/>
+              </w:rPr>
+              <w:t>5</w:t>
+            </w:r>
+            <w:r>
+              <w:rPr>
                 <w:rFonts w:hint="eastAsia"/>
                 <w:kern w:val="2"/>
                 <w:sz w:val="18"/>
                 <w:szCs w:val="18"/>
               </w:rPr>
-            </w:pPr>
-            <w:r>
-              <w:rPr>
-                <w:kern w:val="2"/>
-                <w:sz w:val="18"/>
-                <w:szCs w:val="18"/>
-              </w:rPr>
-              <w:t>5</w:t>
+              <w:t>a</w:t>
+            </w:r>
+            <w:r>
+              <w:rPr>
+                <w:kern w:val="2"/>
+                <w:sz w:val="18"/>
+                <w:szCs w:val="18"/>
+              </w:rPr>
+              <w:t xml:space="preserve">. </w:t>
             </w:r>
             <w:r>
               <w:rPr>
@@ -6167,42 +6234,7 @@
                 <w:sz w:val="18"/>
                 <w:szCs w:val="18"/>
               </w:rPr>
-              <w:t>a</w:t>
-            </w:r>
-            <w:r>
-              <w:rPr>
-                <w:kern w:val="2"/>
-                <w:sz w:val="18"/>
-                <w:szCs w:val="18"/>
-              </w:rPr>
-              <w:t xml:space="preserve">. </w:t>
-            </w:r>
-            <w:r>
-              <w:rPr>
-                <w:rFonts w:hint="eastAsia"/>
-                <w:kern w:val="2"/>
-                <w:sz w:val="18"/>
-                <w:szCs w:val="18"/>
-              </w:rPr>
-              <w:t>系统提示提交</w:t>
-            </w:r>
-            <w:r>
-              <w:rPr>
-                <w:rFonts w:hint="eastAsia"/>
-                <w:kern w:val="2"/>
-                <w:sz w:val="18"/>
-                <w:szCs w:val="18"/>
-              </w:rPr>
-              <w:t>动</w:t>
-            </w:r>
-            <w:r>
-              <w:rPr>
-                <w:rFonts w:hint="eastAsia"/>
-                <w:kern w:val="2"/>
-                <w:sz w:val="18"/>
-                <w:szCs w:val="18"/>
-              </w:rPr>
-              <w:t>态检测失败</w:t>
+              <w:t>系统提示提交动态检测失败</w:t>
             </w:r>
           </w:p>
         </w:tc>
@@ -6211,9 +6243,6 @@
     <w:p>
       <w:pPr>
         <w:ind w:firstLineChars="0" w:firstLine="0"/>
-        <w:rPr>
-          <w:rFonts w:hint="eastAsia"/>
-        </w:rPr>
       </w:pPr>
     </w:p>
     <w:p>
@@ -6297,15 +6326,7 @@
                 <w:sz w:val="18"/>
                 <w:szCs w:val="18"/>
               </w:rPr>
-              <w:t>UC0</w:t>
-            </w:r>
-            <w:r>
-              <w:rPr>
-                <w:kern w:val="2"/>
-                <w:sz w:val="18"/>
-                <w:szCs w:val="18"/>
-              </w:rPr>
-              <w:t>3</w:t>
+              <w:t>UC03</w:t>
             </w:r>
           </w:p>
         </w:tc>
@@ -6344,7 +6365,6 @@
               <w:ind w:firstLine="360"/>
               <w:jc w:val="both"/>
               <w:rPr>
-                <w:rFonts w:hint="eastAsia"/>
                 <w:kern w:val="2"/>
                 <w:sz w:val="18"/>
                 <w:szCs w:val="18"/>
@@ -6407,7 +6427,6 @@
               <w:ind w:firstLine="360"/>
               <w:jc w:val="both"/>
               <w:rPr>
-                <w:rFonts w:hint="eastAsia"/>
                 <w:kern w:val="2"/>
                 <w:sz w:val="18"/>
                 <w:szCs w:val="18"/>
@@ -6516,7 +6535,6 @@
               <w:ind w:firstLine="360"/>
               <w:jc w:val="both"/>
               <w:rPr>
-                <w:rFonts w:hint="eastAsia"/>
                 <w:kern w:val="2"/>
                 <w:sz w:val="18"/>
                 <w:szCs w:val="18"/>
@@ -6571,7 +6589,6 @@
               <w:ind w:firstLine="360"/>
               <w:jc w:val="both"/>
               <w:rPr>
-                <w:rFonts w:hint="eastAsia"/>
                 <w:kern w:val="2"/>
                 <w:sz w:val="18"/>
                 <w:szCs w:val="18"/>
@@ -6699,7 +6716,6 @@
               <w:ind w:firstLineChars="0" w:firstLine="360"/>
               <w:jc w:val="both"/>
               <w:rPr>
-                <w:rFonts w:hint="eastAsia"/>
                 <w:kern w:val="2"/>
                 <w:sz w:val="18"/>
                 <w:szCs w:val="18"/>
@@ -6777,7 +6793,6 @@
               <w:ind w:firstLineChars="0" w:firstLine="360"/>
               <w:jc w:val="both"/>
               <w:rPr>
-                <w:rFonts w:hint="eastAsia"/>
                 <w:kern w:val="2"/>
                 <w:sz w:val="18"/>
                 <w:szCs w:val="18"/>
@@ -6872,7 +6887,6 @@
               <w:ind w:firstLine="360"/>
               <w:jc w:val="both"/>
               <w:rPr>
-                <w:rFonts w:hint="eastAsia"/>
                 <w:kern w:val="2"/>
                 <w:sz w:val="18"/>
                 <w:szCs w:val="18"/>
@@ -6910,7 +6924,6 @@
               <w:ind w:firstLine="360"/>
               <w:jc w:val="both"/>
               <w:rPr>
-                <w:rFonts w:hint="eastAsia"/>
                 <w:kern w:val="2"/>
                 <w:sz w:val="18"/>
                 <w:szCs w:val="18"/>
@@ -6958,7 +6971,6 @@
               <w:ind w:firstLine="360"/>
               <w:jc w:val="both"/>
               <w:rPr>
-                <w:rFonts w:hint="eastAsia"/>
                 <w:kern w:val="2"/>
                 <w:sz w:val="18"/>
                 <w:szCs w:val="18"/>
@@ -7014,9 +7026,6 @@
     <w:p>
       <w:pPr>
         <w:ind w:firstLine="400"/>
-        <w:rPr>
-          <w:rFonts w:hint="eastAsia"/>
-        </w:rPr>
       </w:pPr>
     </w:p>
     <w:p>
@@ -7100,15 +7109,7 @@
                 <w:sz w:val="18"/>
                 <w:szCs w:val="18"/>
               </w:rPr>
-              <w:t>UC0</w:t>
-            </w:r>
-            <w:r>
-              <w:rPr>
-                <w:kern w:val="2"/>
-                <w:sz w:val="18"/>
-                <w:szCs w:val="18"/>
-              </w:rPr>
-              <w:t>4</w:t>
+              <w:t>UC04</w:t>
             </w:r>
           </w:p>
         </w:tc>
@@ -7200,7 +7201,6 @@
               <w:ind w:firstLine="360"/>
               <w:jc w:val="both"/>
               <w:rPr>
-                <w:rFonts w:hint="eastAsia"/>
                 <w:kern w:val="2"/>
                 <w:sz w:val="18"/>
                 <w:szCs w:val="18"/>
@@ -7309,7 +7309,6 @@
               <w:ind w:firstLine="360"/>
               <w:jc w:val="both"/>
               <w:rPr>
-                <w:rFonts w:hint="eastAsia"/>
                 <w:kern w:val="2"/>
                 <w:sz w:val="18"/>
                 <w:szCs w:val="18"/>
@@ -7373,7 +7372,6 @@
               <w:ind w:firstLine="360"/>
               <w:jc w:val="both"/>
               <w:rPr>
-                <w:rFonts w:hint="eastAsia"/>
                 <w:kern w:val="2"/>
                 <w:sz w:val="18"/>
                 <w:szCs w:val="18"/>
@@ -7518,7 +7516,6 @@
               <w:ind w:firstLineChars="0" w:firstLine="360"/>
               <w:jc w:val="both"/>
               <w:rPr>
-                <w:rFonts w:hint="eastAsia"/>
                 <w:kern w:val="2"/>
                 <w:sz w:val="18"/>
                 <w:szCs w:val="18"/>
@@ -7605,7 +7602,6 @@
               <w:ind w:firstLine="360"/>
               <w:jc w:val="both"/>
               <w:rPr>
-                <w:rFonts w:hint="eastAsia"/>
                 <w:kern w:val="2"/>
                 <w:sz w:val="18"/>
                 <w:szCs w:val="18"/>
@@ -7682,7 +7678,6 @@
               <w:ind w:firstLine="360"/>
               <w:jc w:val="both"/>
               <w:rPr>
-                <w:rFonts w:hint="eastAsia"/>
                 <w:kern w:val="2"/>
                 <w:sz w:val="18"/>
                 <w:szCs w:val="18"/>
@@ -7712,33 +7707,30 @@
     <w:p>
       <w:pPr>
         <w:ind w:firstLineChars="0" w:firstLine="0"/>
-        <w:rPr>
-          <w:rFonts w:hint="eastAsia"/>
-        </w:rPr>
       </w:pPr>
     </w:p>
     <w:p>
       <w:pPr>
         <w:pStyle w:val="1"/>
       </w:pPr>
-      <w:bookmarkStart w:id="22" w:name="_Toc54269961"/>
-      <w:bookmarkStart w:id="23" w:name="_Toc55853057"/>
-      <w:bookmarkStart w:id="24" w:name="_Toc498836233"/>
+      <w:bookmarkStart w:id="23" w:name="_Toc54269961"/>
+      <w:bookmarkStart w:id="24" w:name="_Toc55853057"/>
+      <w:bookmarkStart w:id="25" w:name="_Toc498836233"/>
       <w:r>
         <w:rPr>
           <w:rFonts w:hint="eastAsia"/>
         </w:rPr>
         <w:t>非功能需求</w:t>
       </w:r>
-      <w:bookmarkEnd w:id="22"/>
       <w:bookmarkEnd w:id="23"/>
+      <w:bookmarkEnd w:id="24"/>
     </w:p>
     <w:p>
       <w:pPr>
         <w:pStyle w:val="2"/>
       </w:pPr>
-      <w:bookmarkStart w:id="25" w:name="_Toc54269962"/>
-      <w:bookmarkStart w:id="26" w:name="_Toc55853058"/>
+      <w:bookmarkStart w:id="26" w:name="_Toc54269962"/>
+      <w:bookmarkStart w:id="27" w:name="_Toc55853058"/>
       <w:r>
         <w:rPr>
           <w:rFonts w:hint="eastAsia"/>
@@ -7751,9 +7743,9 @@
         </w:rPr>
         <w:t>用性</w:t>
       </w:r>
-      <w:bookmarkEnd w:id="24"/>
       <w:bookmarkEnd w:id="25"/>
       <w:bookmarkEnd w:id="26"/>
+      <w:bookmarkEnd w:id="27"/>
     </w:p>
     <w:p>
       <w:pPr>
@@ -7897,18 +7889,18 @@
       <w:pPr>
         <w:pStyle w:val="2"/>
       </w:pPr>
-      <w:bookmarkStart w:id="27" w:name="_Toc498836235"/>
-      <w:bookmarkStart w:id="28" w:name="_Toc54269963"/>
-      <w:bookmarkStart w:id="29" w:name="_Toc55853059"/>
+      <w:bookmarkStart w:id="28" w:name="_Toc498836235"/>
+      <w:bookmarkStart w:id="29" w:name="_Toc54269963"/>
+      <w:bookmarkStart w:id="30" w:name="_Toc55853059"/>
       <w:r>
         <w:rPr>
           <w:rFonts w:hint="eastAsia"/>
         </w:rPr>
         <w:t>可靠性</w:t>
       </w:r>
-      <w:bookmarkEnd w:id="27"/>
       <w:bookmarkEnd w:id="28"/>
       <w:bookmarkEnd w:id="29"/>
+      <w:bookmarkEnd w:id="30"/>
     </w:p>
     <w:p>
       <w:pPr>
@@ -8141,18 +8133,18 @@
       <w:pPr>
         <w:pStyle w:val="2"/>
       </w:pPr>
-      <w:bookmarkStart w:id="30" w:name="_Toc498836237"/>
-      <w:bookmarkStart w:id="31" w:name="_Toc54269964"/>
-      <w:bookmarkStart w:id="32" w:name="_Toc55853060"/>
+      <w:bookmarkStart w:id="31" w:name="_Toc498836237"/>
+      <w:bookmarkStart w:id="32" w:name="_Toc54269964"/>
+      <w:bookmarkStart w:id="33" w:name="_Toc55853060"/>
       <w:r>
         <w:rPr>
           <w:rFonts w:hint="eastAsia"/>
         </w:rPr>
         <w:t>性能</w:t>
       </w:r>
-      <w:bookmarkEnd w:id="30"/>
       <w:bookmarkEnd w:id="31"/>
       <w:bookmarkEnd w:id="32"/>
+      <w:bookmarkEnd w:id="33"/>
     </w:p>
     <w:p>
       <w:pPr>
@@ -8270,18 +8262,18 @@
       <w:pPr>
         <w:pStyle w:val="2"/>
       </w:pPr>
-      <w:bookmarkStart w:id="33" w:name="_Toc498836239"/>
-      <w:bookmarkStart w:id="34" w:name="_Toc54269965"/>
-      <w:bookmarkStart w:id="35" w:name="_Toc55853061"/>
+      <w:bookmarkStart w:id="34" w:name="_Toc498836239"/>
+      <w:bookmarkStart w:id="35" w:name="_Toc54269965"/>
+      <w:bookmarkStart w:id="36" w:name="_Toc55853061"/>
       <w:r>
         <w:rPr>
           <w:rFonts w:hint="eastAsia"/>
         </w:rPr>
         <w:t>可支持性</w:t>
       </w:r>
-      <w:bookmarkEnd w:id="33"/>
       <w:bookmarkEnd w:id="34"/>
       <w:bookmarkEnd w:id="35"/>
+      <w:bookmarkEnd w:id="36"/>
     </w:p>
     <w:p>
       <w:pPr>
@@ -8305,18 +8297,18 @@
       <w:pPr>
         <w:pStyle w:val="2"/>
       </w:pPr>
-      <w:bookmarkStart w:id="36" w:name="_Toc498836241"/>
-      <w:bookmarkStart w:id="37" w:name="_Toc54269966"/>
-      <w:bookmarkStart w:id="38" w:name="_Toc55853062"/>
+      <w:bookmarkStart w:id="37" w:name="_Toc498836241"/>
+      <w:bookmarkStart w:id="38" w:name="_Toc54269966"/>
+      <w:bookmarkStart w:id="39" w:name="_Toc55853062"/>
       <w:r>
         <w:rPr>
           <w:rFonts w:hint="eastAsia"/>
         </w:rPr>
         <w:t>设计约束</w:t>
       </w:r>
-      <w:bookmarkEnd w:id="36"/>
       <w:bookmarkEnd w:id="37"/>
       <w:bookmarkEnd w:id="38"/>
+      <w:bookmarkEnd w:id="39"/>
     </w:p>
     <w:p>
       <w:pPr>
@@ -8340,9 +8332,9 @@
       <w:pPr>
         <w:pStyle w:val="1"/>
       </w:pPr>
-      <w:bookmarkStart w:id="39" w:name="_Toc54269967"/>
-      <w:bookmarkStart w:id="40" w:name="_Toc55853063"/>
-      <w:bookmarkStart w:id="41" w:name="_Toc498836243"/>
+      <w:bookmarkStart w:id="40" w:name="_Toc54269967"/>
+      <w:bookmarkStart w:id="41" w:name="_Toc55853063"/>
+      <w:bookmarkStart w:id="42" w:name="_Toc498836243"/>
       <w:r>
         <w:rPr>
           <w:rFonts w:hint="eastAsia"/>
@@ -8358,15 +8350,15 @@
         </w:rPr>
         <w:t>需求</w:t>
       </w:r>
-      <w:bookmarkEnd w:id="39"/>
       <w:bookmarkEnd w:id="40"/>
+      <w:bookmarkEnd w:id="41"/>
     </w:p>
     <w:p>
       <w:pPr>
         <w:pStyle w:val="2"/>
       </w:pPr>
-      <w:bookmarkStart w:id="42" w:name="_Toc54269968"/>
-      <w:bookmarkStart w:id="43" w:name="_Toc55853064"/>
+      <w:bookmarkStart w:id="43" w:name="_Toc54269968"/>
+      <w:bookmarkStart w:id="44" w:name="_Toc55853064"/>
       <w:r>
         <w:rPr>
           <w:rFonts w:hint="eastAsia"/>
@@ -8400,9 +8392,9 @@
         </w:rPr>
         <w:t>需求</w:t>
       </w:r>
-      <w:bookmarkEnd w:id="41"/>
       <w:bookmarkEnd w:id="42"/>
       <w:bookmarkEnd w:id="43"/>
+      <w:bookmarkEnd w:id="44"/>
     </w:p>
     <w:p>
       <w:pPr>
@@ -8426,16 +8418,16 @@
       <w:pPr>
         <w:pStyle w:val="2"/>
       </w:pPr>
-      <w:bookmarkStart w:id="44" w:name="_Toc498836245"/>
-      <w:bookmarkStart w:id="45" w:name="_Toc54269969"/>
-      <w:bookmarkStart w:id="46" w:name="_Toc55853065"/>
+      <w:bookmarkStart w:id="45" w:name="_Toc498836245"/>
+      <w:bookmarkStart w:id="46" w:name="_Toc54269969"/>
+      <w:bookmarkStart w:id="47" w:name="_Toc55853065"/>
       <w:r>
         <w:rPr>
           <w:rFonts w:hint="eastAsia"/>
         </w:rPr>
         <w:t>接口</w:t>
       </w:r>
-      <w:bookmarkEnd w:id="44"/>
+      <w:bookmarkEnd w:id="45"/>
       <w:r>
         <w:rPr>
           <w:rFonts w:hint="eastAsia"/>
@@ -8445,8 +8437,8 @@
       <w:r>
         <w:t>求</w:t>
       </w:r>
-      <w:bookmarkEnd w:id="45"/>
       <w:bookmarkEnd w:id="46"/>
+      <w:bookmarkEnd w:id="47"/>
     </w:p>
     <w:p>
       <w:pPr>
@@ -8488,18 +8480,18 @@
       <w:pPr>
         <w:pStyle w:val="3"/>
       </w:pPr>
-      <w:bookmarkStart w:id="47" w:name="_Toc498836246"/>
-      <w:bookmarkStart w:id="48" w:name="_Toc54269970"/>
-      <w:bookmarkStart w:id="49" w:name="_Toc55853066"/>
+      <w:bookmarkStart w:id="48" w:name="_Toc498836246"/>
+      <w:bookmarkStart w:id="49" w:name="_Toc54269970"/>
+      <w:bookmarkStart w:id="50" w:name="_Toc55853066"/>
       <w:r>
         <w:rPr>
           <w:rFonts w:hint="eastAsia"/>
         </w:rPr>
         <w:t>用户界面</w:t>
       </w:r>
-      <w:bookmarkEnd w:id="47"/>
       <w:bookmarkEnd w:id="48"/>
       <w:bookmarkEnd w:id="49"/>
+      <w:bookmarkEnd w:id="50"/>
     </w:p>
     <w:p>
       <w:pPr>
@@ -8529,18 +8521,18 @@
       <w:pPr>
         <w:pStyle w:val="3"/>
       </w:pPr>
-      <w:bookmarkStart w:id="50" w:name="_Toc498836247"/>
-      <w:bookmarkStart w:id="51" w:name="_Toc54269971"/>
-      <w:bookmarkStart w:id="52" w:name="_Toc55853067"/>
+      <w:bookmarkStart w:id="51" w:name="_Toc498836247"/>
+      <w:bookmarkStart w:id="52" w:name="_Toc54269971"/>
+      <w:bookmarkStart w:id="53" w:name="_Toc55853067"/>
       <w:r>
         <w:rPr>
           <w:rFonts w:hint="eastAsia"/>
         </w:rPr>
         <w:t>硬件接口</w:t>
       </w:r>
-      <w:bookmarkEnd w:id="50"/>
       <w:bookmarkEnd w:id="51"/>
       <w:bookmarkEnd w:id="52"/>
+      <w:bookmarkEnd w:id="53"/>
     </w:p>
     <w:p>
       <w:pPr>
@@ -8564,18 +8556,18 @@
       <w:pPr>
         <w:pStyle w:val="3"/>
       </w:pPr>
-      <w:bookmarkStart w:id="53" w:name="_Toc498836248"/>
-      <w:bookmarkStart w:id="54" w:name="_Toc54269972"/>
-      <w:bookmarkStart w:id="55" w:name="_Toc55853068"/>
+      <w:bookmarkStart w:id="54" w:name="_Toc498836248"/>
+      <w:bookmarkStart w:id="55" w:name="_Toc54269972"/>
+      <w:bookmarkStart w:id="56" w:name="_Toc55853068"/>
       <w:r>
         <w:rPr>
           <w:rFonts w:hint="eastAsia"/>
         </w:rPr>
         <w:t>软件接口</w:t>
       </w:r>
-      <w:bookmarkEnd w:id="53"/>
       <w:bookmarkEnd w:id="54"/>
       <w:bookmarkEnd w:id="55"/>
+      <w:bookmarkEnd w:id="56"/>
     </w:p>
     <w:p>
       <w:pPr>
@@ -8623,18 +8615,18 @@
       <w:pPr>
         <w:pStyle w:val="3"/>
       </w:pPr>
-      <w:bookmarkStart w:id="56" w:name="_Toc498836249"/>
-      <w:bookmarkStart w:id="57" w:name="_Toc54269973"/>
-      <w:bookmarkStart w:id="58" w:name="_Toc55853069"/>
+      <w:bookmarkStart w:id="57" w:name="_Toc498836249"/>
+      <w:bookmarkStart w:id="58" w:name="_Toc54269973"/>
+      <w:bookmarkStart w:id="59" w:name="_Toc55853069"/>
       <w:r>
         <w:rPr>
           <w:rFonts w:hint="eastAsia"/>
         </w:rPr>
         <w:t>通信接口</w:t>
       </w:r>
-      <w:bookmarkEnd w:id="56"/>
       <w:bookmarkEnd w:id="57"/>
       <w:bookmarkEnd w:id="58"/>
+      <w:bookmarkEnd w:id="59"/>
     </w:p>
     <w:p>
       <w:pPr>
@@ -8658,9 +8650,9 @@
       <w:pPr>
         <w:pStyle w:val="2"/>
       </w:pPr>
-      <w:bookmarkStart w:id="59" w:name="_Toc498836252"/>
-      <w:bookmarkStart w:id="60" w:name="_Toc54269974"/>
-      <w:bookmarkStart w:id="61" w:name="_Toc55853070"/>
+      <w:bookmarkStart w:id="60" w:name="_Toc498836252"/>
+      <w:bookmarkStart w:id="61" w:name="_Toc54269974"/>
+      <w:bookmarkStart w:id="62" w:name="_Toc55853070"/>
       <w:r>
         <w:rPr>
           <w:rFonts w:hint="eastAsia"/>
@@ -8668,9 +8660,9 @@
         <w:lastRenderedPageBreak/>
         <w:t>适用的标准</w:t>
       </w:r>
-      <w:bookmarkEnd w:id="59"/>
       <w:bookmarkEnd w:id="60"/>
       <w:bookmarkEnd w:id="61"/>
+      <w:bookmarkEnd w:id="62"/>
     </w:p>
     <w:p>
       <w:pPr>
@@ -8714,7 +8706,7 @@
 </file>
 
 <file path=word/endnotes.xml><?xml version="1.0" encoding="utf-8"?>
-<w:endnotes xmlns:wpc="http://schemas.microsoft.com/office/word/2010/wordprocessingCanvas" xmlns:cx="http://schemas.microsoft.com/office/drawing/2014/chartex" xmlns:cx1="http://schemas.microsoft.com/office/drawing/2015/9/8/chartex" xmlns:cx2="http://schemas.microsoft.com/office/drawing/2015/10/21/chartex" xmlns:cx3="http://schemas.microsoft.com/office/drawing/2016/5/9/chartex" xmlns:cx4="http://schemas.microsoft.com/office/drawing/2016/5/10/chartex" xmlns:cx5="http://schemas.microsoft.com/office/drawing/2016/5/11/chartex" xmlns:cx6="http://schemas.microsoft.com/office/drawing/2016/5/12/chartex" xmlns:cx7="http://schemas.microsoft.com/office/drawing/2016/5/13/chartex" xmlns:cx8="http://schemas.microsoft.com/office/drawing/2016/5/14/chartex" xmlns:mc="http://schemas.openxmlformats.org/markup-compatibility/2006" xmlns:aink="http://schemas.microsoft.com/office/drawing/2016/ink" xmlns:am3d="http://schemas.microsoft.com/office/drawing/2017/model3d" xmlns:o="urn:schemas-microsoft-com:office:office" xmlns:r="http://schemas.openxmlformats.org/officeDocument/2006/relationships" xmlns:m="http://schemas.openxmlformats.org/officeDocument/2006/math" xmlns:v="urn:schemas-microsoft-com:vml" xmlns:wp14="http://schemas.microsoft.com/office/word/2010/wordprocessingDrawing" xmlns:wp="http://schemas.openxmlformats.org/drawingml/2006/wordprocessingDrawing" xmlns:w10="urn:schemas-microsoft-com:office:word" xmlns:w="http://schemas.openxmlformats.org/wordprocessingml/2006/main" xmlns:w14="http://schemas.microsoft.com/office/word/2010/wordml" xmlns:w15="http://schemas.microsoft.com/office/word/2012/wordml" xmlns:w16cex="http://schemas.microsoft.com/office/word/2018/wordml/cex" xmlns:w16cid="http://schemas.microsoft.com/office/word/2016/wordml/cid" xmlns:w16="http://schemas.microsoft.com/office/word/2018/wordml" xmlns:w16se="http://schemas.microsoft.com/office/word/2015/wordml/symex" xmlns:wpg="http://schemas.microsoft.com/office/word/2010/wordprocessingGroup" xmlns:wpi="http://schemas.microsoft.com/office/word/2010/wordprocessingInk" xmlns:wne="http://schemas.microsoft.com/office/word/2006/wordml" xmlns:wps="http://schemas.microsoft.com/office/word/2010/wordprocessingShape" mc:Ignorable="w14 w15 w16se w16cid w16 w16cex wp14">
+<w:endnotes xmlns:wpc="http://schemas.microsoft.com/office/word/2010/wordprocessingCanvas" xmlns:cx="http://schemas.microsoft.com/office/drawing/2014/chartex" xmlns:cx1="http://schemas.microsoft.com/office/drawing/2015/9/8/chartex" xmlns:cx2="http://schemas.microsoft.com/office/drawing/2015/10/21/chartex" xmlns:cx3="http://schemas.microsoft.com/office/drawing/2016/5/9/chartex" xmlns:cx4="http://schemas.microsoft.com/office/drawing/2016/5/10/chartex" xmlns:cx5="http://schemas.microsoft.com/office/drawing/2016/5/11/chartex" xmlns:cx6="http://schemas.microsoft.com/office/drawing/2016/5/12/chartex" xmlns:cx7="http://schemas.microsoft.com/office/drawing/2016/5/13/chartex" xmlns:cx8="http://schemas.microsoft.com/office/drawing/2016/5/14/chartex" xmlns:mc="http://schemas.openxmlformats.org/markup-compatibility/2006" xmlns:aink="http://schemas.microsoft.com/office/drawing/2016/ink" xmlns:am3d="http://schemas.microsoft.com/office/drawing/2017/model3d" xmlns:o="urn:schemas-microsoft-com:office:office" xmlns:r="http://schemas.openxmlformats.org/officeDocument/2006/relationships" xmlns:m="http://schemas.openxmlformats.org/officeDocument/2006/math" xmlns:v="urn:schemas-microsoft-com:vml" xmlns:wp14="http://schemas.microsoft.com/office/word/2010/wordprocessingDrawing" xmlns:wp="http://schemas.openxmlformats.org/drawingml/2006/wordprocessingDrawing" xmlns:w10="urn:schemas-microsoft-com:office:word" xmlns:w="http://schemas.openxmlformats.org/wordprocessingml/2006/main" xmlns:w14="http://schemas.microsoft.com/office/word/2010/wordml" xmlns:w15="http://schemas.microsoft.com/office/word/2012/wordml" xmlns:w16cid="http://schemas.microsoft.com/office/word/2016/wordml/cid" xmlns:w16se="http://schemas.microsoft.com/office/word/2015/wordml/symex" xmlns:wpg="http://schemas.microsoft.com/office/word/2010/wordprocessingGroup" xmlns:wpi="http://schemas.microsoft.com/office/word/2010/wordprocessingInk" xmlns:wne="http://schemas.microsoft.com/office/word/2006/wordml" xmlns:wps="http://schemas.microsoft.com/office/word/2010/wordprocessingShape" mc:Ignorable="w14 w15 w16se w16cid wp14">
   <w:endnote w:type="separator" w:id="-1">
     <w:p>
       <w:pPr>
@@ -8739,7 +8731,7 @@
 </file>
 
 <file path=word/footer1.xml><?xml version="1.0" encoding="utf-8"?>
-<w:ftr xmlns:wpc="http://schemas.microsoft.com/office/word/2010/wordprocessingCanvas" xmlns:cx="http://schemas.microsoft.com/office/drawing/2014/chartex" xmlns:cx1="http://schemas.microsoft.com/office/drawing/2015/9/8/chartex" xmlns:cx2="http://schemas.microsoft.com/office/drawing/2015/10/21/chartex" xmlns:cx3="http://schemas.microsoft.com/office/drawing/2016/5/9/chartex" xmlns:cx4="http://schemas.microsoft.com/office/drawing/2016/5/10/chartex" xmlns:cx5="http://schemas.microsoft.com/office/drawing/2016/5/11/chartex" xmlns:cx6="http://schemas.microsoft.com/office/drawing/2016/5/12/chartex" xmlns:cx7="http://schemas.microsoft.com/office/drawing/2016/5/13/chartex" xmlns:cx8="http://schemas.microsoft.com/office/drawing/2016/5/14/chartex" xmlns:mc="http://schemas.openxmlformats.org/markup-compatibility/2006" xmlns:aink="http://schemas.microsoft.com/office/drawing/2016/ink" xmlns:am3d="http://schemas.microsoft.com/office/drawing/2017/model3d" xmlns:o="urn:schemas-microsoft-com:office:office" xmlns:r="http://schemas.openxmlformats.org/officeDocument/2006/relationships" xmlns:m="http://schemas.openxmlformats.org/officeDocument/2006/math" xmlns:v="urn:schemas-microsoft-com:vml" xmlns:wp14="http://schemas.microsoft.com/office/word/2010/wordprocessingDrawing" xmlns:wp="http://schemas.openxmlformats.org/drawingml/2006/wordprocessingDrawing" xmlns:w10="urn:schemas-microsoft-com:office:word" xmlns:w="http://schemas.openxmlformats.org/wordprocessingml/2006/main" xmlns:w14="http://schemas.microsoft.com/office/word/2010/wordml" xmlns:w15="http://schemas.microsoft.com/office/word/2012/wordml" xmlns:w16cex="http://schemas.microsoft.com/office/word/2018/wordml/cex" xmlns:w16cid="http://schemas.microsoft.com/office/word/2016/wordml/cid" xmlns:w16="http://schemas.microsoft.com/office/word/2018/wordml" xmlns:w16se="http://schemas.microsoft.com/office/word/2015/wordml/symex" xmlns:wpg="http://schemas.microsoft.com/office/word/2010/wordprocessingGroup" xmlns:wpi="http://schemas.microsoft.com/office/word/2010/wordprocessingInk" xmlns:wne="http://schemas.microsoft.com/office/word/2006/wordml" xmlns:wps="http://schemas.microsoft.com/office/word/2010/wordprocessingShape" mc:Ignorable="w14 w15 w16se w16cid w16 w16cex wp14">
+<w:ftr xmlns:wpc="http://schemas.microsoft.com/office/word/2010/wordprocessingCanvas" xmlns:cx="http://schemas.microsoft.com/office/drawing/2014/chartex" xmlns:cx1="http://schemas.microsoft.com/office/drawing/2015/9/8/chartex" xmlns:cx2="http://schemas.microsoft.com/office/drawing/2015/10/21/chartex" xmlns:cx3="http://schemas.microsoft.com/office/drawing/2016/5/9/chartex" xmlns:cx4="http://schemas.microsoft.com/office/drawing/2016/5/10/chartex" xmlns:cx5="http://schemas.microsoft.com/office/drawing/2016/5/11/chartex" xmlns:cx6="http://schemas.microsoft.com/office/drawing/2016/5/12/chartex" xmlns:cx7="http://schemas.microsoft.com/office/drawing/2016/5/13/chartex" xmlns:cx8="http://schemas.microsoft.com/office/drawing/2016/5/14/chartex" xmlns:mc="http://schemas.openxmlformats.org/markup-compatibility/2006" xmlns:aink="http://schemas.microsoft.com/office/drawing/2016/ink" xmlns:am3d="http://schemas.microsoft.com/office/drawing/2017/model3d" xmlns:o="urn:schemas-microsoft-com:office:office" xmlns:r="http://schemas.openxmlformats.org/officeDocument/2006/relationships" xmlns:m="http://schemas.openxmlformats.org/officeDocument/2006/math" xmlns:v="urn:schemas-microsoft-com:vml" xmlns:wp14="http://schemas.microsoft.com/office/word/2010/wordprocessingDrawing" xmlns:wp="http://schemas.openxmlformats.org/drawingml/2006/wordprocessingDrawing" xmlns:w10="urn:schemas-microsoft-com:office:word" xmlns:w="http://schemas.openxmlformats.org/wordprocessingml/2006/main" xmlns:w14="http://schemas.microsoft.com/office/word/2010/wordml" xmlns:w15="http://schemas.microsoft.com/office/word/2012/wordml" xmlns:w16cid="http://schemas.microsoft.com/office/word/2016/wordml/cid" xmlns:w16se="http://schemas.microsoft.com/office/word/2015/wordml/symex" xmlns:wpg="http://schemas.microsoft.com/office/word/2010/wordprocessingGroup" xmlns:wpi="http://schemas.microsoft.com/office/word/2010/wordprocessingInk" xmlns:wne="http://schemas.microsoft.com/office/word/2006/wordml" xmlns:wps="http://schemas.microsoft.com/office/word/2010/wordprocessingShape" mc:Ignorable="w14 w15 w16se w16cid wp14">
   <w:p>
     <w:pPr>
       <w:pStyle w:val="a7"/>
@@ -8750,7 +8742,7 @@
 </file>
 
 <file path=word/footer2.xml><?xml version="1.0" encoding="utf-8"?>
-<w:ftr xmlns:wpc="http://schemas.microsoft.com/office/word/2010/wordprocessingCanvas" xmlns:cx="http://schemas.microsoft.com/office/drawing/2014/chartex" xmlns:cx1="http://schemas.microsoft.com/office/drawing/2015/9/8/chartex" xmlns:cx2="http://schemas.microsoft.com/office/drawing/2015/10/21/chartex" xmlns:cx3="http://schemas.microsoft.com/office/drawing/2016/5/9/chartex" xmlns:cx4="http://schemas.microsoft.com/office/drawing/2016/5/10/chartex" xmlns:cx5="http://schemas.microsoft.com/office/drawing/2016/5/11/chartex" xmlns:cx6="http://schemas.microsoft.com/office/drawing/2016/5/12/chartex" xmlns:cx7="http://schemas.microsoft.com/office/drawing/2016/5/13/chartex" xmlns:cx8="http://schemas.microsoft.com/office/drawing/2016/5/14/chartex" xmlns:mc="http://schemas.openxmlformats.org/markup-compatibility/2006" xmlns:aink="http://schemas.microsoft.com/office/drawing/2016/ink" xmlns:am3d="http://schemas.microsoft.com/office/drawing/2017/model3d" xmlns:o="urn:schemas-microsoft-com:office:office" xmlns:r="http://schemas.openxmlformats.org/officeDocument/2006/relationships" xmlns:m="http://schemas.openxmlformats.org/officeDocument/2006/math" xmlns:v="urn:schemas-microsoft-com:vml" xmlns:wp14="http://schemas.microsoft.com/office/word/2010/wordprocessingDrawing" xmlns:wp="http://schemas.openxmlformats.org/drawingml/2006/wordprocessingDrawing" xmlns:w10="urn:schemas-microsoft-com:office:word" xmlns:w="http://schemas.openxmlformats.org/wordprocessingml/2006/main" xmlns:w14="http://schemas.microsoft.com/office/word/2010/wordml" xmlns:w15="http://schemas.microsoft.com/office/word/2012/wordml" xmlns:w16cex="http://schemas.microsoft.com/office/word/2018/wordml/cex" xmlns:w16cid="http://schemas.microsoft.com/office/word/2016/wordml/cid" xmlns:w16="http://schemas.microsoft.com/office/word/2018/wordml" xmlns:w16se="http://schemas.microsoft.com/office/word/2015/wordml/symex" xmlns:wpg="http://schemas.microsoft.com/office/word/2010/wordprocessingGroup" xmlns:wpi="http://schemas.microsoft.com/office/word/2010/wordprocessingInk" xmlns:wne="http://schemas.microsoft.com/office/word/2006/wordml" xmlns:wps="http://schemas.microsoft.com/office/word/2010/wordprocessingShape" mc:Ignorable="w14 w15 w16se w16cid w16 w16cex wp14">
+<w:ftr xmlns:wpc="http://schemas.microsoft.com/office/word/2010/wordprocessingCanvas" xmlns:cx="http://schemas.microsoft.com/office/drawing/2014/chartex" xmlns:cx1="http://schemas.microsoft.com/office/drawing/2015/9/8/chartex" xmlns:cx2="http://schemas.microsoft.com/office/drawing/2015/10/21/chartex" xmlns:cx3="http://schemas.microsoft.com/office/drawing/2016/5/9/chartex" xmlns:cx4="http://schemas.microsoft.com/office/drawing/2016/5/10/chartex" xmlns:cx5="http://schemas.microsoft.com/office/drawing/2016/5/11/chartex" xmlns:cx6="http://schemas.microsoft.com/office/drawing/2016/5/12/chartex" xmlns:cx7="http://schemas.microsoft.com/office/drawing/2016/5/13/chartex" xmlns:cx8="http://schemas.microsoft.com/office/drawing/2016/5/14/chartex" xmlns:mc="http://schemas.openxmlformats.org/markup-compatibility/2006" xmlns:aink="http://schemas.microsoft.com/office/drawing/2016/ink" xmlns:am3d="http://schemas.microsoft.com/office/drawing/2017/model3d" xmlns:o="urn:schemas-microsoft-com:office:office" xmlns:r="http://schemas.openxmlformats.org/officeDocument/2006/relationships" xmlns:m="http://schemas.openxmlformats.org/officeDocument/2006/math" xmlns:v="urn:schemas-microsoft-com:vml" xmlns:wp14="http://schemas.microsoft.com/office/word/2010/wordprocessingDrawing" xmlns:wp="http://schemas.openxmlformats.org/drawingml/2006/wordprocessingDrawing" xmlns:w10="urn:schemas-microsoft-com:office:word" xmlns:w="http://schemas.openxmlformats.org/wordprocessingml/2006/main" xmlns:w14="http://schemas.microsoft.com/office/word/2010/wordml" xmlns:w15="http://schemas.microsoft.com/office/word/2012/wordml" xmlns:w16cid="http://schemas.microsoft.com/office/word/2016/wordml/cid" xmlns:w16se="http://schemas.microsoft.com/office/word/2015/wordml/symex" xmlns:wpg="http://schemas.microsoft.com/office/word/2010/wordprocessingGroup" xmlns:wpi="http://schemas.microsoft.com/office/word/2010/wordprocessingInk" xmlns:wne="http://schemas.microsoft.com/office/word/2006/wordml" xmlns:wps="http://schemas.microsoft.com/office/word/2010/wordprocessingShape" mc:Ignorable="w14 w15 w16se w16cid wp14">
   <w:p>
     <w:pPr>
       <w:pStyle w:val="a7"/>
@@ -8761,7 +8753,7 @@
 </file>
 
 <file path=word/footer3.xml><?xml version="1.0" encoding="utf-8"?>
-<w:ftr xmlns:wpc="http://schemas.microsoft.com/office/word/2010/wordprocessingCanvas" xmlns:cx="http://schemas.microsoft.com/office/drawing/2014/chartex" xmlns:cx1="http://schemas.microsoft.com/office/drawing/2015/9/8/chartex" xmlns:cx2="http://schemas.microsoft.com/office/drawing/2015/10/21/chartex" xmlns:cx3="http://schemas.microsoft.com/office/drawing/2016/5/9/chartex" xmlns:cx4="http://schemas.microsoft.com/office/drawing/2016/5/10/chartex" xmlns:cx5="http://schemas.microsoft.com/office/drawing/2016/5/11/chartex" xmlns:cx6="http://schemas.microsoft.com/office/drawing/2016/5/12/chartex" xmlns:cx7="http://schemas.microsoft.com/office/drawing/2016/5/13/chartex" xmlns:cx8="http://schemas.microsoft.com/office/drawing/2016/5/14/chartex" xmlns:mc="http://schemas.openxmlformats.org/markup-compatibility/2006" xmlns:aink="http://schemas.microsoft.com/office/drawing/2016/ink" xmlns:am3d="http://schemas.microsoft.com/office/drawing/2017/model3d" xmlns:o="urn:schemas-microsoft-com:office:office" xmlns:r="http://schemas.openxmlformats.org/officeDocument/2006/relationships" xmlns:m="http://schemas.openxmlformats.org/officeDocument/2006/math" xmlns:v="urn:schemas-microsoft-com:vml" xmlns:wp14="http://schemas.microsoft.com/office/word/2010/wordprocessingDrawing" xmlns:wp="http://schemas.openxmlformats.org/drawingml/2006/wordprocessingDrawing" xmlns:w10="urn:schemas-microsoft-com:office:word" xmlns:w="http://schemas.openxmlformats.org/wordprocessingml/2006/main" xmlns:w14="http://schemas.microsoft.com/office/word/2010/wordml" xmlns:w15="http://schemas.microsoft.com/office/word/2012/wordml" xmlns:w16cex="http://schemas.microsoft.com/office/word/2018/wordml/cex" xmlns:w16cid="http://schemas.microsoft.com/office/word/2016/wordml/cid" xmlns:w16="http://schemas.microsoft.com/office/word/2018/wordml" xmlns:w16se="http://schemas.microsoft.com/office/word/2015/wordml/symex" xmlns:wpg="http://schemas.microsoft.com/office/word/2010/wordprocessingGroup" xmlns:wpi="http://schemas.microsoft.com/office/word/2010/wordprocessingInk" xmlns:wne="http://schemas.microsoft.com/office/word/2006/wordml" xmlns:wps="http://schemas.microsoft.com/office/word/2010/wordprocessingShape" mc:Ignorable="w14 w15 w16se w16cid w16 w16cex wp14">
+<w:ftr xmlns:wpc="http://schemas.microsoft.com/office/word/2010/wordprocessingCanvas" xmlns:cx="http://schemas.microsoft.com/office/drawing/2014/chartex" xmlns:cx1="http://schemas.microsoft.com/office/drawing/2015/9/8/chartex" xmlns:cx2="http://schemas.microsoft.com/office/drawing/2015/10/21/chartex" xmlns:cx3="http://schemas.microsoft.com/office/drawing/2016/5/9/chartex" xmlns:cx4="http://schemas.microsoft.com/office/drawing/2016/5/10/chartex" xmlns:cx5="http://schemas.microsoft.com/office/drawing/2016/5/11/chartex" xmlns:cx6="http://schemas.microsoft.com/office/drawing/2016/5/12/chartex" xmlns:cx7="http://schemas.microsoft.com/office/drawing/2016/5/13/chartex" xmlns:cx8="http://schemas.microsoft.com/office/drawing/2016/5/14/chartex" xmlns:mc="http://schemas.openxmlformats.org/markup-compatibility/2006" xmlns:aink="http://schemas.microsoft.com/office/drawing/2016/ink" xmlns:am3d="http://schemas.microsoft.com/office/drawing/2017/model3d" xmlns:o="urn:schemas-microsoft-com:office:office" xmlns:r="http://schemas.openxmlformats.org/officeDocument/2006/relationships" xmlns:m="http://schemas.openxmlformats.org/officeDocument/2006/math" xmlns:v="urn:schemas-microsoft-com:vml" xmlns:wp14="http://schemas.microsoft.com/office/word/2010/wordprocessingDrawing" xmlns:wp="http://schemas.openxmlformats.org/drawingml/2006/wordprocessingDrawing" xmlns:w10="urn:schemas-microsoft-com:office:word" xmlns:w="http://schemas.openxmlformats.org/wordprocessingml/2006/main" xmlns:w14="http://schemas.microsoft.com/office/word/2010/wordml" xmlns:w15="http://schemas.microsoft.com/office/word/2012/wordml" xmlns:w16cid="http://schemas.microsoft.com/office/word/2016/wordml/cid" xmlns:w16se="http://schemas.microsoft.com/office/word/2015/wordml/symex" xmlns:wpg="http://schemas.microsoft.com/office/word/2010/wordprocessingGroup" xmlns:wpi="http://schemas.microsoft.com/office/word/2010/wordprocessingInk" xmlns:wne="http://schemas.microsoft.com/office/word/2006/wordml" xmlns:wps="http://schemas.microsoft.com/office/word/2010/wordprocessingShape" mc:Ignorable="w14 w15 w16se w16cid wp14">
   <w:p>
     <w:pPr>
       <w:pStyle w:val="a7"/>
@@ -8772,7 +8764,7 @@
 </file>
 
 <file path=word/footer4.xml><?xml version="1.0" encoding="utf-8"?>
-<w:ftr xmlns:wpc="http://schemas.microsoft.com/office/word/2010/wordprocessingCanvas" xmlns:cx="http://schemas.microsoft.com/office/drawing/2014/chartex" xmlns:cx1="http://schemas.microsoft.com/office/drawing/2015/9/8/chartex" xmlns:cx2="http://schemas.microsoft.com/office/drawing/2015/10/21/chartex" xmlns:cx3="http://schemas.microsoft.com/office/drawing/2016/5/9/chartex" xmlns:cx4="http://schemas.microsoft.com/office/drawing/2016/5/10/chartex" xmlns:cx5="http://schemas.microsoft.com/office/drawing/2016/5/11/chartex" xmlns:cx6="http://schemas.microsoft.com/office/drawing/2016/5/12/chartex" xmlns:cx7="http://schemas.microsoft.com/office/drawing/2016/5/13/chartex" xmlns:cx8="http://schemas.microsoft.com/office/drawing/2016/5/14/chartex" xmlns:mc="http://schemas.openxmlformats.org/markup-compatibility/2006" xmlns:aink="http://schemas.microsoft.com/office/drawing/2016/ink" xmlns:am3d="http://schemas.microsoft.com/office/drawing/2017/model3d" xmlns:o="urn:schemas-microsoft-com:office:office" xmlns:r="http://schemas.openxmlformats.org/officeDocument/2006/relationships" xmlns:m="http://schemas.openxmlformats.org/officeDocument/2006/math" xmlns:v="urn:schemas-microsoft-com:vml" xmlns:wp14="http://schemas.microsoft.com/office/word/2010/wordprocessingDrawing" xmlns:wp="http://schemas.openxmlformats.org/drawingml/2006/wordprocessingDrawing" xmlns:w10="urn:schemas-microsoft-com:office:word" xmlns:w="http://schemas.openxmlformats.org/wordprocessingml/2006/main" xmlns:w14="http://schemas.microsoft.com/office/word/2010/wordml" xmlns:w15="http://schemas.microsoft.com/office/word/2012/wordml" xmlns:w16cex="http://schemas.microsoft.com/office/word/2018/wordml/cex" xmlns:w16cid="http://schemas.microsoft.com/office/word/2016/wordml/cid" xmlns:w16="http://schemas.microsoft.com/office/word/2018/wordml" xmlns:w16se="http://schemas.microsoft.com/office/word/2015/wordml/symex" xmlns:wpg="http://schemas.microsoft.com/office/word/2010/wordprocessingGroup" xmlns:wpi="http://schemas.microsoft.com/office/word/2010/wordprocessingInk" xmlns:wne="http://schemas.microsoft.com/office/word/2006/wordml" xmlns:wps="http://schemas.microsoft.com/office/word/2010/wordprocessingShape" mc:Ignorable="w14 w15 w16se w16cid w16 w16cex wp14">
+<w:ftr xmlns:wpc="http://schemas.microsoft.com/office/word/2010/wordprocessingCanvas" xmlns:cx="http://schemas.microsoft.com/office/drawing/2014/chartex" xmlns:cx1="http://schemas.microsoft.com/office/drawing/2015/9/8/chartex" xmlns:cx2="http://schemas.microsoft.com/office/drawing/2015/10/21/chartex" xmlns:cx3="http://schemas.microsoft.com/office/drawing/2016/5/9/chartex" xmlns:cx4="http://schemas.microsoft.com/office/drawing/2016/5/10/chartex" xmlns:cx5="http://schemas.microsoft.com/office/drawing/2016/5/11/chartex" xmlns:cx6="http://schemas.microsoft.com/office/drawing/2016/5/12/chartex" xmlns:cx7="http://schemas.microsoft.com/office/drawing/2016/5/13/chartex" xmlns:cx8="http://schemas.microsoft.com/office/drawing/2016/5/14/chartex" xmlns:mc="http://schemas.openxmlformats.org/markup-compatibility/2006" xmlns:aink="http://schemas.microsoft.com/office/drawing/2016/ink" xmlns:am3d="http://schemas.microsoft.com/office/drawing/2017/model3d" xmlns:o="urn:schemas-microsoft-com:office:office" xmlns:r="http://schemas.openxmlformats.org/officeDocument/2006/relationships" xmlns:m="http://schemas.openxmlformats.org/officeDocument/2006/math" xmlns:v="urn:schemas-microsoft-com:vml" xmlns:wp14="http://schemas.microsoft.com/office/word/2010/wordprocessingDrawing" xmlns:wp="http://schemas.openxmlformats.org/drawingml/2006/wordprocessingDrawing" xmlns:w10="urn:schemas-microsoft-com:office:word" xmlns:w="http://schemas.openxmlformats.org/wordprocessingml/2006/main" xmlns:w14="http://schemas.microsoft.com/office/word/2010/wordml" xmlns:w15="http://schemas.microsoft.com/office/word/2012/wordml" xmlns:w16cid="http://schemas.microsoft.com/office/word/2016/wordml/cid" xmlns:w16se="http://schemas.microsoft.com/office/word/2015/wordml/symex" xmlns:wpg="http://schemas.microsoft.com/office/word/2010/wordprocessingGroup" xmlns:wpi="http://schemas.microsoft.com/office/word/2010/wordprocessingInk" xmlns:wne="http://schemas.microsoft.com/office/word/2006/wordml" xmlns:wps="http://schemas.microsoft.com/office/word/2010/wordprocessingShape" mc:Ignorable="w14 w15 w16se w16cid wp14">
   <w:tbl>
     <w:tblPr>
       <w:tblW w:w="0" w:type="auto"/>
@@ -8966,7 +8958,7 @@
 </file>
 
 <file path=word/footnotes.xml><?xml version="1.0" encoding="utf-8"?>
-<w:footnotes xmlns:wpc="http://schemas.microsoft.com/office/word/2010/wordprocessingCanvas" xmlns:cx="http://schemas.microsoft.com/office/drawing/2014/chartex" xmlns:cx1="http://schemas.microsoft.com/office/drawing/2015/9/8/chartex" xmlns:cx2="http://schemas.microsoft.com/office/drawing/2015/10/21/chartex" xmlns:cx3="http://schemas.microsoft.com/office/drawing/2016/5/9/chartex" xmlns:cx4="http://schemas.microsoft.com/office/drawing/2016/5/10/chartex" xmlns:cx5="http://schemas.microsoft.com/office/drawing/2016/5/11/chartex" xmlns:cx6="http://schemas.microsoft.com/office/drawing/2016/5/12/chartex" xmlns:cx7="http://schemas.microsoft.com/office/drawing/2016/5/13/chartex" xmlns:cx8="http://schemas.microsoft.com/office/drawing/2016/5/14/chartex" xmlns:mc="http://schemas.openxmlformats.org/markup-compatibility/2006" xmlns:aink="http://schemas.microsoft.com/office/drawing/2016/ink" xmlns:am3d="http://schemas.microsoft.com/office/drawing/2017/model3d" xmlns:o="urn:schemas-microsoft-com:office:office" xmlns:r="http://schemas.openxmlformats.org/officeDocument/2006/relationships" xmlns:m="http://schemas.openxmlformats.org/officeDocument/2006/math" xmlns:v="urn:schemas-microsoft-com:vml" xmlns:wp14="http://schemas.microsoft.com/office/word/2010/wordprocessingDrawing" xmlns:wp="http://schemas.openxmlformats.org/drawingml/2006/wordprocessingDrawing" xmlns:w10="urn:schemas-microsoft-com:office:word" xmlns:w="http://schemas.openxmlformats.org/wordprocessingml/2006/main" xmlns:w14="http://schemas.microsoft.com/office/word/2010/wordml" xmlns:w15="http://schemas.microsoft.com/office/word/2012/wordml" xmlns:w16cex="http://schemas.microsoft.com/office/word/2018/wordml/cex" xmlns:w16cid="http://schemas.microsoft.com/office/word/2016/wordml/cid" xmlns:w16="http://schemas.microsoft.com/office/word/2018/wordml" xmlns:w16se="http://schemas.microsoft.com/office/word/2015/wordml/symex" xmlns:wpg="http://schemas.microsoft.com/office/word/2010/wordprocessingGroup" xmlns:wpi="http://schemas.microsoft.com/office/word/2010/wordprocessingInk" xmlns:wne="http://schemas.microsoft.com/office/word/2006/wordml" xmlns:wps="http://schemas.microsoft.com/office/word/2010/wordprocessingShape" mc:Ignorable="w14 w15 w16se w16cid w16 w16cex wp14">
+<w:footnotes xmlns:wpc="http://schemas.microsoft.com/office/word/2010/wordprocessingCanvas" xmlns:cx="http://schemas.microsoft.com/office/drawing/2014/chartex" xmlns:cx1="http://schemas.microsoft.com/office/drawing/2015/9/8/chartex" xmlns:cx2="http://schemas.microsoft.com/office/drawing/2015/10/21/chartex" xmlns:cx3="http://schemas.microsoft.com/office/drawing/2016/5/9/chartex" xmlns:cx4="http://schemas.microsoft.com/office/drawing/2016/5/10/chartex" xmlns:cx5="http://schemas.microsoft.com/office/drawing/2016/5/11/chartex" xmlns:cx6="http://schemas.microsoft.com/office/drawing/2016/5/12/chartex" xmlns:cx7="http://schemas.microsoft.com/office/drawing/2016/5/13/chartex" xmlns:cx8="http://schemas.microsoft.com/office/drawing/2016/5/14/chartex" xmlns:mc="http://schemas.openxmlformats.org/markup-compatibility/2006" xmlns:aink="http://schemas.microsoft.com/office/drawing/2016/ink" xmlns:am3d="http://schemas.microsoft.com/office/drawing/2017/model3d" xmlns:o="urn:schemas-microsoft-com:office:office" xmlns:r="http://schemas.openxmlformats.org/officeDocument/2006/relationships" xmlns:m="http://schemas.openxmlformats.org/officeDocument/2006/math" xmlns:v="urn:schemas-microsoft-com:vml" xmlns:wp14="http://schemas.microsoft.com/office/word/2010/wordprocessingDrawing" xmlns:wp="http://schemas.openxmlformats.org/drawingml/2006/wordprocessingDrawing" xmlns:w10="urn:schemas-microsoft-com:office:word" xmlns:w="http://schemas.openxmlformats.org/wordprocessingml/2006/main" xmlns:w14="http://schemas.microsoft.com/office/word/2010/wordml" xmlns:w15="http://schemas.microsoft.com/office/word/2012/wordml" xmlns:w16cid="http://schemas.microsoft.com/office/word/2016/wordml/cid" xmlns:w16se="http://schemas.microsoft.com/office/word/2015/wordml/symex" xmlns:wpg="http://schemas.microsoft.com/office/word/2010/wordprocessingGroup" xmlns:wpi="http://schemas.microsoft.com/office/word/2010/wordprocessingInk" xmlns:wne="http://schemas.microsoft.com/office/word/2006/wordml" xmlns:wps="http://schemas.microsoft.com/office/word/2010/wordprocessingShape" mc:Ignorable="w14 w15 w16se w16cid wp14">
   <w:footnote w:type="separator" w:id="-1">
     <w:p>
       <w:pPr>
@@ -8991,7 +8983,7 @@
 </file>
 
 <file path=word/header1.xml><?xml version="1.0" encoding="utf-8"?>
-<w:hdr xmlns:wpc="http://schemas.microsoft.com/office/word/2010/wordprocessingCanvas" xmlns:cx="http://schemas.microsoft.com/office/drawing/2014/chartex" xmlns:cx1="http://schemas.microsoft.com/office/drawing/2015/9/8/chartex" xmlns:cx2="http://schemas.microsoft.com/office/drawing/2015/10/21/chartex" xmlns:cx3="http://schemas.microsoft.com/office/drawing/2016/5/9/chartex" xmlns:cx4="http://schemas.microsoft.com/office/drawing/2016/5/10/chartex" xmlns:cx5="http://schemas.microsoft.com/office/drawing/2016/5/11/chartex" xmlns:cx6="http://schemas.microsoft.com/office/drawing/2016/5/12/chartex" xmlns:cx7="http://schemas.microsoft.com/office/drawing/2016/5/13/chartex" xmlns:cx8="http://schemas.microsoft.com/office/drawing/2016/5/14/chartex" xmlns:mc="http://schemas.openxmlformats.org/markup-compatibility/2006" xmlns:aink="http://schemas.microsoft.com/office/drawing/2016/ink" xmlns:am3d="http://schemas.microsoft.com/office/drawing/2017/model3d" xmlns:o="urn:schemas-microsoft-com:office:office" xmlns:r="http://schemas.openxmlformats.org/officeDocument/2006/relationships" xmlns:m="http://schemas.openxmlformats.org/officeDocument/2006/math" xmlns:v="urn:schemas-microsoft-com:vml" xmlns:wp14="http://schemas.microsoft.com/office/word/2010/wordprocessingDrawing" xmlns:wp="http://schemas.openxmlformats.org/drawingml/2006/wordprocessingDrawing" xmlns:w10="urn:schemas-microsoft-com:office:word" xmlns:w="http://schemas.openxmlformats.org/wordprocessingml/2006/main" xmlns:w14="http://schemas.microsoft.com/office/word/2010/wordml" xmlns:w15="http://schemas.microsoft.com/office/word/2012/wordml" xmlns:w16cex="http://schemas.microsoft.com/office/word/2018/wordml/cex" xmlns:w16cid="http://schemas.microsoft.com/office/word/2016/wordml/cid" xmlns:w16="http://schemas.microsoft.com/office/word/2018/wordml" xmlns:w16se="http://schemas.microsoft.com/office/word/2015/wordml/symex" xmlns:wpg="http://schemas.microsoft.com/office/word/2010/wordprocessingGroup" xmlns:wpi="http://schemas.microsoft.com/office/word/2010/wordprocessingInk" xmlns:wne="http://schemas.microsoft.com/office/word/2006/wordml" xmlns:wps="http://schemas.microsoft.com/office/word/2010/wordprocessingShape" mc:Ignorable="w14 w15 w16se w16cid w16 w16cex wp14">
+<w:hdr xmlns:wpc="http://schemas.microsoft.com/office/word/2010/wordprocessingCanvas" xmlns:cx="http://schemas.microsoft.com/office/drawing/2014/chartex" xmlns:cx1="http://schemas.microsoft.com/office/drawing/2015/9/8/chartex" xmlns:cx2="http://schemas.microsoft.com/office/drawing/2015/10/21/chartex" xmlns:cx3="http://schemas.microsoft.com/office/drawing/2016/5/9/chartex" xmlns:cx4="http://schemas.microsoft.com/office/drawing/2016/5/10/chartex" xmlns:cx5="http://schemas.microsoft.com/office/drawing/2016/5/11/chartex" xmlns:cx6="http://schemas.microsoft.com/office/drawing/2016/5/12/chartex" xmlns:cx7="http://schemas.microsoft.com/office/drawing/2016/5/13/chartex" xmlns:cx8="http://schemas.microsoft.com/office/drawing/2016/5/14/chartex" xmlns:mc="http://schemas.openxmlformats.org/markup-compatibility/2006" xmlns:aink="http://schemas.microsoft.com/office/drawing/2016/ink" xmlns:am3d="http://schemas.microsoft.com/office/drawing/2017/model3d" xmlns:o="urn:schemas-microsoft-com:office:office" xmlns:r="http://schemas.openxmlformats.org/officeDocument/2006/relationships" xmlns:m="http://schemas.openxmlformats.org/officeDocument/2006/math" xmlns:v="urn:schemas-microsoft-com:vml" xmlns:wp14="http://schemas.microsoft.com/office/word/2010/wordprocessingDrawing" xmlns:wp="http://schemas.openxmlformats.org/drawingml/2006/wordprocessingDrawing" xmlns:w10="urn:schemas-microsoft-com:office:word" xmlns:w="http://schemas.openxmlformats.org/wordprocessingml/2006/main" xmlns:w14="http://schemas.microsoft.com/office/word/2010/wordml" xmlns:w15="http://schemas.microsoft.com/office/word/2012/wordml" xmlns:w16cid="http://schemas.microsoft.com/office/word/2016/wordml/cid" xmlns:w16se="http://schemas.microsoft.com/office/word/2015/wordml/symex" xmlns:wpg="http://schemas.microsoft.com/office/word/2010/wordprocessingGroup" xmlns:wpi="http://schemas.microsoft.com/office/word/2010/wordprocessingInk" xmlns:wne="http://schemas.microsoft.com/office/word/2006/wordml" xmlns:wps="http://schemas.microsoft.com/office/word/2010/wordprocessingShape" mc:Ignorable="w14 w15 w16se w16cid wp14">
   <w:p>
     <w:pPr>
       <w:pStyle w:val="a6"/>
@@ -9002,7 +8994,7 @@
 </file>
 
 <file path=word/header2.xml><?xml version="1.0" encoding="utf-8"?>
-<w:hdr xmlns:wpc="http://schemas.microsoft.com/office/word/2010/wordprocessingCanvas" xmlns:cx="http://schemas.microsoft.com/office/drawing/2014/chartex" xmlns:cx1="http://schemas.microsoft.com/office/drawing/2015/9/8/chartex" xmlns:cx2="http://schemas.microsoft.com/office/drawing/2015/10/21/chartex" xmlns:cx3="http://schemas.microsoft.com/office/drawing/2016/5/9/chartex" xmlns:cx4="http://schemas.microsoft.com/office/drawing/2016/5/10/chartex" xmlns:cx5="http://schemas.microsoft.com/office/drawing/2016/5/11/chartex" xmlns:cx6="http://schemas.microsoft.com/office/drawing/2016/5/12/chartex" xmlns:cx7="http://schemas.microsoft.com/office/drawing/2016/5/13/chartex" xmlns:cx8="http://schemas.microsoft.com/office/drawing/2016/5/14/chartex" xmlns:mc="http://schemas.openxmlformats.org/markup-compatibility/2006" xmlns:aink="http://schemas.microsoft.com/office/drawing/2016/ink" xmlns:am3d="http://schemas.microsoft.com/office/drawing/2017/model3d" xmlns:o="urn:schemas-microsoft-com:office:office" xmlns:r="http://schemas.openxmlformats.org/officeDocument/2006/relationships" xmlns:m="http://schemas.openxmlformats.org/officeDocument/2006/math" xmlns:v="urn:schemas-microsoft-com:vml" xmlns:wp14="http://schemas.microsoft.com/office/word/2010/wordprocessingDrawing" xmlns:wp="http://schemas.openxmlformats.org/drawingml/2006/wordprocessingDrawing" xmlns:w10="urn:schemas-microsoft-com:office:word" xmlns:w="http://schemas.openxmlformats.org/wordprocessingml/2006/main" xmlns:w14="http://schemas.microsoft.com/office/word/2010/wordml" xmlns:w15="http://schemas.microsoft.com/office/word/2012/wordml" xmlns:w16cex="http://schemas.microsoft.com/office/word/2018/wordml/cex" xmlns:w16cid="http://schemas.microsoft.com/office/word/2016/wordml/cid" xmlns:w16="http://schemas.microsoft.com/office/word/2018/wordml" xmlns:w16se="http://schemas.microsoft.com/office/word/2015/wordml/symex" xmlns:wpg="http://schemas.microsoft.com/office/word/2010/wordprocessingGroup" xmlns:wpi="http://schemas.microsoft.com/office/word/2010/wordprocessingInk" xmlns:wne="http://schemas.microsoft.com/office/word/2006/wordml" xmlns:wps="http://schemas.microsoft.com/office/word/2010/wordprocessingShape" mc:Ignorable="w14 w15 w16se w16cid w16 w16cex wp14">
+<w:hdr xmlns:wpc="http://schemas.microsoft.com/office/word/2010/wordprocessingCanvas" xmlns:cx="http://schemas.microsoft.com/office/drawing/2014/chartex" xmlns:cx1="http://schemas.microsoft.com/office/drawing/2015/9/8/chartex" xmlns:cx2="http://schemas.microsoft.com/office/drawing/2015/10/21/chartex" xmlns:cx3="http://schemas.microsoft.com/office/drawing/2016/5/9/chartex" xmlns:cx4="http://schemas.microsoft.com/office/drawing/2016/5/10/chartex" xmlns:cx5="http://schemas.microsoft.com/office/drawing/2016/5/11/chartex" xmlns:cx6="http://schemas.microsoft.com/office/drawing/2016/5/12/chartex" xmlns:cx7="http://schemas.microsoft.com/office/drawing/2016/5/13/chartex" xmlns:cx8="http://schemas.microsoft.com/office/drawing/2016/5/14/chartex" xmlns:mc="http://schemas.openxmlformats.org/markup-compatibility/2006" xmlns:aink="http://schemas.microsoft.com/office/drawing/2016/ink" xmlns:am3d="http://schemas.microsoft.com/office/drawing/2017/model3d" xmlns:o="urn:schemas-microsoft-com:office:office" xmlns:r="http://schemas.openxmlformats.org/officeDocument/2006/relationships" xmlns:m="http://schemas.openxmlformats.org/officeDocument/2006/math" xmlns:v="urn:schemas-microsoft-com:vml" xmlns:wp14="http://schemas.microsoft.com/office/word/2010/wordprocessingDrawing" xmlns:wp="http://schemas.openxmlformats.org/drawingml/2006/wordprocessingDrawing" xmlns:w10="urn:schemas-microsoft-com:office:word" xmlns:w="http://schemas.openxmlformats.org/wordprocessingml/2006/main" xmlns:w14="http://schemas.microsoft.com/office/word/2010/wordml" xmlns:w15="http://schemas.microsoft.com/office/word/2012/wordml" xmlns:w16cid="http://schemas.microsoft.com/office/word/2016/wordml/cid" xmlns:w16se="http://schemas.microsoft.com/office/word/2015/wordml/symex" xmlns:wpg="http://schemas.microsoft.com/office/word/2010/wordprocessingGroup" xmlns:wpi="http://schemas.microsoft.com/office/word/2010/wordprocessingInk" xmlns:wne="http://schemas.microsoft.com/office/word/2006/wordml" xmlns:wps="http://schemas.microsoft.com/office/word/2010/wordprocessingShape" mc:Ignorable="w14 w15 w16se w16cid wp14">
   <w:p>
     <w:pPr>
       <w:ind w:firstLine="480"/>
@@ -9097,7 +9089,7 @@
 </file>
 
 <file path=word/header3.xml><?xml version="1.0" encoding="utf-8"?>
-<w:hdr xmlns:wpc="http://schemas.microsoft.com/office/word/2010/wordprocessingCanvas" xmlns:cx="http://schemas.microsoft.com/office/drawing/2014/chartex" xmlns:cx1="http://schemas.microsoft.com/office/drawing/2015/9/8/chartex" xmlns:cx2="http://schemas.microsoft.com/office/drawing/2015/10/21/chartex" xmlns:cx3="http://schemas.microsoft.com/office/drawing/2016/5/9/chartex" xmlns:cx4="http://schemas.microsoft.com/office/drawing/2016/5/10/chartex" xmlns:cx5="http://schemas.microsoft.com/office/drawing/2016/5/11/chartex" xmlns:cx6="http://schemas.microsoft.com/office/drawing/2016/5/12/chartex" xmlns:cx7="http://schemas.microsoft.com/office/drawing/2016/5/13/chartex" xmlns:cx8="http://schemas.microsoft.com/office/drawing/2016/5/14/chartex" xmlns:mc="http://schemas.openxmlformats.org/markup-compatibility/2006" xmlns:aink="http://schemas.microsoft.com/office/drawing/2016/ink" xmlns:am3d="http://schemas.microsoft.com/office/drawing/2017/model3d" xmlns:o="urn:schemas-microsoft-com:office:office" xmlns:r="http://schemas.openxmlformats.org/officeDocument/2006/relationships" xmlns:m="http://schemas.openxmlformats.org/officeDocument/2006/math" xmlns:v="urn:schemas-microsoft-com:vml" xmlns:wp14="http://schemas.microsoft.com/office/word/2010/wordprocessingDrawing" xmlns:wp="http://schemas.openxmlformats.org/drawingml/2006/wordprocessingDrawing" xmlns:w10="urn:schemas-microsoft-com:office:word" xmlns:w="http://schemas.openxmlformats.org/wordprocessingml/2006/main" xmlns:w14="http://schemas.microsoft.com/office/word/2010/wordml" xmlns:w15="http://schemas.microsoft.com/office/word/2012/wordml" xmlns:w16cex="http://schemas.microsoft.com/office/word/2018/wordml/cex" xmlns:w16cid="http://schemas.microsoft.com/office/word/2016/wordml/cid" xmlns:w16="http://schemas.microsoft.com/office/word/2018/wordml" xmlns:w16se="http://schemas.microsoft.com/office/word/2015/wordml/symex" xmlns:wpg="http://schemas.microsoft.com/office/word/2010/wordprocessingGroup" xmlns:wpi="http://schemas.microsoft.com/office/word/2010/wordprocessingInk" xmlns:wne="http://schemas.microsoft.com/office/word/2006/wordml" xmlns:wps="http://schemas.microsoft.com/office/word/2010/wordprocessingShape" mc:Ignorable="w14 w15 w16se w16cid w16 w16cex wp14">
+<w:hdr xmlns:wpc="http://schemas.microsoft.com/office/word/2010/wordprocessingCanvas" xmlns:cx="http://schemas.microsoft.com/office/drawing/2014/chartex" xmlns:cx1="http://schemas.microsoft.com/office/drawing/2015/9/8/chartex" xmlns:cx2="http://schemas.microsoft.com/office/drawing/2015/10/21/chartex" xmlns:cx3="http://schemas.microsoft.com/office/drawing/2016/5/9/chartex" xmlns:cx4="http://schemas.microsoft.com/office/drawing/2016/5/10/chartex" xmlns:cx5="http://schemas.microsoft.com/office/drawing/2016/5/11/chartex" xmlns:cx6="http://schemas.microsoft.com/office/drawing/2016/5/12/chartex" xmlns:cx7="http://schemas.microsoft.com/office/drawing/2016/5/13/chartex" xmlns:cx8="http://schemas.microsoft.com/office/drawing/2016/5/14/chartex" xmlns:mc="http://schemas.openxmlformats.org/markup-compatibility/2006" xmlns:aink="http://schemas.microsoft.com/office/drawing/2016/ink" xmlns:am3d="http://schemas.microsoft.com/office/drawing/2017/model3d" xmlns:o="urn:schemas-microsoft-com:office:office" xmlns:r="http://schemas.openxmlformats.org/officeDocument/2006/relationships" xmlns:m="http://schemas.openxmlformats.org/officeDocument/2006/math" xmlns:v="urn:schemas-microsoft-com:vml" xmlns:wp14="http://schemas.microsoft.com/office/word/2010/wordprocessingDrawing" xmlns:wp="http://schemas.openxmlformats.org/drawingml/2006/wordprocessingDrawing" xmlns:w10="urn:schemas-microsoft-com:office:word" xmlns:w="http://schemas.openxmlformats.org/wordprocessingml/2006/main" xmlns:w14="http://schemas.microsoft.com/office/word/2010/wordml" xmlns:w15="http://schemas.microsoft.com/office/word/2012/wordml" xmlns:w16cid="http://schemas.microsoft.com/office/word/2016/wordml/cid" xmlns:w16se="http://schemas.microsoft.com/office/word/2015/wordml/symex" xmlns:wpg="http://schemas.microsoft.com/office/word/2010/wordprocessingGroup" xmlns:wpi="http://schemas.microsoft.com/office/word/2010/wordprocessingInk" xmlns:wne="http://schemas.microsoft.com/office/word/2006/wordml" xmlns:wps="http://schemas.microsoft.com/office/word/2010/wordprocessingShape" mc:Ignorable="w14 w15 w16se w16cid wp14">
   <w:p>
     <w:pPr>
       <w:pStyle w:val="a6"/>
@@ -9108,7 +9100,7 @@
 </file>
 
 <file path=word/header4.xml><?xml version="1.0" encoding="utf-8"?>
-<w:hdr xmlns:wpc="http://schemas.microsoft.com/office/word/2010/wordprocessingCanvas" xmlns:cx="http://schemas.microsoft.com/office/drawing/2014/chartex" xmlns:cx1="http://schemas.microsoft.com/office/drawing/2015/9/8/chartex" xmlns:cx2="http://schemas.microsoft.com/office/drawing/2015/10/21/chartex" xmlns:cx3="http://schemas.microsoft.com/office/drawing/2016/5/9/chartex" xmlns:cx4="http://schemas.microsoft.com/office/drawing/2016/5/10/chartex" xmlns:cx5="http://schemas.microsoft.com/office/drawing/2016/5/11/chartex" xmlns:cx6="http://schemas.microsoft.com/office/drawing/2016/5/12/chartex" xmlns:cx7="http://schemas.microsoft.com/office/drawing/2016/5/13/chartex" xmlns:cx8="http://schemas.microsoft.com/office/drawing/2016/5/14/chartex" xmlns:mc="http://schemas.openxmlformats.org/markup-compatibility/2006" xmlns:aink="http://schemas.microsoft.com/office/drawing/2016/ink" xmlns:am3d="http://schemas.microsoft.com/office/drawing/2017/model3d" xmlns:o="urn:schemas-microsoft-com:office:office" xmlns:r="http://schemas.openxmlformats.org/officeDocument/2006/relationships" xmlns:m="http://schemas.openxmlformats.org/officeDocument/2006/math" xmlns:v="urn:schemas-microsoft-com:vml" xmlns:wp14="http://schemas.microsoft.com/office/word/2010/wordprocessingDrawing" xmlns:wp="http://schemas.openxmlformats.org/drawingml/2006/wordprocessingDrawing" xmlns:w10="urn:schemas-microsoft-com:office:word" xmlns:w="http://schemas.openxmlformats.org/wordprocessingml/2006/main" xmlns:w14="http://schemas.microsoft.com/office/word/2010/wordml" xmlns:w15="http://schemas.microsoft.com/office/word/2012/wordml" xmlns:w16cex="http://schemas.microsoft.com/office/word/2018/wordml/cex" xmlns:w16cid="http://schemas.microsoft.com/office/word/2016/wordml/cid" xmlns:w16="http://schemas.microsoft.com/office/word/2018/wordml" xmlns:w16se="http://schemas.microsoft.com/office/word/2015/wordml/symex" xmlns:wpg="http://schemas.microsoft.com/office/word/2010/wordprocessingGroup" xmlns:wpi="http://schemas.microsoft.com/office/word/2010/wordprocessingInk" xmlns:wne="http://schemas.microsoft.com/office/word/2006/wordml" xmlns:wps="http://schemas.microsoft.com/office/word/2010/wordprocessingShape" mc:Ignorable="w14 w15 w16se w16cid w16 w16cex wp14">
+<w:hdr xmlns:wpc="http://schemas.microsoft.com/office/word/2010/wordprocessingCanvas" xmlns:cx="http://schemas.microsoft.com/office/drawing/2014/chartex" xmlns:cx1="http://schemas.microsoft.com/office/drawing/2015/9/8/chartex" xmlns:cx2="http://schemas.microsoft.com/office/drawing/2015/10/21/chartex" xmlns:cx3="http://schemas.microsoft.com/office/drawing/2016/5/9/chartex" xmlns:cx4="http://schemas.microsoft.com/office/drawing/2016/5/10/chartex" xmlns:cx5="http://schemas.microsoft.com/office/drawing/2016/5/11/chartex" xmlns:cx6="http://schemas.microsoft.com/office/drawing/2016/5/12/chartex" xmlns:cx7="http://schemas.microsoft.com/office/drawing/2016/5/13/chartex" xmlns:cx8="http://schemas.microsoft.com/office/drawing/2016/5/14/chartex" xmlns:mc="http://schemas.openxmlformats.org/markup-compatibility/2006" xmlns:aink="http://schemas.microsoft.com/office/drawing/2016/ink" xmlns:am3d="http://schemas.microsoft.com/office/drawing/2017/model3d" xmlns:o="urn:schemas-microsoft-com:office:office" xmlns:r="http://schemas.openxmlformats.org/officeDocument/2006/relationships" xmlns:m="http://schemas.openxmlformats.org/officeDocument/2006/math" xmlns:v="urn:schemas-microsoft-com:vml" xmlns:wp14="http://schemas.microsoft.com/office/word/2010/wordprocessingDrawing" xmlns:wp="http://schemas.openxmlformats.org/drawingml/2006/wordprocessingDrawing" xmlns:w10="urn:schemas-microsoft-com:office:word" xmlns:w="http://schemas.openxmlformats.org/wordprocessingml/2006/main" xmlns:w14="http://schemas.microsoft.com/office/word/2010/wordml" xmlns:w15="http://schemas.microsoft.com/office/word/2012/wordml" xmlns:w16cid="http://schemas.microsoft.com/office/word/2016/wordml/cid" xmlns:w16se="http://schemas.microsoft.com/office/word/2015/wordml/symex" xmlns:wpg="http://schemas.microsoft.com/office/word/2010/wordprocessingGroup" xmlns:wpi="http://schemas.microsoft.com/office/word/2010/wordprocessingInk" xmlns:wne="http://schemas.microsoft.com/office/word/2006/wordml" xmlns:wps="http://schemas.microsoft.com/office/word/2010/wordprocessingShape" mc:Ignorable="w14 w15 w16se w16cid wp14">
   <w:tbl>
     <w:tblPr>
       <w:tblW w:w="0" w:type="auto"/>
@@ -9275,7 +9267,7 @@
 </file>
 
 <file path=word/numbering.xml><?xml version="1.0" encoding="utf-8"?>
-<w:numbering xmlns:wpc="http://schemas.microsoft.com/office/word/2010/wordprocessingCanvas" xmlns:cx="http://schemas.microsoft.com/office/drawing/2014/chartex" xmlns:cx1="http://schemas.microsoft.com/office/drawing/2015/9/8/chartex" xmlns:cx2="http://schemas.microsoft.com/office/drawing/2015/10/21/chartex" xmlns:cx3="http://schemas.microsoft.com/office/drawing/2016/5/9/chartex" xmlns:cx4="http://schemas.microsoft.com/office/drawing/2016/5/10/chartex" xmlns:cx5="http://schemas.microsoft.com/office/drawing/2016/5/11/chartex" xmlns:cx6="http://schemas.microsoft.com/office/drawing/2016/5/12/chartex" xmlns:cx7="http://schemas.microsoft.com/office/drawing/2016/5/13/chartex" xmlns:cx8="http://schemas.microsoft.com/office/drawing/2016/5/14/chartex" xmlns:mc="http://schemas.openxmlformats.org/markup-compatibility/2006" xmlns:aink="http://schemas.microsoft.com/office/drawing/2016/ink" xmlns:am3d="http://schemas.microsoft.com/office/drawing/2017/model3d" xmlns:o="urn:schemas-microsoft-com:office:office" xmlns:r="http://schemas.openxmlformats.org/officeDocument/2006/relationships" xmlns:m="http://schemas.openxmlformats.org/officeDocument/2006/math" xmlns:v="urn:schemas-microsoft-com:vml" xmlns:wp14="http://schemas.microsoft.com/office/word/2010/wordprocessingDrawing" xmlns:wp="http://schemas.openxmlformats.org/drawingml/2006/wordprocessingDrawing" xmlns:w10="urn:schemas-microsoft-com:office:word" xmlns:w="http://schemas.openxmlformats.org/wordprocessingml/2006/main" xmlns:w14="http://schemas.microsoft.com/office/word/2010/wordml" xmlns:w15="http://schemas.microsoft.com/office/word/2012/wordml" xmlns:w16cex="http://schemas.microsoft.com/office/word/2018/wordml/cex" xmlns:w16cid="http://schemas.microsoft.com/office/word/2016/wordml/cid" xmlns:w16="http://schemas.microsoft.com/office/word/2018/wordml" xmlns:w16se="http://schemas.microsoft.com/office/word/2015/wordml/symex" xmlns:wpg="http://schemas.microsoft.com/office/word/2010/wordprocessingGroup" xmlns:wpi="http://schemas.microsoft.com/office/word/2010/wordprocessingInk" xmlns:wne="http://schemas.microsoft.com/office/word/2006/wordml" xmlns:wps="http://schemas.microsoft.com/office/word/2010/wordprocessingShape" mc:Ignorable="w14 w15 w16se w16cid w16 w16cex wp14">
+<w:numbering xmlns:wpc="http://schemas.microsoft.com/office/word/2010/wordprocessingCanvas" xmlns:cx="http://schemas.microsoft.com/office/drawing/2014/chartex" xmlns:cx1="http://schemas.microsoft.com/office/drawing/2015/9/8/chartex" xmlns:cx2="http://schemas.microsoft.com/office/drawing/2015/10/21/chartex" xmlns:cx3="http://schemas.microsoft.com/office/drawing/2016/5/9/chartex" xmlns:cx4="http://schemas.microsoft.com/office/drawing/2016/5/10/chartex" xmlns:cx5="http://schemas.microsoft.com/office/drawing/2016/5/11/chartex" xmlns:cx6="http://schemas.microsoft.com/office/drawing/2016/5/12/chartex" xmlns:cx7="http://schemas.microsoft.com/office/drawing/2016/5/13/chartex" xmlns:cx8="http://schemas.microsoft.com/office/drawing/2016/5/14/chartex" xmlns:mc="http://schemas.openxmlformats.org/markup-compatibility/2006" xmlns:aink="http://schemas.microsoft.com/office/drawing/2016/ink" xmlns:am3d="http://schemas.microsoft.com/office/drawing/2017/model3d" xmlns:o="urn:schemas-microsoft-com:office:office" xmlns:r="http://schemas.openxmlformats.org/officeDocument/2006/relationships" xmlns:m="http://schemas.openxmlformats.org/officeDocument/2006/math" xmlns:v="urn:schemas-microsoft-com:vml" xmlns:wp14="http://schemas.microsoft.com/office/word/2010/wordprocessingDrawing" xmlns:wp="http://schemas.openxmlformats.org/drawingml/2006/wordprocessingDrawing" xmlns:w10="urn:schemas-microsoft-com:office:word" xmlns:w="http://schemas.openxmlformats.org/wordprocessingml/2006/main" xmlns:w14="http://schemas.microsoft.com/office/word/2010/wordml" xmlns:w15="http://schemas.microsoft.com/office/word/2012/wordml" xmlns:w16cid="http://schemas.microsoft.com/office/word/2016/wordml/cid" xmlns:w16se="http://schemas.microsoft.com/office/word/2015/wordml/symex" xmlns:wpg="http://schemas.microsoft.com/office/word/2010/wordprocessingGroup" xmlns:wpi="http://schemas.microsoft.com/office/word/2010/wordprocessingInk" xmlns:wne="http://schemas.microsoft.com/office/word/2006/wordml" xmlns:wps="http://schemas.microsoft.com/office/word/2010/wordprocessingShape" mc:Ignorable="w14 w15 w16se w16cid wp14">
   <w:abstractNum w:abstractNumId="0" w15:restartNumberingAfterBreak="0">
     <w:nsid w:val="FFFFFFFB"/>
     <w:multiLevelType w:val="multilevel"/>
@@ -10396,7 +10388,7 @@
 </file>
 
 <file path=word/styles.xml><?xml version="1.0" encoding="utf-8"?>
-<w:styles xmlns:mc="http://schemas.openxmlformats.org/markup-compatibility/2006" xmlns:r="http://schemas.openxmlformats.org/officeDocument/2006/relationships" xmlns:w="http://schemas.openxmlformats.org/wordprocessingml/2006/main" xmlns:w14="http://schemas.microsoft.com/office/word/2010/wordml" xmlns:w15="http://schemas.microsoft.com/office/word/2012/wordml" xmlns:w16cex="http://schemas.microsoft.com/office/word/2018/wordml/cex" xmlns:w16cid="http://schemas.microsoft.com/office/word/2016/wordml/cid" xmlns:w16="http://schemas.microsoft.com/office/word/2018/wordml" xmlns:w16se="http://schemas.microsoft.com/office/word/2015/wordml/symex" mc:Ignorable="w14 w15 w16se w16cid w16 w16cex">
+<w:styles xmlns:mc="http://schemas.openxmlformats.org/markup-compatibility/2006" xmlns:r="http://schemas.openxmlformats.org/officeDocument/2006/relationships" xmlns:w="http://schemas.openxmlformats.org/wordprocessingml/2006/main" xmlns:w14="http://schemas.microsoft.com/office/word/2010/wordml" xmlns:w15="http://schemas.microsoft.com/office/word/2012/wordml" xmlns:w16cid="http://schemas.microsoft.com/office/word/2016/wordml/cid" xmlns:w16se="http://schemas.microsoft.com/office/word/2015/wordml/symex" mc:Ignorable="w14 w15 w16se w16cid">
   <w:docDefaults>
     <w:rPrDefault>
       <w:rPr>
@@ -10406,7 +10398,7 @@
     </w:rPrDefault>
     <w:pPrDefault/>
   </w:docDefaults>
-  <w:latentStyles w:defLockedState="0" w:defUIPriority="0" w:defSemiHidden="0" w:defUnhideWhenUsed="0" w:defQFormat="0" w:count="376">
+  <w:latentStyles w:defLockedState="0" w:defUIPriority="0" w:defSemiHidden="0" w:defUnhideWhenUsed="0" w:defQFormat="0" w:count="375">
     <w:lsdException w:name="Normal" w:qFormat="1"/>
     <w:lsdException w:name="heading 1" w:qFormat="1"/>
     <w:lsdException w:name="heading 2" w:qFormat="1"/>
@@ -10428,6 +10420,7 @@
     <w:lsdException w:name="Emphasis" w:qFormat="1"/>
     <w:lsdException w:name="HTML Keyboard" w:semiHidden="1" w:unhideWhenUsed="1"/>
     <w:lsdException w:name="HTML Variable" w:semiHidden="1" w:unhideWhenUsed="1"/>
+    <w:lsdException w:name="Normal Table" w:semiHidden="1" w:unhideWhenUsed="1"/>
     <w:lsdException w:name="annotation subject" w:semiHidden="1" w:unhideWhenUsed="1"/>
     <w:lsdException w:name="No List" w:semiHidden="1" w:unhideWhenUsed="1"/>
     <w:lsdException w:name="Outline List 1" w:semiHidden="1" w:unhideWhenUsed="1"/>
@@ -10474,8 +10467,10 @@
     <w:lsdException w:name="Table Subtle 2" w:semiHidden="1" w:unhideWhenUsed="1"/>
     <w:lsdException w:name="Table Web 1" w:semiHidden="1" w:unhideWhenUsed="1"/>
     <w:lsdException w:name="Table Web 2" w:semiHidden="1" w:unhideWhenUsed="1"/>
+    <w:lsdException w:name="Table Web 3" w:semiHidden="1" w:unhideWhenUsed="1"/>
     <w:lsdException w:name="Balloon Text" w:semiHidden="1" w:unhideWhenUsed="1"/>
     <w:lsdException w:name="Table Grid" w:uiPriority="39"/>
+    <w:lsdException w:name="Table Theme" w:semiHidden="1" w:unhideWhenUsed="1"/>
     <w:lsdException w:name="Placeholder Text" w:semiHidden="1" w:uiPriority="99"/>
     <w:lsdException w:name="No Spacing" w:uiPriority="1" w:qFormat="1"/>
     <w:lsdException w:name="Light Shading" w:uiPriority="60"/>
@@ -10695,7 +10690,6 @@
     <w:lsdException w:name="Smart Hyperlink" w:semiHidden="1" w:uiPriority="99" w:unhideWhenUsed="1"/>
     <w:lsdException w:name="Hashtag" w:semiHidden="1" w:uiPriority="99" w:unhideWhenUsed="1"/>
     <w:lsdException w:name="Unresolved Mention" w:semiHidden="1" w:uiPriority="99" w:unhideWhenUsed="1"/>
-    <w:lsdException w:name="Smart Link" w:semiHidden="1" w:uiPriority="99" w:unhideWhenUsed="1"/>
   </w:latentStyles>
   <w:style w:type="paragraph" w:default="1" w:styleId="a">
     <w:name w:val="Normal"/>
@@ -11665,7 +11659,7 @@
 </file>
 
 <file path=customXml/itemProps1.xml><?xml version="1.0" encoding="utf-8"?>
-<ds:datastoreItem xmlns:ds="http://schemas.openxmlformats.org/officeDocument/2006/customXml" ds:itemID="{F65453FA-4B8B-4737-BCF6-09F06C973603}">
+<ds:datastoreItem xmlns:ds="http://schemas.openxmlformats.org/officeDocument/2006/customXml" ds:itemID="{76F1304A-34D8-416A-90C8-C3ABC72065F1}">
   <ds:schemaRefs>
     <ds:schemaRef ds:uri="http://schemas.openxmlformats.org/officeDocument/2006/bibliography"/>
   </ds:schemaRefs>

</xml_diff>

<commit_message>
read and modify the whole doc
</commit_message>
<xml_diff>
--- a/docs/软件需求规约v1.docx
+++ b/docs/软件需求规约v1.docx
@@ -1,6 +1,6 @@
 
 <file path=word/document.xml><?xml version="1.0" encoding="utf-8"?>
-<w:document xmlns:wpc="http://schemas.microsoft.com/office/word/2010/wordprocessingCanvas" xmlns:cx="http://schemas.microsoft.com/office/drawing/2014/chartex" xmlns:cx1="http://schemas.microsoft.com/office/drawing/2015/9/8/chartex" xmlns:cx2="http://schemas.microsoft.com/office/drawing/2015/10/21/chartex" xmlns:cx3="http://schemas.microsoft.com/office/drawing/2016/5/9/chartex" xmlns:cx4="http://schemas.microsoft.com/office/drawing/2016/5/10/chartex" xmlns:cx5="http://schemas.microsoft.com/office/drawing/2016/5/11/chartex" xmlns:cx6="http://schemas.microsoft.com/office/drawing/2016/5/12/chartex" xmlns:cx7="http://schemas.microsoft.com/office/drawing/2016/5/13/chartex" xmlns:cx8="http://schemas.microsoft.com/office/drawing/2016/5/14/chartex" xmlns:mc="http://schemas.openxmlformats.org/markup-compatibility/2006" xmlns:aink="http://schemas.microsoft.com/office/drawing/2016/ink" xmlns:am3d="http://schemas.microsoft.com/office/drawing/2017/model3d" xmlns:o="urn:schemas-microsoft-com:office:office" xmlns:r="http://schemas.openxmlformats.org/officeDocument/2006/relationships" xmlns:m="http://schemas.openxmlformats.org/officeDocument/2006/math" xmlns:v="urn:schemas-microsoft-com:vml" xmlns:wp14="http://schemas.microsoft.com/office/word/2010/wordprocessingDrawing" xmlns:wp="http://schemas.openxmlformats.org/drawingml/2006/wordprocessingDrawing" xmlns:w10="urn:schemas-microsoft-com:office:word" xmlns:w="http://schemas.openxmlformats.org/wordprocessingml/2006/main" xmlns:w14="http://schemas.microsoft.com/office/word/2010/wordml" xmlns:w15="http://schemas.microsoft.com/office/word/2012/wordml" xmlns:w16cex="http://schemas.microsoft.com/office/word/2018/wordml/cex" xmlns:w16cid="http://schemas.microsoft.com/office/word/2016/wordml/cid" xmlns:w16="http://schemas.microsoft.com/office/word/2018/wordml" xmlns:w16se="http://schemas.microsoft.com/office/word/2015/wordml/symex" xmlns:wpg="http://schemas.microsoft.com/office/word/2010/wordprocessingGroup" xmlns:wpi="http://schemas.microsoft.com/office/word/2010/wordprocessingInk" xmlns:wne="http://schemas.microsoft.com/office/word/2006/wordml" xmlns:wps="http://schemas.microsoft.com/office/word/2010/wordprocessingShape" mc:Ignorable="w14 w15 w16se w16cid w16 w16cex wp14">
+<w:document xmlns:wpc="http://schemas.microsoft.com/office/word/2010/wordprocessingCanvas" xmlns:cx="http://schemas.microsoft.com/office/drawing/2014/chartex" xmlns:cx1="http://schemas.microsoft.com/office/drawing/2015/9/8/chartex" xmlns:cx2="http://schemas.microsoft.com/office/drawing/2015/10/21/chartex" xmlns:cx3="http://schemas.microsoft.com/office/drawing/2016/5/9/chartex" xmlns:cx4="http://schemas.microsoft.com/office/drawing/2016/5/10/chartex" xmlns:cx5="http://schemas.microsoft.com/office/drawing/2016/5/11/chartex" xmlns:cx6="http://schemas.microsoft.com/office/drawing/2016/5/12/chartex" xmlns:cx7="http://schemas.microsoft.com/office/drawing/2016/5/13/chartex" xmlns:cx8="http://schemas.microsoft.com/office/drawing/2016/5/14/chartex" xmlns:mc="http://schemas.openxmlformats.org/markup-compatibility/2006" xmlns:aink="http://schemas.microsoft.com/office/drawing/2016/ink" xmlns:am3d="http://schemas.microsoft.com/office/drawing/2017/model3d" xmlns:o="urn:schemas-microsoft-com:office:office" xmlns:r="http://schemas.openxmlformats.org/officeDocument/2006/relationships" xmlns:m="http://schemas.openxmlformats.org/officeDocument/2006/math" xmlns:v="urn:schemas-microsoft-com:vml" xmlns:wp14="http://schemas.microsoft.com/office/word/2010/wordprocessingDrawing" xmlns:wp="http://schemas.openxmlformats.org/drawingml/2006/wordprocessingDrawing" xmlns:w10="urn:schemas-microsoft-com:office:word" xmlns:w="http://schemas.openxmlformats.org/wordprocessingml/2006/main" xmlns:w14="http://schemas.microsoft.com/office/word/2010/wordml" xmlns:w15="http://schemas.microsoft.com/office/word/2012/wordml" xmlns:w16cid="http://schemas.microsoft.com/office/word/2016/wordml/cid" xmlns:w16se="http://schemas.microsoft.com/office/word/2015/wordml/symex" xmlns:wpg="http://schemas.microsoft.com/office/word/2010/wordprocessingGroup" xmlns:wpi="http://schemas.microsoft.com/office/word/2010/wordprocessingInk" xmlns:wne="http://schemas.microsoft.com/office/word/2006/wordml" xmlns:wps="http://schemas.microsoft.com/office/word/2010/wordprocessingShape" mc:Ignorable="w14 w15 w16se w16cid wp14">
   <w:body>
     <w:p>
       <w:pPr>
@@ -582,7 +582,7 @@
           <w:r>
             <w:fldChar w:fldCharType="separate"/>
           </w:r>
-          <w:hyperlink w:anchor="_Toc55853048" w:history="1">
+          <w:hyperlink w:anchor="_Toc55862044" w:history="1">
             <w:r>
               <w:rPr>
                 <w:rStyle w:val="ae"/>
@@ -626,7 +626,7 @@
                 <w:noProof/>
                 <w:webHidden/>
               </w:rPr>
-              <w:instrText xml:space="preserve"> PAGEREF _Toc55853048 \h </w:instrText>
+              <w:instrText xml:space="preserve"> PAGEREF _Toc55862044 \h </w:instrText>
             </w:r>
             <w:r>
               <w:rPr>
@@ -671,7 +671,7 @@
               <w:szCs w:val="22"/>
             </w:rPr>
           </w:pPr>
-          <w:hyperlink w:anchor="_Toc55853049" w:history="1">
+          <w:hyperlink w:anchor="_Toc55862045" w:history="1">
             <w:r>
               <w:rPr>
                 <w:rStyle w:val="ae"/>
@@ -715,7 +715,7 @@
                 <w:noProof/>
                 <w:webHidden/>
               </w:rPr>
-              <w:instrText xml:space="preserve"> PAGEREF _Toc55853049 \h </w:instrText>
+              <w:instrText xml:space="preserve"> PAGEREF _Toc55862045 \h </w:instrText>
             </w:r>
             <w:r>
               <w:rPr>
@@ -760,7 +760,7 @@
               <w:szCs w:val="22"/>
             </w:rPr>
           </w:pPr>
-          <w:hyperlink w:anchor="_Toc55853050" w:history="1">
+          <w:hyperlink w:anchor="_Toc55862046" w:history="1">
             <w:r>
               <w:rPr>
                 <w:rStyle w:val="ae"/>
@@ -804,7 +804,7 @@
                 <w:noProof/>
                 <w:webHidden/>
               </w:rPr>
-              <w:instrText xml:space="preserve"> PAGEREF _Toc55853050 \h </w:instrText>
+              <w:instrText xml:space="preserve"> PAGEREF _Toc55862046 \h </w:instrText>
             </w:r>
             <w:r>
               <w:rPr>
@@ -849,7 +849,7 @@
               <w:szCs w:val="22"/>
             </w:rPr>
           </w:pPr>
-          <w:hyperlink w:anchor="_Toc55853051" w:history="1">
+          <w:hyperlink w:anchor="_Toc55862047" w:history="1">
             <w:r>
               <w:rPr>
                 <w:rStyle w:val="ae"/>
@@ -893,7 +893,7 @@
                 <w:noProof/>
                 <w:webHidden/>
               </w:rPr>
-              <w:instrText xml:space="preserve"> PAGEREF _Toc55853051 \h </w:instrText>
+              <w:instrText xml:space="preserve"> PAGEREF _Toc55862047 \h </w:instrText>
             </w:r>
             <w:r>
               <w:rPr>
@@ -913,7 +913,7 @@
                 <w:noProof/>
                 <w:webHidden/>
               </w:rPr>
-              <w:t>5</w:t>
+              <w:t>4</w:t>
             </w:r>
             <w:r>
               <w:rPr>
@@ -939,7 +939,7 @@
               <w:szCs w:val="22"/>
             </w:rPr>
           </w:pPr>
-          <w:hyperlink w:anchor="_Toc55853052" w:history="1">
+          <w:hyperlink w:anchor="_Toc55862048" w:history="1">
             <w:r>
               <w:rPr>
                 <w:rStyle w:val="ae"/>
@@ -983,7 +983,7 @@
                 <w:noProof/>
                 <w:webHidden/>
               </w:rPr>
-              <w:instrText xml:space="preserve"> PAGEREF _Toc55853052 \h </w:instrText>
+              <w:instrText xml:space="preserve"> PAGEREF _Toc55862048 \h </w:instrText>
             </w:r>
             <w:r>
               <w:rPr>
@@ -1004,6 +1004,451 @@
                 <w:webHidden/>
               </w:rPr>
               <w:t>5</w:t>
+            </w:r>
+            <w:r>
+              <w:rPr>
+                <w:noProof/>
+                <w:webHidden/>
+              </w:rPr>
+              <w:fldChar w:fldCharType="end"/>
+            </w:r>
+          </w:hyperlink>
+        </w:p>
+        <w:p>
+          <w:pPr>
+            <w:pStyle w:val="TOC2"/>
+            <w:tabs>
+              <w:tab w:val="left" w:pos="1400"/>
+            </w:tabs>
+            <w:rPr>
+              <w:rFonts w:asciiTheme="minorHAnsi" w:eastAsiaTheme="minorEastAsia" w:hAnsiTheme="minorHAnsi" w:cstheme="minorBidi"/>
+              <w:noProof/>
+              <w:kern w:val="2"/>
+              <w:sz w:val="21"/>
+              <w:szCs w:val="22"/>
+            </w:rPr>
+          </w:pPr>
+          <w:hyperlink w:anchor="_Toc55862049" w:history="1">
+            <w:r>
+              <w:rPr>
+                <w:rStyle w:val="ae"/>
+                <w:noProof/>
+              </w:rPr>
+              <w:t>2.1</w:t>
+            </w:r>
+            <w:r>
+              <w:rPr>
+                <w:rFonts w:asciiTheme="minorHAnsi" w:eastAsiaTheme="minorEastAsia" w:hAnsiTheme="minorHAnsi" w:cstheme="minorBidi"/>
+                <w:noProof/>
+                <w:kern w:val="2"/>
+                <w:sz w:val="21"/>
+                <w:szCs w:val="22"/>
+              </w:rPr>
+              <w:tab/>
+            </w:r>
+            <w:r>
+              <w:rPr>
+                <w:rStyle w:val="ae"/>
+                <w:noProof/>
+              </w:rPr>
+              <w:t>产品总体效果</w:t>
+            </w:r>
+            <w:r>
+              <w:rPr>
+                <w:noProof/>
+                <w:webHidden/>
+              </w:rPr>
+              <w:tab/>
+            </w:r>
+            <w:r>
+              <w:rPr>
+                <w:noProof/>
+                <w:webHidden/>
+              </w:rPr>
+              <w:fldChar w:fldCharType="begin"/>
+            </w:r>
+            <w:r>
+              <w:rPr>
+                <w:noProof/>
+                <w:webHidden/>
+              </w:rPr>
+              <w:instrText xml:space="preserve"> PAGEREF _Toc55862049 \h </w:instrText>
+            </w:r>
+            <w:r>
+              <w:rPr>
+                <w:noProof/>
+                <w:webHidden/>
+              </w:rPr>
+            </w:r>
+            <w:r>
+              <w:rPr>
+                <w:noProof/>
+                <w:webHidden/>
+              </w:rPr>
+              <w:fldChar w:fldCharType="separate"/>
+            </w:r>
+            <w:r>
+              <w:rPr>
+                <w:noProof/>
+                <w:webHidden/>
+              </w:rPr>
+              <w:t>5</w:t>
+            </w:r>
+            <w:r>
+              <w:rPr>
+                <w:noProof/>
+                <w:webHidden/>
+              </w:rPr>
+              <w:fldChar w:fldCharType="end"/>
+            </w:r>
+          </w:hyperlink>
+        </w:p>
+        <w:p>
+          <w:pPr>
+            <w:pStyle w:val="TOC2"/>
+            <w:tabs>
+              <w:tab w:val="left" w:pos="1400"/>
+            </w:tabs>
+            <w:rPr>
+              <w:rFonts w:asciiTheme="minorHAnsi" w:eastAsiaTheme="minorEastAsia" w:hAnsiTheme="minorHAnsi" w:cstheme="minorBidi"/>
+              <w:noProof/>
+              <w:kern w:val="2"/>
+              <w:sz w:val="21"/>
+              <w:szCs w:val="22"/>
+            </w:rPr>
+          </w:pPr>
+          <w:hyperlink w:anchor="_Toc55862050" w:history="1">
+            <w:r>
+              <w:rPr>
+                <w:rStyle w:val="ae"/>
+                <w:noProof/>
+              </w:rPr>
+              <w:t>2.2</w:t>
+            </w:r>
+            <w:r>
+              <w:rPr>
+                <w:rFonts w:asciiTheme="minorHAnsi" w:eastAsiaTheme="minorEastAsia" w:hAnsiTheme="minorHAnsi" w:cstheme="minorBidi"/>
+                <w:noProof/>
+                <w:kern w:val="2"/>
+                <w:sz w:val="21"/>
+                <w:szCs w:val="22"/>
+              </w:rPr>
+              <w:tab/>
+            </w:r>
+            <w:r>
+              <w:rPr>
+                <w:rStyle w:val="ae"/>
+                <w:noProof/>
+              </w:rPr>
+              <w:t>产品功能</w:t>
+            </w:r>
+            <w:r>
+              <w:rPr>
+                <w:noProof/>
+                <w:webHidden/>
+              </w:rPr>
+              <w:tab/>
+            </w:r>
+            <w:r>
+              <w:rPr>
+                <w:noProof/>
+                <w:webHidden/>
+              </w:rPr>
+              <w:fldChar w:fldCharType="begin"/>
+            </w:r>
+            <w:r>
+              <w:rPr>
+                <w:noProof/>
+                <w:webHidden/>
+              </w:rPr>
+              <w:instrText xml:space="preserve"> PAGEREF _Toc55862050 \h </w:instrText>
+            </w:r>
+            <w:r>
+              <w:rPr>
+                <w:noProof/>
+                <w:webHidden/>
+              </w:rPr>
+            </w:r>
+            <w:r>
+              <w:rPr>
+                <w:noProof/>
+                <w:webHidden/>
+              </w:rPr>
+              <w:fldChar w:fldCharType="separate"/>
+            </w:r>
+            <w:r>
+              <w:rPr>
+                <w:noProof/>
+                <w:webHidden/>
+              </w:rPr>
+              <w:t>5</w:t>
+            </w:r>
+            <w:r>
+              <w:rPr>
+                <w:noProof/>
+                <w:webHidden/>
+              </w:rPr>
+              <w:fldChar w:fldCharType="end"/>
+            </w:r>
+          </w:hyperlink>
+        </w:p>
+        <w:p>
+          <w:pPr>
+            <w:pStyle w:val="TOC2"/>
+            <w:tabs>
+              <w:tab w:val="left" w:pos="1400"/>
+            </w:tabs>
+            <w:rPr>
+              <w:rFonts w:asciiTheme="minorHAnsi" w:eastAsiaTheme="minorEastAsia" w:hAnsiTheme="minorHAnsi" w:cstheme="minorBidi"/>
+              <w:noProof/>
+              <w:kern w:val="2"/>
+              <w:sz w:val="21"/>
+              <w:szCs w:val="22"/>
+            </w:rPr>
+          </w:pPr>
+          <w:hyperlink w:anchor="_Toc55862051" w:history="1">
+            <w:r>
+              <w:rPr>
+                <w:rStyle w:val="ae"/>
+                <w:noProof/>
+              </w:rPr>
+              <w:t>2.3</w:t>
+            </w:r>
+            <w:r>
+              <w:rPr>
+                <w:rFonts w:asciiTheme="minorHAnsi" w:eastAsiaTheme="minorEastAsia" w:hAnsiTheme="minorHAnsi" w:cstheme="minorBidi"/>
+                <w:noProof/>
+                <w:kern w:val="2"/>
+                <w:sz w:val="21"/>
+                <w:szCs w:val="22"/>
+              </w:rPr>
+              <w:tab/>
+            </w:r>
+            <w:r>
+              <w:rPr>
+                <w:rStyle w:val="ae"/>
+                <w:noProof/>
+              </w:rPr>
+              <w:t>用户特征</w:t>
+            </w:r>
+            <w:r>
+              <w:rPr>
+                <w:noProof/>
+                <w:webHidden/>
+              </w:rPr>
+              <w:tab/>
+            </w:r>
+            <w:r>
+              <w:rPr>
+                <w:noProof/>
+                <w:webHidden/>
+              </w:rPr>
+              <w:fldChar w:fldCharType="begin"/>
+            </w:r>
+            <w:r>
+              <w:rPr>
+                <w:noProof/>
+                <w:webHidden/>
+              </w:rPr>
+              <w:instrText xml:space="preserve"> PAGEREF _Toc55862051 \h </w:instrText>
+            </w:r>
+            <w:r>
+              <w:rPr>
+                <w:noProof/>
+                <w:webHidden/>
+              </w:rPr>
+            </w:r>
+            <w:r>
+              <w:rPr>
+                <w:noProof/>
+                <w:webHidden/>
+              </w:rPr>
+              <w:fldChar w:fldCharType="separate"/>
+            </w:r>
+            <w:r>
+              <w:rPr>
+                <w:noProof/>
+                <w:webHidden/>
+              </w:rPr>
+              <w:t>5</w:t>
+            </w:r>
+            <w:r>
+              <w:rPr>
+                <w:noProof/>
+                <w:webHidden/>
+              </w:rPr>
+              <w:fldChar w:fldCharType="end"/>
+            </w:r>
+          </w:hyperlink>
+        </w:p>
+        <w:p>
+          <w:pPr>
+            <w:pStyle w:val="TOC2"/>
+            <w:tabs>
+              <w:tab w:val="left" w:pos="1400"/>
+            </w:tabs>
+            <w:rPr>
+              <w:rFonts w:asciiTheme="minorHAnsi" w:eastAsiaTheme="minorEastAsia" w:hAnsiTheme="minorHAnsi" w:cstheme="minorBidi"/>
+              <w:noProof/>
+              <w:kern w:val="2"/>
+              <w:sz w:val="21"/>
+              <w:szCs w:val="22"/>
+            </w:rPr>
+          </w:pPr>
+          <w:hyperlink w:anchor="_Toc55862052" w:history="1">
+            <w:r>
+              <w:rPr>
+                <w:rStyle w:val="ae"/>
+                <w:noProof/>
+              </w:rPr>
+              <w:t>2.4</w:t>
+            </w:r>
+            <w:r>
+              <w:rPr>
+                <w:rFonts w:asciiTheme="minorHAnsi" w:eastAsiaTheme="minorEastAsia" w:hAnsiTheme="minorHAnsi" w:cstheme="minorBidi"/>
+                <w:noProof/>
+                <w:kern w:val="2"/>
+                <w:sz w:val="21"/>
+                <w:szCs w:val="22"/>
+              </w:rPr>
+              <w:tab/>
+            </w:r>
+            <w:r>
+              <w:rPr>
+                <w:rStyle w:val="ae"/>
+                <w:noProof/>
+              </w:rPr>
+              <w:t>约束</w:t>
+            </w:r>
+            <w:r>
+              <w:rPr>
+                <w:noProof/>
+                <w:webHidden/>
+              </w:rPr>
+              <w:tab/>
+            </w:r>
+            <w:r>
+              <w:rPr>
+                <w:noProof/>
+                <w:webHidden/>
+              </w:rPr>
+              <w:fldChar w:fldCharType="begin"/>
+            </w:r>
+            <w:r>
+              <w:rPr>
+                <w:noProof/>
+                <w:webHidden/>
+              </w:rPr>
+              <w:instrText xml:space="preserve"> PAGEREF _Toc55862052 \h </w:instrText>
+            </w:r>
+            <w:r>
+              <w:rPr>
+                <w:noProof/>
+                <w:webHidden/>
+              </w:rPr>
+            </w:r>
+            <w:r>
+              <w:rPr>
+                <w:noProof/>
+                <w:webHidden/>
+              </w:rPr>
+              <w:fldChar w:fldCharType="separate"/>
+            </w:r>
+            <w:r>
+              <w:rPr>
+                <w:noProof/>
+                <w:webHidden/>
+              </w:rPr>
+              <w:t>6</w:t>
+            </w:r>
+            <w:r>
+              <w:rPr>
+                <w:noProof/>
+                <w:webHidden/>
+              </w:rPr>
+              <w:fldChar w:fldCharType="end"/>
+            </w:r>
+          </w:hyperlink>
+        </w:p>
+        <w:p>
+          <w:pPr>
+            <w:pStyle w:val="TOC2"/>
+            <w:tabs>
+              <w:tab w:val="left" w:pos="1400"/>
+            </w:tabs>
+            <w:rPr>
+              <w:rFonts w:asciiTheme="minorHAnsi" w:eastAsiaTheme="minorEastAsia" w:hAnsiTheme="minorHAnsi" w:cstheme="minorBidi"/>
+              <w:noProof/>
+              <w:kern w:val="2"/>
+              <w:sz w:val="21"/>
+              <w:szCs w:val="22"/>
+            </w:rPr>
+          </w:pPr>
+          <w:hyperlink w:anchor="_Toc55862053" w:history="1">
+            <w:r>
+              <w:rPr>
+                <w:rStyle w:val="ae"/>
+                <w:noProof/>
+              </w:rPr>
+              <w:t>2.5</w:t>
+            </w:r>
+            <w:r>
+              <w:rPr>
+                <w:rFonts w:asciiTheme="minorHAnsi" w:eastAsiaTheme="minorEastAsia" w:hAnsiTheme="minorHAnsi" w:cstheme="minorBidi"/>
+                <w:noProof/>
+                <w:kern w:val="2"/>
+                <w:sz w:val="21"/>
+                <w:szCs w:val="22"/>
+              </w:rPr>
+              <w:tab/>
+            </w:r>
+            <w:r>
+              <w:rPr>
+                <w:rStyle w:val="ae"/>
+                <w:noProof/>
+              </w:rPr>
+              <w:t>假设与依赖关系</w:t>
+            </w:r>
+            <w:r>
+              <w:rPr>
+                <w:noProof/>
+                <w:webHidden/>
+              </w:rPr>
+              <w:tab/>
+            </w:r>
+            <w:r>
+              <w:rPr>
+                <w:noProof/>
+                <w:webHidden/>
+              </w:rPr>
+              <w:fldChar w:fldCharType="begin"/>
+            </w:r>
+            <w:r>
+              <w:rPr>
+                <w:noProof/>
+                <w:webHidden/>
+              </w:rPr>
+              <w:instrText xml:space="preserve"> PAGEREF _Toc55862053 \h </w:instrText>
+            </w:r>
+            <w:r>
+              <w:rPr>
+                <w:noProof/>
+                <w:webHidden/>
+              </w:rPr>
+            </w:r>
+            <w:r>
+              <w:rPr>
+                <w:noProof/>
+                <w:webHidden/>
+              </w:rPr>
+              <w:fldChar w:fldCharType="separate"/>
+            </w:r>
+            <w:r>
+              <w:rPr>
+                <w:noProof/>
+                <w:webHidden/>
+              </w:rPr>
+              <w:t>6</w:t>
             </w:r>
             <w:r>
               <w:rPr>
@@ -1029,7 +1474,7 @@
               <w:szCs w:val="22"/>
             </w:rPr>
           </w:pPr>
-          <w:hyperlink w:anchor="_Toc55853053" w:history="1">
+          <w:hyperlink w:anchor="_Toc55862054" w:history="1">
             <w:r>
               <w:rPr>
                 <w:rStyle w:val="ae"/>
@@ -1073,7 +1518,7 @@
                 <w:noProof/>
                 <w:webHidden/>
               </w:rPr>
-              <w:instrText xml:space="preserve"> PAGEREF _Toc55853053 \h </w:instrText>
+              <w:instrText xml:space="preserve"> PAGEREF _Toc55862054 \h </w:instrText>
             </w:r>
             <w:r>
               <w:rPr>
@@ -1093,7 +1538,7 @@
                 <w:noProof/>
                 <w:webHidden/>
               </w:rPr>
-              <w:t>5</w:t>
+              <w:t>6</w:t>
             </w:r>
             <w:r>
               <w:rPr>
@@ -1118,7 +1563,7 @@
               <w:szCs w:val="22"/>
             </w:rPr>
           </w:pPr>
-          <w:hyperlink w:anchor="_Toc55853054" w:history="1">
+          <w:hyperlink w:anchor="_Toc55862055" w:history="1">
             <w:r>
               <w:rPr>
                 <w:rStyle w:val="ae"/>
@@ -1141,7 +1586,7 @@
                 <w:rStyle w:val="ae"/>
                 <w:noProof/>
               </w:rPr>
-              <w:t>&lt;Use case 图&gt;</w:t>
+              <w:t>Use case 图</w:t>
             </w:r>
             <w:r>
               <w:rPr>
@@ -1162,7 +1607,7 @@
                 <w:noProof/>
                 <w:webHidden/>
               </w:rPr>
-              <w:instrText xml:space="preserve"> PAGEREF _Toc55853054 \h </w:instrText>
+              <w:instrText xml:space="preserve"> PAGEREF _Toc55862055 \h </w:instrText>
             </w:r>
             <w:r>
               <w:rPr>
@@ -1182,7 +1627,7 @@
                 <w:noProof/>
                 <w:webHidden/>
               </w:rPr>
-              <w:t>5</w:t>
+              <w:t>6</w:t>
             </w:r>
             <w:r>
               <w:rPr>
@@ -1207,7 +1652,7 @@
               <w:szCs w:val="22"/>
             </w:rPr>
           </w:pPr>
-          <w:hyperlink w:anchor="_Toc55853055" w:history="1">
+          <w:hyperlink w:anchor="_Toc55862056" w:history="1">
             <w:r>
               <w:rPr>
                 <w:rStyle w:val="ae"/>
@@ -1230,7 +1675,7 @@
                 <w:rStyle w:val="ae"/>
                 <w:noProof/>
               </w:rPr>
-              <w:t>&lt;Use case1 规约&gt;</w:t>
+              <w:t>Request Static Detection &amp; Repair</w:t>
             </w:r>
             <w:r>
               <w:rPr>
@@ -1251,7 +1696,7 @@
                 <w:noProof/>
                 <w:webHidden/>
               </w:rPr>
-              <w:instrText xml:space="preserve"> PAGEREF _Toc55853055 \h </w:instrText>
+              <w:instrText xml:space="preserve"> PAGEREF _Toc55862056 \h </w:instrText>
             </w:r>
             <w:r>
               <w:rPr>
@@ -1271,7 +1716,7 @@
                 <w:noProof/>
                 <w:webHidden/>
               </w:rPr>
-              <w:t>5</w:t>
+              <w:t>6</w:t>
             </w:r>
             <w:r>
               <w:rPr>
@@ -1296,7 +1741,7 @@
               <w:szCs w:val="22"/>
             </w:rPr>
           </w:pPr>
-          <w:hyperlink w:anchor="_Toc55853056" w:history="1">
+          <w:hyperlink w:anchor="_Toc55862057" w:history="1">
             <w:r>
               <w:rPr>
                 <w:rStyle w:val="ae"/>
@@ -1319,7 +1764,7 @@
                 <w:rStyle w:val="ae"/>
                 <w:noProof/>
               </w:rPr>
-              <w:t>&lt;Use case2 规约&gt;</w:t>
+              <w:t>Request Dynamic Detection &amp; Repair</w:t>
             </w:r>
             <w:r>
               <w:rPr>
@@ -1340,7 +1785,7 @@
                 <w:noProof/>
                 <w:webHidden/>
               </w:rPr>
-              <w:instrText xml:space="preserve"> PAGEREF _Toc55853056 \h </w:instrText>
+              <w:instrText xml:space="preserve"> PAGEREF _Toc55862057 \h </w:instrText>
             </w:r>
             <w:r>
               <w:rPr>
@@ -1360,7 +1805,185 @@
                 <w:noProof/>
                 <w:webHidden/>
               </w:rPr>
-              <w:t>5</w:t>
+              <w:t>7</w:t>
+            </w:r>
+            <w:r>
+              <w:rPr>
+                <w:noProof/>
+                <w:webHidden/>
+              </w:rPr>
+              <w:fldChar w:fldCharType="end"/>
+            </w:r>
+          </w:hyperlink>
+        </w:p>
+        <w:p>
+          <w:pPr>
+            <w:pStyle w:val="TOC2"/>
+            <w:tabs>
+              <w:tab w:val="left" w:pos="1400"/>
+            </w:tabs>
+            <w:rPr>
+              <w:rFonts w:asciiTheme="minorHAnsi" w:eastAsiaTheme="minorEastAsia" w:hAnsiTheme="minorHAnsi" w:cstheme="minorBidi"/>
+              <w:noProof/>
+              <w:kern w:val="2"/>
+              <w:sz w:val="21"/>
+              <w:szCs w:val="22"/>
+            </w:rPr>
+          </w:pPr>
+          <w:hyperlink w:anchor="_Toc55862058" w:history="1">
+            <w:r>
+              <w:rPr>
+                <w:rStyle w:val="ae"/>
+                <w:noProof/>
+              </w:rPr>
+              <w:t>3.4</w:t>
+            </w:r>
+            <w:r>
+              <w:rPr>
+                <w:rFonts w:asciiTheme="minorHAnsi" w:eastAsiaTheme="minorEastAsia" w:hAnsiTheme="minorHAnsi" w:cstheme="minorBidi"/>
+                <w:noProof/>
+                <w:kern w:val="2"/>
+                <w:sz w:val="21"/>
+                <w:szCs w:val="22"/>
+              </w:rPr>
+              <w:tab/>
+            </w:r>
+            <w:r>
+              <w:rPr>
+                <w:rStyle w:val="ae"/>
+                <w:noProof/>
+              </w:rPr>
+              <w:t>Set Configuration</w:t>
+            </w:r>
+            <w:r>
+              <w:rPr>
+                <w:noProof/>
+                <w:webHidden/>
+              </w:rPr>
+              <w:tab/>
+            </w:r>
+            <w:r>
+              <w:rPr>
+                <w:noProof/>
+                <w:webHidden/>
+              </w:rPr>
+              <w:fldChar w:fldCharType="begin"/>
+            </w:r>
+            <w:r>
+              <w:rPr>
+                <w:noProof/>
+                <w:webHidden/>
+              </w:rPr>
+              <w:instrText xml:space="preserve"> PAGEREF _Toc55862058 \h </w:instrText>
+            </w:r>
+            <w:r>
+              <w:rPr>
+                <w:noProof/>
+                <w:webHidden/>
+              </w:rPr>
+            </w:r>
+            <w:r>
+              <w:rPr>
+                <w:noProof/>
+                <w:webHidden/>
+              </w:rPr>
+              <w:fldChar w:fldCharType="separate"/>
+            </w:r>
+            <w:r>
+              <w:rPr>
+                <w:noProof/>
+                <w:webHidden/>
+              </w:rPr>
+              <w:t>7</w:t>
+            </w:r>
+            <w:r>
+              <w:rPr>
+                <w:noProof/>
+                <w:webHidden/>
+              </w:rPr>
+              <w:fldChar w:fldCharType="end"/>
+            </w:r>
+          </w:hyperlink>
+        </w:p>
+        <w:p>
+          <w:pPr>
+            <w:pStyle w:val="TOC2"/>
+            <w:tabs>
+              <w:tab w:val="left" w:pos="1400"/>
+            </w:tabs>
+            <w:rPr>
+              <w:rFonts w:asciiTheme="minorHAnsi" w:eastAsiaTheme="minorEastAsia" w:hAnsiTheme="minorHAnsi" w:cstheme="minorBidi"/>
+              <w:noProof/>
+              <w:kern w:val="2"/>
+              <w:sz w:val="21"/>
+              <w:szCs w:val="22"/>
+            </w:rPr>
+          </w:pPr>
+          <w:hyperlink w:anchor="_Toc55862059" w:history="1">
+            <w:r>
+              <w:rPr>
+                <w:rStyle w:val="ae"/>
+                <w:noProof/>
+              </w:rPr>
+              <w:t>3.5</w:t>
+            </w:r>
+            <w:r>
+              <w:rPr>
+                <w:rFonts w:asciiTheme="minorHAnsi" w:eastAsiaTheme="minorEastAsia" w:hAnsiTheme="minorHAnsi" w:cstheme="minorBidi"/>
+                <w:noProof/>
+                <w:kern w:val="2"/>
+                <w:sz w:val="21"/>
+                <w:szCs w:val="22"/>
+              </w:rPr>
+              <w:tab/>
+            </w:r>
+            <w:r>
+              <w:rPr>
+                <w:rStyle w:val="ae"/>
+                <w:noProof/>
+              </w:rPr>
+              <w:t>Get Detection &amp; Repair Results</w:t>
+            </w:r>
+            <w:r>
+              <w:rPr>
+                <w:noProof/>
+                <w:webHidden/>
+              </w:rPr>
+              <w:tab/>
+            </w:r>
+            <w:r>
+              <w:rPr>
+                <w:noProof/>
+                <w:webHidden/>
+              </w:rPr>
+              <w:fldChar w:fldCharType="begin"/>
+            </w:r>
+            <w:r>
+              <w:rPr>
+                <w:noProof/>
+                <w:webHidden/>
+              </w:rPr>
+              <w:instrText xml:space="preserve"> PAGEREF _Toc55862059 \h </w:instrText>
+            </w:r>
+            <w:r>
+              <w:rPr>
+                <w:noProof/>
+                <w:webHidden/>
+              </w:rPr>
+            </w:r>
+            <w:r>
+              <w:rPr>
+                <w:noProof/>
+                <w:webHidden/>
+              </w:rPr>
+              <w:fldChar w:fldCharType="separate"/>
+            </w:r>
+            <w:r>
+              <w:rPr>
+                <w:noProof/>
+                <w:webHidden/>
+              </w:rPr>
+              <w:t>7</w:t>
             </w:r>
             <w:r>
               <w:rPr>
@@ -1386,7 +2009,7 @@
               <w:szCs w:val="22"/>
             </w:rPr>
           </w:pPr>
-          <w:hyperlink w:anchor="_Toc55853057" w:history="1">
+          <w:hyperlink w:anchor="_Toc55862060" w:history="1">
             <w:r>
               <w:rPr>
                 <w:rStyle w:val="ae"/>
@@ -1430,7 +2053,7 @@
                 <w:noProof/>
                 <w:webHidden/>
               </w:rPr>
-              <w:instrText xml:space="preserve"> PAGEREF _Toc55853057 \h </w:instrText>
+              <w:instrText xml:space="preserve"> PAGEREF _Toc55862060 \h </w:instrText>
             </w:r>
             <w:r>
               <w:rPr>
@@ -1450,7 +2073,7 @@
                 <w:noProof/>
                 <w:webHidden/>
               </w:rPr>
-              <w:t>6</w:t>
+              <w:t>8</w:t>
             </w:r>
             <w:r>
               <w:rPr>
@@ -1475,7 +2098,7 @@
               <w:szCs w:val="22"/>
             </w:rPr>
           </w:pPr>
-          <w:hyperlink w:anchor="_Toc55853058" w:history="1">
+          <w:hyperlink w:anchor="_Toc55862061" w:history="1">
             <w:r>
               <w:rPr>
                 <w:rStyle w:val="ae"/>
@@ -1519,7 +2142,7 @@
                 <w:noProof/>
                 <w:webHidden/>
               </w:rPr>
-              <w:instrText xml:space="preserve"> PAGEREF _Toc55853058 \h </w:instrText>
+              <w:instrText xml:space="preserve"> PAGEREF _Toc55862061 \h </w:instrText>
             </w:r>
             <w:r>
               <w:rPr>
@@ -1539,7 +2162,7 @@
                 <w:noProof/>
                 <w:webHidden/>
               </w:rPr>
-              <w:t>6</w:t>
+              <w:t>8</w:t>
             </w:r>
             <w:r>
               <w:rPr>
@@ -1564,7 +2187,7 @@
               <w:szCs w:val="22"/>
             </w:rPr>
           </w:pPr>
-          <w:hyperlink w:anchor="_Toc55853059" w:history="1">
+          <w:hyperlink w:anchor="_Toc55862062" w:history="1">
             <w:r>
               <w:rPr>
                 <w:rStyle w:val="ae"/>
@@ -1608,7 +2231,7 @@
                 <w:noProof/>
                 <w:webHidden/>
               </w:rPr>
-              <w:instrText xml:space="preserve"> PAGEREF _Toc55853059 \h </w:instrText>
+              <w:instrText xml:space="preserve"> PAGEREF _Toc55862062 \h </w:instrText>
             </w:r>
             <w:r>
               <w:rPr>
@@ -1628,7 +2251,7 @@
                 <w:noProof/>
                 <w:webHidden/>
               </w:rPr>
-              <w:t>6</w:t>
+              <w:t>8</w:t>
             </w:r>
             <w:r>
               <w:rPr>
@@ -1653,7 +2276,7 @@
               <w:szCs w:val="22"/>
             </w:rPr>
           </w:pPr>
-          <w:hyperlink w:anchor="_Toc55853060" w:history="1">
+          <w:hyperlink w:anchor="_Toc55862063" w:history="1">
             <w:r>
               <w:rPr>
                 <w:rStyle w:val="ae"/>
@@ -1697,7 +2320,7 @@
                 <w:noProof/>
                 <w:webHidden/>
               </w:rPr>
-              <w:instrText xml:space="preserve"> PAGEREF _Toc55853060 \h </w:instrText>
+              <w:instrText xml:space="preserve"> PAGEREF _Toc55862063 \h </w:instrText>
             </w:r>
             <w:r>
               <w:rPr>
@@ -1717,7 +2340,7 @@
                 <w:noProof/>
                 <w:webHidden/>
               </w:rPr>
-              <w:t>6</w:t>
+              <w:t>8</w:t>
             </w:r>
             <w:r>
               <w:rPr>
@@ -1742,7 +2365,7 @@
               <w:szCs w:val="22"/>
             </w:rPr>
           </w:pPr>
-          <w:hyperlink w:anchor="_Toc55853061" w:history="1">
+          <w:hyperlink w:anchor="_Toc55862064" w:history="1">
             <w:r>
               <w:rPr>
                 <w:rStyle w:val="ae"/>
@@ -1786,7 +2409,7 @@
                 <w:noProof/>
                 <w:webHidden/>
               </w:rPr>
-              <w:instrText xml:space="preserve"> PAGEREF _Toc55853061 \h </w:instrText>
+              <w:instrText xml:space="preserve"> PAGEREF _Toc55862064 \h </w:instrText>
             </w:r>
             <w:r>
               <w:rPr>
@@ -1806,7 +2429,7 @@
                 <w:noProof/>
                 <w:webHidden/>
               </w:rPr>
-              <w:t>7</w:t>
+              <w:t>8</w:t>
             </w:r>
             <w:r>
               <w:rPr>
@@ -1831,7 +2454,7 @@
               <w:szCs w:val="22"/>
             </w:rPr>
           </w:pPr>
-          <w:hyperlink w:anchor="_Toc55853062" w:history="1">
+          <w:hyperlink w:anchor="_Toc55862065" w:history="1">
             <w:r>
               <w:rPr>
                 <w:rStyle w:val="ae"/>
@@ -1875,7 +2498,7 @@
                 <w:noProof/>
                 <w:webHidden/>
               </w:rPr>
-              <w:instrText xml:space="preserve"> PAGEREF _Toc55853062 \h </w:instrText>
+              <w:instrText xml:space="preserve"> PAGEREF _Toc55862065 \h </w:instrText>
             </w:r>
             <w:r>
               <w:rPr>
@@ -1895,7 +2518,7 @@
                 <w:noProof/>
                 <w:webHidden/>
               </w:rPr>
-              <w:t>7</w:t>
+              <w:t>8</w:t>
             </w:r>
             <w:r>
               <w:rPr>
@@ -1921,7 +2544,7 @@
               <w:szCs w:val="22"/>
             </w:rPr>
           </w:pPr>
-          <w:hyperlink w:anchor="_Toc55853063" w:history="1">
+          <w:hyperlink w:anchor="_Toc55862066" w:history="1">
             <w:r>
               <w:rPr>
                 <w:rStyle w:val="ae"/>
@@ -1965,7 +2588,7 @@
                 <w:noProof/>
                 <w:webHidden/>
               </w:rPr>
-              <w:instrText xml:space="preserve"> PAGEREF _Toc55853063 \h </w:instrText>
+              <w:instrText xml:space="preserve"> PAGEREF _Toc55862066 \h </w:instrText>
             </w:r>
             <w:r>
               <w:rPr>
@@ -1985,7 +2608,7 @@
                 <w:noProof/>
                 <w:webHidden/>
               </w:rPr>
-              <w:t>7</w:t>
+              <w:t>8</w:t>
             </w:r>
             <w:r>
               <w:rPr>
@@ -2010,7 +2633,7 @@
               <w:szCs w:val="22"/>
             </w:rPr>
           </w:pPr>
-          <w:hyperlink w:anchor="_Toc55853064" w:history="1">
+          <w:hyperlink w:anchor="_Toc55862067" w:history="1">
             <w:r>
               <w:rPr>
                 <w:rStyle w:val="ae"/>
@@ -2054,7 +2677,7 @@
                 <w:noProof/>
                 <w:webHidden/>
               </w:rPr>
-              <w:instrText xml:space="preserve"> PAGEREF _Toc55853064 \h </w:instrText>
+              <w:instrText xml:space="preserve"> PAGEREF _Toc55862067 \h </w:instrText>
             </w:r>
             <w:r>
               <w:rPr>
@@ -2074,7 +2697,7 @@
                 <w:noProof/>
                 <w:webHidden/>
               </w:rPr>
-              <w:t>7</w:t>
+              <w:t>8</w:t>
             </w:r>
             <w:r>
               <w:rPr>
@@ -2099,7 +2722,7 @@
               <w:szCs w:val="22"/>
             </w:rPr>
           </w:pPr>
-          <w:hyperlink w:anchor="_Toc55853065" w:history="1">
+          <w:hyperlink w:anchor="_Toc55862068" w:history="1">
             <w:r>
               <w:rPr>
                 <w:rStyle w:val="ae"/>
@@ -2143,7 +2766,7 @@
                 <w:noProof/>
                 <w:webHidden/>
               </w:rPr>
-              <w:instrText xml:space="preserve"> PAGEREF _Toc55853065 \h </w:instrText>
+              <w:instrText xml:space="preserve"> PAGEREF _Toc55862068 \h </w:instrText>
             </w:r>
             <w:r>
               <w:rPr>
@@ -2163,7 +2786,7 @@
                 <w:noProof/>
                 <w:webHidden/>
               </w:rPr>
-              <w:t>7</w:t>
+              <w:t>9</w:t>
             </w:r>
             <w:r>
               <w:rPr>
@@ -2189,7 +2812,7 @@
               <w:szCs w:val="22"/>
             </w:rPr>
           </w:pPr>
-          <w:hyperlink w:anchor="_Toc55853066" w:history="1">
+          <w:hyperlink w:anchor="_Toc55862069" w:history="1">
             <w:r>
               <w:rPr>
                 <w:rStyle w:val="ae"/>
@@ -2233,7 +2856,7 @@
                 <w:noProof/>
                 <w:webHidden/>
               </w:rPr>
-              <w:instrText xml:space="preserve"> PAGEREF _Toc55853066 \h </w:instrText>
+              <w:instrText xml:space="preserve"> PAGEREF _Toc55862069 \h </w:instrText>
             </w:r>
             <w:r>
               <w:rPr>
@@ -2253,7 +2876,7 @@
                 <w:noProof/>
                 <w:webHidden/>
               </w:rPr>
-              <w:t>7</w:t>
+              <w:t>9</w:t>
             </w:r>
             <w:r>
               <w:rPr>
@@ -2279,7 +2902,7 @@
               <w:szCs w:val="22"/>
             </w:rPr>
           </w:pPr>
-          <w:hyperlink w:anchor="_Toc55853067" w:history="1">
+          <w:hyperlink w:anchor="_Toc55862070" w:history="1">
             <w:r>
               <w:rPr>
                 <w:rStyle w:val="ae"/>
@@ -2323,7 +2946,7 @@
                 <w:noProof/>
                 <w:webHidden/>
               </w:rPr>
-              <w:instrText xml:space="preserve"> PAGEREF _Toc55853067 \h </w:instrText>
+              <w:instrText xml:space="preserve"> PAGEREF _Toc55862070 \h </w:instrText>
             </w:r>
             <w:r>
               <w:rPr>
@@ -2343,7 +2966,7 @@
                 <w:noProof/>
                 <w:webHidden/>
               </w:rPr>
-              <w:t>7</w:t>
+              <w:t>9</w:t>
             </w:r>
             <w:r>
               <w:rPr>
@@ -2369,7 +2992,7 @@
               <w:szCs w:val="22"/>
             </w:rPr>
           </w:pPr>
-          <w:hyperlink w:anchor="_Toc55853068" w:history="1">
+          <w:hyperlink w:anchor="_Toc55862071" w:history="1">
             <w:r>
               <w:rPr>
                 <w:rStyle w:val="ae"/>
@@ -2413,7 +3036,7 @@
                 <w:noProof/>
                 <w:webHidden/>
               </w:rPr>
-              <w:instrText xml:space="preserve"> PAGEREF _Toc55853068 \h </w:instrText>
+              <w:instrText xml:space="preserve"> PAGEREF _Toc55862071 \h </w:instrText>
             </w:r>
             <w:r>
               <w:rPr>
@@ -2433,7 +3056,7 @@
                 <w:noProof/>
                 <w:webHidden/>
               </w:rPr>
-              <w:t>7</w:t>
+              <w:t>9</w:t>
             </w:r>
             <w:r>
               <w:rPr>
@@ -2459,7 +3082,7 @@
               <w:szCs w:val="22"/>
             </w:rPr>
           </w:pPr>
-          <w:hyperlink w:anchor="_Toc55853069" w:history="1">
+          <w:hyperlink w:anchor="_Toc55862072" w:history="1">
             <w:r>
               <w:rPr>
                 <w:rStyle w:val="ae"/>
@@ -2503,7 +3126,7 @@
                 <w:noProof/>
                 <w:webHidden/>
               </w:rPr>
-              <w:instrText xml:space="preserve"> PAGEREF _Toc55853069 \h </w:instrText>
+              <w:instrText xml:space="preserve"> PAGEREF _Toc55862072 \h </w:instrText>
             </w:r>
             <w:r>
               <w:rPr>
@@ -2523,7 +3146,7 @@
                 <w:noProof/>
                 <w:webHidden/>
               </w:rPr>
-              <w:t>7</w:t>
+              <w:t>9</w:t>
             </w:r>
             <w:r>
               <w:rPr>
@@ -2548,7 +3171,7 @@
               <w:szCs w:val="22"/>
             </w:rPr>
           </w:pPr>
-          <w:hyperlink w:anchor="_Toc55853070" w:history="1">
+          <w:hyperlink w:anchor="_Toc55862073" w:history="1">
             <w:r>
               <w:rPr>
                 <w:rStyle w:val="ae"/>
@@ -2592,7 +3215,7 @@
                 <w:noProof/>
                 <w:webHidden/>
               </w:rPr>
-              <w:instrText xml:space="preserve"> PAGEREF _Toc55853070 \h </w:instrText>
+              <w:instrText xml:space="preserve"> PAGEREF _Toc55862073 \h </w:instrText>
             </w:r>
             <w:r>
               <w:rPr>
@@ -2612,7 +3235,7 @@
                 <w:noProof/>
                 <w:webHidden/>
               </w:rPr>
-              <w:t>7</w:t>
+              <w:t>9</w:t>
             </w:r>
             <w:r>
               <w:rPr>
@@ -2720,7 +3343,7 @@
       </w:pPr>
       <w:bookmarkStart w:id="0" w:name="_Toc498836223"/>
       <w:bookmarkStart w:id="1" w:name="_Toc54269952"/>
-      <w:bookmarkStart w:id="2" w:name="_Toc55853048"/>
+      <w:bookmarkStart w:id="2" w:name="_Toc55862044"/>
       <w:r>
         <w:rPr>
           <w:rFonts w:hint="eastAsia"/>
@@ -2737,7 +3360,7 @@
       </w:pPr>
       <w:bookmarkStart w:id="3" w:name="_Toc498836224"/>
       <w:bookmarkStart w:id="4" w:name="_Toc54269953"/>
-      <w:bookmarkStart w:id="5" w:name="_Toc55853049"/>
+      <w:bookmarkStart w:id="5" w:name="_Toc55862045"/>
       <w:r>
         <w:rPr>
           <w:rFonts w:hint="eastAsia"/>
@@ -2920,7 +3543,7 @@
       </w:pPr>
       <w:bookmarkStart w:id="6" w:name="_Toc498836226"/>
       <w:bookmarkStart w:id="7" w:name="_Toc54269954"/>
-      <w:bookmarkStart w:id="8" w:name="_Toc55853050"/>
+      <w:bookmarkStart w:id="8" w:name="_Toc55862046"/>
       <w:r>
         <w:rPr>
           <w:rFonts w:hint="eastAsia"/>
@@ -3453,7 +4076,7 @@
       </w:pPr>
       <w:bookmarkStart w:id="13" w:name="_Toc498836227"/>
       <w:bookmarkStart w:id="14" w:name="_Toc54269955"/>
-      <w:bookmarkStart w:id="15" w:name="_Toc55853051"/>
+      <w:bookmarkStart w:id="15" w:name="_Toc55862047"/>
       <w:r>
         <w:rPr>
           <w:rFonts w:hint="eastAsia"/>
@@ -3532,7 +4155,7 @@
       </w:pPr>
       <w:bookmarkStart w:id="16" w:name="_Toc498836229"/>
       <w:bookmarkStart w:id="17" w:name="_Toc54269956"/>
-      <w:bookmarkStart w:id="18" w:name="_Toc55853052"/>
+      <w:bookmarkStart w:id="18" w:name="_Toc55862048"/>
       <w:r>
         <w:rPr>
           <w:rFonts w:hint="eastAsia"/>
@@ -3571,12 +4194,14 @@
       <w:pPr>
         <w:pStyle w:val="2"/>
       </w:pPr>
+      <w:bookmarkStart w:id="19" w:name="_Toc55862049"/>
       <w:r>
         <w:rPr>
           <w:rFonts w:hint="eastAsia"/>
         </w:rPr>
         <w:t>产品总体效果</w:t>
       </w:r>
+      <w:bookmarkEnd w:id="19"/>
     </w:p>
     <w:p>
       <w:pPr>
@@ -3760,12 +4385,14 @@
       <w:pPr>
         <w:pStyle w:val="2"/>
       </w:pPr>
+      <w:bookmarkStart w:id="20" w:name="_Toc55862050"/>
       <w:r>
         <w:rPr>
           <w:rFonts w:hint="eastAsia"/>
         </w:rPr>
         <w:t>产品功能</w:t>
       </w:r>
+      <w:bookmarkEnd w:id="20"/>
     </w:p>
     <w:p>
       <w:pPr>
@@ -3945,12 +4572,14 @@
       <w:pPr>
         <w:pStyle w:val="2"/>
       </w:pPr>
+      <w:bookmarkStart w:id="21" w:name="_Toc55862051"/>
       <w:r>
         <w:rPr>
           <w:rFonts w:hint="eastAsia"/>
         </w:rPr>
         <w:t>用户特征</w:t>
       </w:r>
+      <w:bookmarkEnd w:id="21"/>
     </w:p>
     <w:p>
       <w:pPr>
@@ -4162,6 +4791,7 @@
       <w:pPr>
         <w:pStyle w:val="2"/>
       </w:pPr>
+      <w:bookmarkStart w:id="22" w:name="_Toc55862052"/>
       <w:r>
         <w:rPr>
           <w:rFonts w:hint="eastAsia"/>
@@ -4169,6 +4799,7 @@
         <w:lastRenderedPageBreak/>
         <w:t>约束</w:t>
       </w:r>
+      <w:bookmarkEnd w:id="22"/>
     </w:p>
     <w:p>
       <w:pPr>
@@ -4408,12 +5039,14 @@
       <w:pPr>
         <w:pStyle w:val="2"/>
       </w:pPr>
+      <w:bookmarkStart w:id="23" w:name="_Toc55862053"/>
       <w:r>
         <w:rPr>
           <w:rFonts w:hint="eastAsia"/>
         </w:rPr>
         <w:t>假设与依赖关系</w:t>
       </w:r>
+      <w:bookmarkEnd w:id="23"/>
     </w:p>
     <w:p>
       <w:pPr>
@@ -4612,29 +5245,30 @@
       <w:pPr>
         <w:pStyle w:val="1"/>
       </w:pPr>
-      <w:bookmarkStart w:id="19" w:name="_Toc498836231"/>
-      <w:bookmarkStart w:id="20" w:name="_Toc54269957"/>
-      <w:bookmarkStart w:id="21" w:name="_Toc55853053"/>
+      <w:bookmarkStart w:id="24" w:name="_Toc498836231"/>
+      <w:bookmarkStart w:id="25" w:name="_Toc54269957"/>
+      <w:bookmarkStart w:id="26" w:name="_Toc55862054"/>
       <w:r>
         <w:rPr>
           <w:rFonts w:hint="eastAsia"/>
         </w:rPr>
         <w:t>功能</w:t>
       </w:r>
-      <w:bookmarkEnd w:id="19"/>
+      <w:bookmarkEnd w:id="24"/>
       <w:r>
         <w:rPr>
           <w:rFonts w:hint="eastAsia"/>
         </w:rPr>
         <w:t>需求</w:t>
       </w:r>
-      <w:bookmarkEnd w:id="20"/>
-      <w:bookmarkEnd w:id="21"/>
+      <w:bookmarkEnd w:id="25"/>
+      <w:bookmarkEnd w:id="26"/>
     </w:p>
     <w:p>
       <w:pPr>
         <w:pStyle w:val="2"/>
       </w:pPr>
+      <w:bookmarkStart w:id="27" w:name="_Toc55862055"/>
       <w:r>
         <w:rPr>
           <w:rFonts w:hint="eastAsia"/>
@@ -4650,6 +5284,7 @@
         </w:rPr>
         <w:t>图</w:t>
       </w:r>
+      <w:bookmarkEnd w:id="27"/>
     </w:p>
     <w:p>
       <w:pPr>
@@ -4732,23 +5367,26 @@
       <w:pPr>
         <w:ind w:firstLine="400"/>
       </w:pPr>
+      <w:r>
+        <w:rPr>
+          <w:rFonts w:hint="eastAsia"/>
+        </w:rPr>
+        <w:t>如图2所示，</w:t>
+      </w:r>
+      <w:bookmarkStart w:id="28" w:name="_GoBack"/>
+      <w:bookmarkEnd w:id="28"/>
+      <w:r>
+        <w:rPr>
+          <w:rFonts w:hint="eastAsia"/>
+        </w:rPr>
+        <w:t>本用例视图中包含用户（user）和Hive反模式检测修复系统两个Actor和请求静态或动态检测与修复，配置设置和获取检测与修复结果这四个Case。用户可向系统请求对待测HiveQL进行检测和修复，并获取系统返回的相应结果。用户还可设置相关的配置项。</w:t>
+      </w:r>
     </w:p>
     <w:p>
       <w:pPr>
-        <w:ind w:firstLine="400"/>
-      </w:pPr>
-    </w:p>
-    <w:p>
-      <w:pPr>
-        <w:pStyle w:val="InfoBlue"/>
-        <w:ind w:firstLine="400"/>
-        <w:jc w:val="center"/>
-      </w:pPr>
-    </w:p>
-    <w:p>
-      <w:pPr>
         <w:pStyle w:val="2"/>
       </w:pPr>
+      <w:bookmarkStart w:id="29" w:name="_Toc55862056"/>
       <w:r>
         <w:rPr>
           <w:rFonts w:hint="eastAsia"/>
@@ -4770,6 +5408,7 @@
       <w:r>
         <w:t>Repair</w:t>
       </w:r>
+      <w:bookmarkEnd w:id="29"/>
     </w:p>
     <w:tbl>
       <w:tblPr>
@@ -5215,7 +5854,6 @@
                 <w:sz w:val="18"/>
                 <w:szCs w:val="18"/>
               </w:rPr>
-              <w:lastRenderedPageBreak/>
               <w:t>系统跳转到静态检测页面</w:t>
             </w:r>
           </w:p>
@@ -5266,6 +5904,7 @@
                 <w:sz w:val="18"/>
                 <w:szCs w:val="18"/>
               </w:rPr>
+              <w:lastRenderedPageBreak/>
               <w:t>用户</w:t>
             </w:r>
             <w:r>
@@ -5520,9 +6159,11 @@
       <w:pPr>
         <w:pStyle w:val="2"/>
       </w:pPr>
+      <w:bookmarkStart w:id="30" w:name="_Toc55862057"/>
       <w:r>
         <w:t>Request Dynamic Detection &amp; Repair</w:t>
       </w:r>
+      <w:bookmarkEnd w:id="30"/>
     </w:p>
     <w:tbl>
       <w:tblPr>
@@ -6305,6 +6946,7 @@
       <w:pPr>
         <w:pStyle w:val="2"/>
       </w:pPr>
+      <w:bookmarkStart w:id="31" w:name="_Toc55862058"/>
       <w:r>
         <w:rPr>
           <w:rFonts w:hint="eastAsia"/>
@@ -6314,6 +6956,7 @@
       <w:r>
         <w:t xml:space="preserve"> Configuration</w:t>
       </w:r>
+      <w:bookmarkEnd w:id="31"/>
     </w:p>
     <w:tbl>
       <w:tblPr>
@@ -7088,6 +7731,7 @@
       <w:pPr>
         <w:pStyle w:val="2"/>
       </w:pPr>
+      <w:bookmarkStart w:id="32" w:name="_Toc55862059"/>
       <w:r>
         <w:rPr>
           <w:rFonts w:hint="eastAsia"/>
@@ -7097,6 +7741,7 @@
       <w:r>
         <w:t xml:space="preserve"> Detection &amp; Repair Results</w:t>
       </w:r>
+      <w:bookmarkEnd w:id="32"/>
     </w:p>
     <w:tbl>
       <w:tblPr>
@@ -7558,7 +8203,6 @@
                 <w:sz w:val="18"/>
                 <w:szCs w:val="18"/>
               </w:rPr>
-              <w:lastRenderedPageBreak/>
               <w:t>用户选择需要查看的检测工作项</w:t>
             </w:r>
           </w:p>
@@ -7769,24 +8413,24 @@
       <w:pPr>
         <w:pStyle w:val="1"/>
       </w:pPr>
-      <w:bookmarkStart w:id="22" w:name="_Toc54269961"/>
-      <w:bookmarkStart w:id="23" w:name="_Toc55853057"/>
-      <w:bookmarkStart w:id="24" w:name="_Toc498836233"/>
+      <w:bookmarkStart w:id="33" w:name="_Toc54269961"/>
+      <w:bookmarkStart w:id="34" w:name="_Toc498836233"/>
+      <w:bookmarkStart w:id="35" w:name="_Toc55862060"/>
       <w:r>
         <w:rPr>
           <w:rFonts w:hint="eastAsia"/>
         </w:rPr>
         <w:t>非功能需求</w:t>
       </w:r>
-      <w:bookmarkEnd w:id="22"/>
-      <w:bookmarkEnd w:id="23"/>
+      <w:bookmarkEnd w:id="33"/>
+      <w:bookmarkEnd w:id="35"/>
     </w:p>
     <w:p>
       <w:pPr>
         <w:pStyle w:val="2"/>
       </w:pPr>
-      <w:bookmarkStart w:id="25" w:name="_Toc54269962"/>
-      <w:bookmarkStart w:id="26" w:name="_Toc55853058"/>
+      <w:bookmarkStart w:id="36" w:name="_Toc54269962"/>
+      <w:bookmarkStart w:id="37" w:name="_Toc55862061"/>
       <w:r>
         <w:rPr>
           <w:rFonts w:hint="eastAsia"/>
@@ -7799,9 +8443,9 @@
         </w:rPr>
         <w:t>用性</w:t>
       </w:r>
-      <w:bookmarkEnd w:id="24"/>
-      <w:bookmarkEnd w:id="25"/>
-      <w:bookmarkEnd w:id="26"/>
+      <w:bookmarkEnd w:id="34"/>
+      <w:bookmarkEnd w:id="36"/>
+      <w:bookmarkEnd w:id="37"/>
     </w:p>
     <w:p>
       <w:pPr>
@@ -7851,18 +8495,18 @@
       <w:pPr>
         <w:pStyle w:val="2"/>
       </w:pPr>
-      <w:bookmarkStart w:id="27" w:name="_Toc498836235"/>
-      <w:bookmarkStart w:id="28" w:name="_Toc54269963"/>
-      <w:bookmarkStart w:id="29" w:name="_Toc55853059"/>
+      <w:bookmarkStart w:id="38" w:name="_Toc498836235"/>
+      <w:bookmarkStart w:id="39" w:name="_Toc54269963"/>
+      <w:bookmarkStart w:id="40" w:name="_Toc55862062"/>
       <w:r>
         <w:rPr>
           <w:rFonts w:hint="eastAsia"/>
         </w:rPr>
         <w:t>可靠性</w:t>
       </w:r>
-      <w:bookmarkEnd w:id="27"/>
-      <w:bookmarkEnd w:id="28"/>
-      <w:bookmarkEnd w:id="29"/>
+      <w:bookmarkEnd w:id="38"/>
+      <w:bookmarkEnd w:id="39"/>
+      <w:bookmarkEnd w:id="40"/>
     </w:p>
     <w:p>
       <w:pPr>
@@ -7957,14 +8601,14 @@
         </w:numPr>
         <w:ind w:firstLineChars="0"/>
       </w:pPr>
-      <w:bookmarkStart w:id="30" w:name="_Toc893967498"/>
+      <w:bookmarkStart w:id="41" w:name="_Toc893967498"/>
       <w:r>
         <w:rPr>
           <w:rFonts w:hint="eastAsia"/>
         </w:rPr>
         <w:t>最高错误或缺陷率</w:t>
       </w:r>
-      <w:bookmarkEnd w:id="30"/>
+      <w:bookmarkEnd w:id="41"/>
       <w:r>
         <w:rPr>
           <w:rFonts w:hint="eastAsia"/>
@@ -7982,18 +8626,18 @@
       <w:pPr>
         <w:pStyle w:val="2"/>
       </w:pPr>
-      <w:bookmarkStart w:id="31" w:name="_Toc498836237"/>
-      <w:bookmarkStart w:id="32" w:name="_Toc54269964"/>
-      <w:bookmarkStart w:id="33" w:name="_Toc55853060"/>
+      <w:bookmarkStart w:id="42" w:name="_Toc498836237"/>
+      <w:bookmarkStart w:id="43" w:name="_Toc54269964"/>
+      <w:bookmarkStart w:id="44" w:name="_Toc55862063"/>
       <w:r>
         <w:rPr>
           <w:rFonts w:hint="eastAsia"/>
         </w:rPr>
         <w:t>性能</w:t>
       </w:r>
-      <w:bookmarkEnd w:id="31"/>
-      <w:bookmarkEnd w:id="32"/>
-      <w:bookmarkEnd w:id="33"/>
+      <w:bookmarkEnd w:id="42"/>
+      <w:bookmarkEnd w:id="43"/>
+      <w:bookmarkEnd w:id="44"/>
     </w:p>
     <w:p>
       <w:pPr>
@@ -8071,18 +8715,18 @@
       <w:pPr>
         <w:pStyle w:val="2"/>
       </w:pPr>
-      <w:bookmarkStart w:id="34" w:name="_Toc498836239"/>
-      <w:bookmarkStart w:id="35" w:name="_Toc54269965"/>
-      <w:bookmarkStart w:id="36" w:name="_Toc55853061"/>
+      <w:bookmarkStart w:id="45" w:name="_Toc498836239"/>
+      <w:bookmarkStart w:id="46" w:name="_Toc54269965"/>
+      <w:bookmarkStart w:id="47" w:name="_Toc55862064"/>
       <w:r>
         <w:rPr>
           <w:rFonts w:hint="eastAsia"/>
         </w:rPr>
         <w:t>可支持性</w:t>
       </w:r>
-      <w:bookmarkEnd w:id="34"/>
-      <w:bookmarkEnd w:id="35"/>
-      <w:bookmarkEnd w:id="36"/>
+      <w:bookmarkEnd w:id="45"/>
+      <w:bookmarkEnd w:id="46"/>
+      <w:bookmarkEnd w:id="47"/>
     </w:p>
     <w:p>
       <w:pPr>
@@ -8181,18 +8825,18 @@
       <w:pPr>
         <w:pStyle w:val="2"/>
       </w:pPr>
-      <w:bookmarkStart w:id="37" w:name="_Toc498836241"/>
-      <w:bookmarkStart w:id="38" w:name="_Toc54269966"/>
-      <w:bookmarkStart w:id="39" w:name="_Toc55853062"/>
+      <w:bookmarkStart w:id="48" w:name="_Toc498836241"/>
+      <w:bookmarkStart w:id="49" w:name="_Toc54269966"/>
+      <w:bookmarkStart w:id="50" w:name="_Toc55862065"/>
       <w:r>
         <w:rPr>
           <w:rFonts w:hint="eastAsia"/>
         </w:rPr>
         <w:t>设计约束</w:t>
       </w:r>
-      <w:bookmarkEnd w:id="37"/>
-      <w:bookmarkEnd w:id="38"/>
-      <w:bookmarkEnd w:id="39"/>
+      <w:bookmarkEnd w:id="48"/>
+      <w:bookmarkEnd w:id="49"/>
+      <w:bookmarkEnd w:id="50"/>
     </w:p>
     <w:p>
       <w:pPr>
@@ -8308,9 +8952,9 @@
       <w:pPr>
         <w:pStyle w:val="1"/>
       </w:pPr>
-      <w:bookmarkStart w:id="40" w:name="_Toc54269967"/>
-      <w:bookmarkStart w:id="41" w:name="_Toc55853063"/>
-      <w:bookmarkStart w:id="42" w:name="_Toc498836243"/>
+      <w:bookmarkStart w:id="51" w:name="_Toc54269967"/>
+      <w:bookmarkStart w:id="52" w:name="_Toc498836243"/>
+      <w:bookmarkStart w:id="53" w:name="_Toc55862066"/>
       <w:r>
         <w:rPr>
           <w:rFonts w:hint="eastAsia"/>
@@ -8326,213 +8970,192 @@
         </w:rPr>
         <w:t>需求</w:t>
       </w:r>
-      <w:bookmarkEnd w:id="40"/>
-      <w:bookmarkEnd w:id="41"/>
-    </w:p>
-    <w:p>
-      <w:pPr>
-        <w:pStyle w:val="2"/>
-      </w:pPr>
-      <w:bookmarkStart w:id="43" w:name="_Toc54269968"/>
-      <w:bookmarkStart w:id="44" w:name="_Toc55853064"/>
-      <w:r>
-        <w:rPr>
-          <w:rFonts w:hint="eastAsia"/>
-        </w:rPr>
-        <w:t>联机用户文档和</w:t>
-      </w:r>
-      <w:r>
-        <w:rPr>
-          <w:rFonts w:hint="eastAsia"/>
-        </w:rPr>
-        <w:t>联</w:t>
-      </w:r>
-      <w:r>
-        <w:t>机</w:t>
-      </w:r>
-      <w:r>
-        <w:rPr>
-          <w:rFonts w:hint="eastAsia"/>
-        </w:rPr>
-        <w:t>帮助</w:t>
-      </w:r>
-      <w:r>
-        <w:rPr>
-          <w:rFonts w:hint="eastAsia"/>
-        </w:rPr>
-        <w:t>的</w:t>
-      </w:r>
-      <w:r>
-        <w:rPr>
-          <w:rFonts w:hint="eastAsia"/>
-        </w:rPr>
-        <w:t>需求</w:t>
-      </w:r>
-      <w:bookmarkEnd w:id="42"/>
-      <w:bookmarkEnd w:id="43"/>
-      <w:bookmarkEnd w:id="44"/>
-    </w:p>
-    <w:p>
-      <w:pPr>
-        <w:pStyle w:val="InfoBlue"/>
-        <w:ind w:firstLine="400"/>
-        <w:rPr>
-          <w:rFonts w:hint="eastAsia"/>
-        </w:rPr>
-      </w:pPr>
-      <w:r>
-        <w:rPr>
-          <w:rFonts w:hint="eastAsia"/>
-        </w:rPr>
-        <w:t>用户手册需要提供交互界面的基本使用步骤与方法。联机帮助需要提供常见问题的解决方法。</w:t>
-      </w:r>
-    </w:p>
-    <w:p>
-      <w:pPr>
-        <w:pStyle w:val="2"/>
-      </w:pPr>
-      <w:bookmarkStart w:id="45" w:name="_Toc498836245"/>
-      <w:bookmarkStart w:id="46" w:name="_Toc54269969"/>
-      <w:bookmarkStart w:id="47" w:name="_Toc55853065"/>
-      <w:r>
-        <w:rPr>
-          <w:rFonts w:hint="eastAsia"/>
-        </w:rPr>
-        <w:lastRenderedPageBreak/>
-        <w:t>接口</w:t>
-      </w:r>
-      <w:bookmarkEnd w:id="45"/>
-      <w:r>
-        <w:rPr>
-          <w:rFonts w:hint="eastAsia"/>
-        </w:rPr>
-        <w:t>需</w:t>
-      </w:r>
-      <w:r>
-        <w:t>求</w:t>
-      </w:r>
-      <w:bookmarkEnd w:id="46"/>
-      <w:bookmarkEnd w:id="47"/>
-    </w:p>
-    <w:p>
-      <w:pPr>
-        <w:pStyle w:val="3"/>
-      </w:pPr>
-      <w:bookmarkStart w:id="48" w:name="_Toc498836246"/>
-      <w:bookmarkStart w:id="49" w:name="_Toc54269970"/>
-      <w:bookmarkStart w:id="50" w:name="_Toc55853066"/>
-      <w:r>
-        <w:rPr>
-          <w:rFonts w:hint="eastAsia"/>
-        </w:rPr>
-        <w:t>用户界面</w:t>
-      </w:r>
-      <w:bookmarkEnd w:id="48"/>
-      <w:bookmarkEnd w:id="49"/>
-      <w:bookmarkEnd w:id="50"/>
-    </w:p>
-    <w:p>
-      <w:pPr>
-        <w:ind w:left="1002" w:firstLineChars="219" w:firstLine="438"/>
-        <w:rPr>
-          <w:rFonts w:hint="eastAsia"/>
-        </w:rPr>
-      </w:pPr>
-      <w:r>
-        <w:rPr>
-          <w:rFonts w:hint="eastAsia"/>
-        </w:rPr>
-        <w:t>基于B</w:t>
-      </w:r>
-      <w:r>
-        <w:t>/</w:t>
-      </w:r>
-      <w:r>
-        <w:rPr>
-          <w:rFonts w:hint="eastAsia"/>
-        </w:rPr>
-        <w:t>S架构，用户采用浏览器作为客户端功能访问界面</w:t>
-      </w:r>
-    </w:p>
-    <w:p>
-      <w:pPr>
-        <w:pStyle w:val="3"/>
-      </w:pPr>
-      <w:bookmarkStart w:id="51" w:name="_Toc498836247"/>
-      <w:bookmarkStart w:id="52" w:name="_Toc54269971"/>
-      <w:bookmarkStart w:id="53" w:name="_Toc55853067"/>
-      <w:r>
-        <w:rPr>
-          <w:rFonts w:hint="eastAsia"/>
-        </w:rPr>
-        <w:t>硬件接口</w:t>
-      </w:r>
       <w:bookmarkEnd w:id="51"/>
-      <w:bookmarkEnd w:id="52"/>
       <w:bookmarkEnd w:id="53"/>
     </w:p>
     <w:p>
       <w:pPr>
-        <w:ind w:left="1040" w:firstLine="400"/>
-      </w:pPr>
-      <w:r>
-        <w:rPr>
-          <w:rFonts w:hint="eastAsia"/>
-        </w:rPr>
-        <w:t>客户端：台式机/笔记本/移动设备。预期行为：通过浏览器与服务端进行交互。</w:t>
-      </w:r>
+        <w:pStyle w:val="2"/>
+      </w:pPr>
+      <w:bookmarkStart w:id="54" w:name="_Toc54269968"/>
+      <w:bookmarkStart w:id="55" w:name="_Toc55862067"/>
+      <w:r>
+        <w:rPr>
+          <w:rFonts w:hint="eastAsia"/>
+        </w:rPr>
+        <w:t>联机用户文档和</w:t>
+      </w:r>
+      <w:r>
+        <w:rPr>
+          <w:rFonts w:hint="eastAsia"/>
+        </w:rPr>
+        <w:t>联</w:t>
+      </w:r>
+      <w:r>
+        <w:t>机</w:t>
+      </w:r>
+      <w:r>
+        <w:rPr>
+          <w:rFonts w:hint="eastAsia"/>
+        </w:rPr>
+        <w:t>帮助</w:t>
+      </w:r>
+      <w:r>
+        <w:rPr>
+          <w:rFonts w:hint="eastAsia"/>
+        </w:rPr>
+        <w:t>的</w:t>
+      </w:r>
+      <w:r>
+        <w:rPr>
+          <w:rFonts w:hint="eastAsia"/>
+        </w:rPr>
+        <w:t>需求</w:t>
+      </w:r>
+      <w:bookmarkEnd w:id="52"/>
+      <w:bookmarkEnd w:id="54"/>
+      <w:bookmarkEnd w:id="55"/>
     </w:p>
     <w:p>
       <w:pPr>
-        <w:ind w:left="1040" w:firstLine="400"/>
-        <w:rPr>
-          <w:rFonts w:hint="eastAsia"/>
-        </w:rPr>
-      </w:pPr>
-      <w:r>
-        <w:rPr>
-          <w:rFonts w:hint="eastAsia"/>
-        </w:rPr>
-        <w:t>服务端：远程服务器。</w:t>
-      </w:r>
-      <w:r>
-        <w:rPr>
-          <w:rFonts w:hint="eastAsia"/>
-        </w:rPr>
-        <w:t>预期行为：</w:t>
-      </w:r>
-      <w:r>
-        <w:rPr>
-          <w:rFonts w:hint="eastAsia"/>
-        </w:rPr>
-        <w:t>接受客户端请求，并返回检测与修复结果</w:t>
-      </w:r>
-      <w:r>
-        <w:rPr>
-          <w:rFonts w:hint="eastAsia"/>
-        </w:rPr>
-        <w:t>，维护并持久化相关资源。</w:t>
+        <w:pStyle w:val="InfoBlue"/>
+        <w:ind w:firstLine="400"/>
+      </w:pPr>
+      <w:r>
+        <w:rPr>
+          <w:rFonts w:hint="eastAsia"/>
+        </w:rPr>
+        <w:t>用户手册需要提供交互界面的基本使用步骤与方法。联机帮助需要提供常见问题的解决方法。</w:t>
       </w:r>
     </w:p>
     <w:p>
       <w:pPr>
-        <w:pStyle w:val="3"/>
-      </w:pPr>
-      <w:bookmarkStart w:id="54" w:name="_Toc498836248"/>
-      <w:bookmarkStart w:id="55" w:name="_Toc54269972"/>
-      <w:bookmarkStart w:id="56" w:name="_Toc55853068"/>
-      <w:r>
-        <w:rPr>
-          <w:rFonts w:hint="eastAsia"/>
-        </w:rPr>
-        <w:t>软件接口</w:t>
-      </w:r>
-      <w:bookmarkEnd w:id="54"/>
-      <w:bookmarkEnd w:id="55"/>
+        <w:pStyle w:val="2"/>
+      </w:pPr>
+      <w:bookmarkStart w:id="56" w:name="_Toc498836245"/>
+      <w:bookmarkStart w:id="57" w:name="_Toc54269969"/>
+      <w:bookmarkStart w:id="58" w:name="_Toc55862068"/>
+      <w:r>
+        <w:rPr>
+          <w:rFonts w:hint="eastAsia"/>
+        </w:rPr>
+        <w:lastRenderedPageBreak/>
+        <w:t>接口</w:t>
+      </w:r>
       <w:bookmarkEnd w:id="56"/>
+      <w:r>
+        <w:rPr>
+          <w:rFonts w:hint="eastAsia"/>
+        </w:rPr>
+        <w:t>需</w:t>
+      </w:r>
+      <w:r>
+        <w:t>求</w:t>
+      </w:r>
+      <w:bookmarkEnd w:id="57"/>
+      <w:bookmarkEnd w:id="58"/>
     </w:p>
     <w:p>
       <w:pPr>
+        <w:pStyle w:val="3"/>
+      </w:pPr>
+      <w:bookmarkStart w:id="59" w:name="_Toc498836246"/>
+      <w:bookmarkStart w:id="60" w:name="_Toc54269970"/>
+      <w:bookmarkStart w:id="61" w:name="_Toc55862069"/>
+      <w:r>
+        <w:rPr>
+          <w:rFonts w:hint="eastAsia"/>
+        </w:rPr>
+        <w:t>用户界面</w:t>
+      </w:r>
+      <w:bookmarkEnd w:id="59"/>
+      <w:bookmarkEnd w:id="60"/>
+      <w:bookmarkEnd w:id="61"/>
+    </w:p>
+    <w:p>
+      <w:pPr>
+        <w:ind w:left="1002" w:firstLineChars="219" w:firstLine="438"/>
+      </w:pPr>
+      <w:r>
+        <w:rPr>
+          <w:rFonts w:hint="eastAsia"/>
+        </w:rPr>
+        <w:t>基于B</w:t>
+      </w:r>
+      <w:r>
+        <w:t>/</w:t>
+      </w:r>
+      <w:r>
+        <w:rPr>
+          <w:rFonts w:hint="eastAsia"/>
+        </w:rPr>
+        <w:t>S架构，用户采用浏览器作为客户端功能访问界面</w:t>
+      </w:r>
+    </w:p>
+    <w:p>
+      <w:pPr>
+        <w:pStyle w:val="3"/>
+      </w:pPr>
+      <w:bookmarkStart w:id="62" w:name="_Toc498836247"/>
+      <w:bookmarkStart w:id="63" w:name="_Toc54269971"/>
+      <w:bookmarkStart w:id="64" w:name="_Toc55862070"/>
+      <w:r>
+        <w:rPr>
+          <w:rFonts w:hint="eastAsia"/>
+        </w:rPr>
+        <w:t>硬件接口</w:t>
+      </w:r>
+      <w:bookmarkEnd w:id="62"/>
+      <w:bookmarkEnd w:id="63"/>
+      <w:bookmarkEnd w:id="64"/>
+    </w:p>
+    <w:p>
+      <w:pPr>
+        <w:ind w:left="1040" w:firstLine="400"/>
+      </w:pPr>
+      <w:r>
+        <w:rPr>
+          <w:rFonts w:hint="eastAsia"/>
+        </w:rPr>
+        <w:t>客户端：台式机/笔记本/移动设备。预期行为：通过浏览器与服务端进行交互。</w:t>
+      </w:r>
+    </w:p>
+    <w:p>
+      <w:pPr>
+        <w:ind w:left="1040" w:firstLine="400"/>
+      </w:pPr>
+      <w:r>
+        <w:rPr>
+          <w:rFonts w:hint="eastAsia"/>
+        </w:rPr>
+        <w:t>服务端：远程服务器。预期行为：接受客户端请求，并返回检测与修复结果</w:t>
+      </w:r>
+      <w:r>
+        <w:rPr>
+          <w:rFonts w:hint="eastAsia"/>
+        </w:rPr>
+        <w:t>，维护并持久化相关资源。</w:t>
+      </w:r>
+    </w:p>
+    <w:p>
+      <w:pPr>
+        <w:pStyle w:val="3"/>
+      </w:pPr>
+      <w:bookmarkStart w:id="65" w:name="_Toc498836248"/>
+      <w:bookmarkStart w:id="66" w:name="_Toc54269972"/>
+      <w:bookmarkStart w:id="67" w:name="_Toc55862071"/>
+      <w:r>
+        <w:rPr>
+          <w:rFonts w:hint="eastAsia"/>
+        </w:rPr>
+        <w:t>软件接口</w:t>
+      </w:r>
+      <w:bookmarkEnd w:id="65"/>
+      <w:bookmarkEnd w:id="66"/>
+      <w:bookmarkEnd w:id="67"/>
+    </w:p>
+    <w:p>
+      <w:pPr>
         <w:pStyle w:val="InfoBlue"/>
         <w:ind w:firstLine="400"/>
       </w:pPr>
@@ -8556,18 +9179,18 @@
       <w:pPr>
         <w:pStyle w:val="3"/>
       </w:pPr>
-      <w:bookmarkStart w:id="57" w:name="_Toc498836249"/>
-      <w:bookmarkStart w:id="58" w:name="_Toc54269973"/>
-      <w:bookmarkStart w:id="59" w:name="_Toc55853069"/>
+      <w:bookmarkStart w:id="68" w:name="_Toc498836249"/>
+      <w:bookmarkStart w:id="69" w:name="_Toc54269973"/>
+      <w:bookmarkStart w:id="70" w:name="_Toc55862072"/>
       <w:r>
         <w:rPr>
           <w:rFonts w:hint="eastAsia"/>
         </w:rPr>
         <w:t>通信接口</w:t>
       </w:r>
-      <w:bookmarkEnd w:id="57"/>
-      <w:bookmarkEnd w:id="58"/>
-      <w:bookmarkEnd w:id="59"/>
+      <w:bookmarkEnd w:id="68"/>
+      <w:bookmarkEnd w:id="69"/>
+      <w:bookmarkEnd w:id="70"/>
     </w:p>
     <w:p>
       <w:pPr>
@@ -8585,18 +9208,18 @@
       <w:pPr>
         <w:pStyle w:val="2"/>
       </w:pPr>
-      <w:bookmarkStart w:id="60" w:name="_Toc498836252"/>
-      <w:bookmarkStart w:id="61" w:name="_Toc54269974"/>
-      <w:bookmarkStart w:id="62" w:name="_Toc55853070"/>
+      <w:bookmarkStart w:id="71" w:name="_Toc498836252"/>
+      <w:bookmarkStart w:id="72" w:name="_Toc54269974"/>
+      <w:bookmarkStart w:id="73" w:name="_Toc55862073"/>
       <w:r>
         <w:rPr>
           <w:rFonts w:hint="eastAsia"/>
         </w:rPr>
         <w:t>适用的标准</w:t>
       </w:r>
-      <w:bookmarkEnd w:id="60"/>
-      <w:bookmarkEnd w:id="61"/>
-      <w:bookmarkEnd w:id="62"/>
+      <w:bookmarkEnd w:id="71"/>
+      <w:bookmarkEnd w:id="72"/>
+      <w:bookmarkEnd w:id="73"/>
     </w:p>
     <w:p>
       <w:pPr>
@@ -8622,7 +9245,7 @@
 </file>
 
 <file path=word/endnotes.xml><?xml version="1.0" encoding="utf-8"?>
-<w:endnotes xmlns:wpc="http://schemas.microsoft.com/office/word/2010/wordprocessingCanvas" xmlns:cx="http://schemas.microsoft.com/office/drawing/2014/chartex" xmlns:cx1="http://schemas.microsoft.com/office/drawing/2015/9/8/chartex" xmlns:cx2="http://schemas.microsoft.com/office/drawing/2015/10/21/chartex" xmlns:cx3="http://schemas.microsoft.com/office/drawing/2016/5/9/chartex" xmlns:cx4="http://schemas.microsoft.com/office/drawing/2016/5/10/chartex" xmlns:cx5="http://schemas.microsoft.com/office/drawing/2016/5/11/chartex" xmlns:cx6="http://schemas.microsoft.com/office/drawing/2016/5/12/chartex" xmlns:cx7="http://schemas.microsoft.com/office/drawing/2016/5/13/chartex" xmlns:cx8="http://schemas.microsoft.com/office/drawing/2016/5/14/chartex" xmlns:mc="http://schemas.openxmlformats.org/markup-compatibility/2006" xmlns:aink="http://schemas.microsoft.com/office/drawing/2016/ink" xmlns:am3d="http://schemas.microsoft.com/office/drawing/2017/model3d" xmlns:o="urn:schemas-microsoft-com:office:office" xmlns:r="http://schemas.openxmlformats.org/officeDocument/2006/relationships" xmlns:m="http://schemas.openxmlformats.org/officeDocument/2006/math" xmlns:v="urn:schemas-microsoft-com:vml" xmlns:wp14="http://schemas.microsoft.com/office/word/2010/wordprocessingDrawing" xmlns:wp="http://schemas.openxmlformats.org/drawingml/2006/wordprocessingDrawing" xmlns:w10="urn:schemas-microsoft-com:office:word" xmlns:w="http://schemas.openxmlformats.org/wordprocessingml/2006/main" xmlns:w14="http://schemas.microsoft.com/office/word/2010/wordml" xmlns:w15="http://schemas.microsoft.com/office/word/2012/wordml" xmlns:w16cex="http://schemas.microsoft.com/office/word/2018/wordml/cex" xmlns:w16cid="http://schemas.microsoft.com/office/word/2016/wordml/cid" xmlns:w16="http://schemas.microsoft.com/office/word/2018/wordml" xmlns:w16se="http://schemas.microsoft.com/office/word/2015/wordml/symex" xmlns:wpg="http://schemas.microsoft.com/office/word/2010/wordprocessingGroup" xmlns:wpi="http://schemas.microsoft.com/office/word/2010/wordprocessingInk" xmlns:wne="http://schemas.microsoft.com/office/word/2006/wordml" xmlns:wps="http://schemas.microsoft.com/office/word/2010/wordprocessingShape" mc:Ignorable="w14 w15 w16se w16cid w16 w16cex wp14">
+<w:endnotes xmlns:wpc="http://schemas.microsoft.com/office/word/2010/wordprocessingCanvas" xmlns:cx="http://schemas.microsoft.com/office/drawing/2014/chartex" xmlns:cx1="http://schemas.microsoft.com/office/drawing/2015/9/8/chartex" xmlns:cx2="http://schemas.microsoft.com/office/drawing/2015/10/21/chartex" xmlns:cx3="http://schemas.microsoft.com/office/drawing/2016/5/9/chartex" xmlns:cx4="http://schemas.microsoft.com/office/drawing/2016/5/10/chartex" xmlns:cx5="http://schemas.microsoft.com/office/drawing/2016/5/11/chartex" xmlns:cx6="http://schemas.microsoft.com/office/drawing/2016/5/12/chartex" xmlns:cx7="http://schemas.microsoft.com/office/drawing/2016/5/13/chartex" xmlns:cx8="http://schemas.microsoft.com/office/drawing/2016/5/14/chartex" xmlns:mc="http://schemas.openxmlformats.org/markup-compatibility/2006" xmlns:aink="http://schemas.microsoft.com/office/drawing/2016/ink" xmlns:am3d="http://schemas.microsoft.com/office/drawing/2017/model3d" xmlns:o="urn:schemas-microsoft-com:office:office" xmlns:r="http://schemas.openxmlformats.org/officeDocument/2006/relationships" xmlns:m="http://schemas.openxmlformats.org/officeDocument/2006/math" xmlns:v="urn:schemas-microsoft-com:vml" xmlns:wp14="http://schemas.microsoft.com/office/word/2010/wordprocessingDrawing" xmlns:wp="http://schemas.openxmlformats.org/drawingml/2006/wordprocessingDrawing" xmlns:w10="urn:schemas-microsoft-com:office:word" xmlns:w="http://schemas.openxmlformats.org/wordprocessingml/2006/main" xmlns:w14="http://schemas.microsoft.com/office/word/2010/wordml" xmlns:w15="http://schemas.microsoft.com/office/word/2012/wordml" xmlns:w16cid="http://schemas.microsoft.com/office/word/2016/wordml/cid" xmlns:w16se="http://schemas.microsoft.com/office/word/2015/wordml/symex" xmlns:wpg="http://schemas.microsoft.com/office/word/2010/wordprocessingGroup" xmlns:wpi="http://schemas.microsoft.com/office/word/2010/wordprocessingInk" xmlns:wne="http://schemas.microsoft.com/office/word/2006/wordml" xmlns:wps="http://schemas.microsoft.com/office/word/2010/wordprocessingShape" mc:Ignorable="w14 w15 w16se w16cid wp14">
   <w:endnote w:type="separator" w:id="-1">
     <w:p>
       <w:pPr>
@@ -8647,7 +9270,7 @@
 </file>
 
 <file path=word/footer1.xml><?xml version="1.0" encoding="utf-8"?>
-<w:ftr xmlns:wpc="http://schemas.microsoft.com/office/word/2010/wordprocessingCanvas" xmlns:cx="http://schemas.microsoft.com/office/drawing/2014/chartex" xmlns:cx1="http://schemas.microsoft.com/office/drawing/2015/9/8/chartex" xmlns:cx2="http://schemas.microsoft.com/office/drawing/2015/10/21/chartex" xmlns:cx3="http://schemas.microsoft.com/office/drawing/2016/5/9/chartex" xmlns:cx4="http://schemas.microsoft.com/office/drawing/2016/5/10/chartex" xmlns:cx5="http://schemas.microsoft.com/office/drawing/2016/5/11/chartex" xmlns:cx6="http://schemas.microsoft.com/office/drawing/2016/5/12/chartex" xmlns:cx7="http://schemas.microsoft.com/office/drawing/2016/5/13/chartex" xmlns:cx8="http://schemas.microsoft.com/office/drawing/2016/5/14/chartex" xmlns:mc="http://schemas.openxmlformats.org/markup-compatibility/2006" xmlns:aink="http://schemas.microsoft.com/office/drawing/2016/ink" xmlns:am3d="http://schemas.microsoft.com/office/drawing/2017/model3d" xmlns:o="urn:schemas-microsoft-com:office:office" xmlns:r="http://schemas.openxmlformats.org/officeDocument/2006/relationships" xmlns:m="http://schemas.openxmlformats.org/officeDocument/2006/math" xmlns:v="urn:schemas-microsoft-com:vml" xmlns:wp14="http://schemas.microsoft.com/office/word/2010/wordprocessingDrawing" xmlns:wp="http://schemas.openxmlformats.org/drawingml/2006/wordprocessingDrawing" xmlns:w10="urn:schemas-microsoft-com:office:word" xmlns:w="http://schemas.openxmlformats.org/wordprocessingml/2006/main" xmlns:w14="http://schemas.microsoft.com/office/word/2010/wordml" xmlns:w15="http://schemas.microsoft.com/office/word/2012/wordml" xmlns:w16cex="http://schemas.microsoft.com/office/word/2018/wordml/cex" xmlns:w16cid="http://schemas.microsoft.com/office/word/2016/wordml/cid" xmlns:w16="http://schemas.microsoft.com/office/word/2018/wordml" xmlns:w16se="http://schemas.microsoft.com/office/word/2015/wordml/symex" xmlns:wpg="http://schemas.microsoft.com/office/word/2010/wordprocessingGroup" xmlns:wpi="http://schemas.microsoft.com/office/word/2010/wordprocessingInk" xmlns:wne="http://schemas.microsoft.com/office/word/2006/wordml" xmlns:wps="http://schemas.microsoft.com/office/word/2010/wordprocessingShape" mc:Ignorable="w14 w15 w16se w16cid w16 w16cex wp14">
+<w:ftr xmlns:wpc="http://schemas.microsoft.com/office/word/2010/wordprocessingCanvas" xmlns:cx="http://schemas.microsoft.com/office/drawing/2014/chartex" xmlns:cx1="http://schemas.microsoft.com/office/drawing/2015/9/8/chartex" xmlns:cx2="http://schemas.microsoft.com/office/drawing/2015/10/21/chartex" xmlns:cx3="http://schemas.microsoft.com/office/drawing/2016/5/9/chartex" xmlns:cx4="http://schemas.microsoft.com/office/drawing/2016/5/10/chartex" xmlns:cx5="http://schemas.microsoft.com/office/drawing/2016/5/11/chartex" xmlns:cx6="http://schemas.microsoft.com/office/drawing/2016/5/12/chartex" xmlns:cx7="http://schemas.microsoft.com/office/drawing/2016/5/13/chartex" xmlns:cx8="http://schemas.microsoft.com/office/drawing/2016/5/14/chartex" xmlns:mc="http://schemas.openxmlformats.org/markup-compatibility/2006" xmlns:aink="http://schemas.microsoft.com/office/drawing/2016/ink" xmlns:am3d="http://schemas.microsoft.com/office/drawing/2017/model3d" xmlns:o="urn:schemas-microsoft-com:office:office" xmlns:r="http://schemas.openxmlformats.org/officeDocument/2006/relationships" xmlns:m="http://schemas.openxmlformats.org/officeDocument/2006/math" xmlns:v="urn:schemas-microsoft-com:vml" xmlns:wp14="http://schemas.microsoft.com/office/word/2010/wordprocessingDrawing" xmlns:wp="http://schemas.openxmlformats.org/drawingml/2006/wordprocessingDrawing" xmlns:w10="urn:schemas-microsoft-com:office:word" xmlns:w="http://schemas.openxmlformats.org/wordprocessingml/2006/main" xmlns:w14="http://schemas.microsoft.com/office/word/2010/wordml" xmlns:w15="http://schemas.microsoft.com/office/word/2012/wordml" xmlns:w16cid="http://schemas.microsoft.com/office/word/2016/wordml/cid" xmlns:w16se="http://schemas.microsoft.com/office/word/2015/wordml/symex" xmlns:wpg="http://schemas.microsoft.com/office/word/2010/wordprocessingGroup" xmlns:wpi="http://schemas.microsoft.com/office/word/2010/wordprocessingInk" xmlns:wne="http://schemas.microsoft.com/office/word/2006/wordml" xmlns:wps="http://schemas.microsoft.com/office/word/2010/wordprocessingShape" mc:Ignorable="w14 w15 w16se w16cid wp14">
   <w:p>
     <w:pPr>
       <w:pStyle w:val="a7"/>
@@ -8658,7 +9281,7 @@
 </file>
 
 <file path=word/footer2.xml><?xml version="1.0" encoding="utf-8"?>
-<w:ftr xmlns:wpc="http://schemas.microsoft.com/office/word/2010/wordprocessingCanvas" xmlns:cx="http://schemas.microsoft.com/office/drawing/2014/chartex" xmlns:cx1="http://schemas.microsoft.com/office/drawing/2015/9/8/chartex" xmlns:cx2="http://schemas.microsoft.com/office/drawing/2015/10/21/chartex" xmlns:cx3="http://schemas.microsoft.com/office/drawing/2016/5/9/chartex" xmlns:cx4="http://schemas.microsoft.com/office/drawing/2016/5/10/chartex" xmlns:cx5="http://schemas.microsoft.com/office/drawing/2016/5/11/chartex" xmlns:cx6="http://schemas.microsoft.com/office/drawing/2016/5/12/chartex" xmlns:cx7="http://schemas.microsoft.com/office/drawing/2016/5/13/chartex" xmlns:cx8="http://schemas.microsoft.com/office/drawing/2016/5/14/chartex" xmlns:mc="http://schemas.openxmlformats.org/markup-compatibility/2006" xmlns:aink="http://schemas.microsoft.com/office/drawing/2016/ink" xmlns:am3d="http://schemas.microsoft.com/office/drawing/2017/model3d" xmlns:o="urn:schemas-microsoft-com:office:office" xmlns:r="http://schemas.openxmlformats.org/officeDocument/2006/relationships" xmlns:m="http://schemas.openxmlformats.org/officeDocument/2006/math" xmlns:v="urn:schemas-microsoft-com:vml" xmlns:wp14="http://schemas.microsoft.com/office/word/2010/wordprocessingDrawing" xmlns:wp="http://schemas.openxmlformats.org/drawingml/2006/wordprocessingDrawing" xmlns:w10="urn:schemas-microsoft-com:office:word" xmlns:w="http://schemas.openxmlformats.org/wordprocessingml/2006/main" xmlns:w14="http://schemas.microsoft.com/office/word/2010/wordml" xmlns:w15="http://schemas.microsoft.com/office/word/2012/wordml" xmlns:w16cex="http://schemas.microsoft.com/office/word/2018/wordml/cex" xmlns:w16cid="http://schemas.microsoft.com/office/word/2016/wordml/cid" xmlns:w16="http://schemas.microsoft.com/office/word/2018/wordml" xmlns:w16se="http://schemas.microsoft.com/office/word/2015/wordml/symex" xmlns:wpg="http://schemas.microsoft.com/office/word/2010/wordprocessingGroup" xmlns:wpi="http://schemas.microsoft.com/office/word/2010/wordprocessingInk" xmlns:wne="http://schemas.microsoft.com/office/word/2006/wordml" xmlns:wps="http://schemas.microsoft.com/office/word/2010/wordprocessingShape" mc:Ignorable="w14 w15 w16se w16cid w16 w16cex wp14">
+<w:ftr xmlns:wpc="http://schemas.microsoft.com/office/word/2010/wordprocessingCanvas" xmlns:cx="http://schemas.microsoft.com/office/drawing/2014/chartex" xmlns:cx1="http://schemas.microsoft.com/office/drawing/2015/9/8/chartex" xmlns:cx2="http://schemas.microsoft.com/office/drawing/2015/10/21/chartex" xmlns:cx3="http://schemas.microsoft.com/office/drawing/2016/5/9/chartex" xmlns:cx4="http://schemas.microsoft.com/office/drawing/2016/5/10/chartex" xmlns:cx5="http://schemas.microsoft.com/office/drawing/2016/5/11/chartex" xmlns:cx6="http://schemas.microsoft.com/office/drawing/2016/5/12/chartex" xmlns:cx7="http://schemas.microsoft.com/office/drawing/2016/5/13/chartex" xmlns:cx8="http://schemas.microsoft.com/office/drawing/2016/5/14/chartex" xmlns:mc="http://schemas.openxmlformats.org/markup-compatibility/2006" xmlns:aink="http://schemas.microsoft.com/office/drawing/2016/ink" xmlns:am3d="http://schemas.microsoft.com/office/drawing/2017/model3d" xmlns:o="urn:schemas-microsoft-com:office:office" xmlns:r="http://schemas.openxmlformats.org/officeDocument/2006/relationships" xmlns:m="http://schemas.openxmlformats.org/officeDocument/2006/math" xmlns:v="urn:schemas-microsoft-com:vml" xmlns:wp14="http://schemas.microsoft.com/office/word/2010/wordprocessingDrawing" xmlns:wp="http://schemas.openxmlformats.org/drawingml/2006/wordprocessingDrawing" xmlns:w10="urn:schemas-microsoft-com:office:word" xmlns:w="http://schemas.openxmlformats.org/wordprocessingml/2006/main" xmlns:w14="http://schemas.microsoft.com/office/word/2010/wordml" xmlns:w15="http://schemas.microsoft.com/office/word/2012/wordml" xmlns:w16cid="http://schemas.microsoft.com/office/word/2016/wordml/cid" xmlns:w16se="http://schemas.microsoft.com/office/word/2015/wordml/symex" xmlns:wpg="http://schemas.microsoft.com/office/word/2010/wordprocessingGroup" xmlns:wpi="http://schemas.microsoft.com/office/word/2010/wordprocessingInk" xmlns:wne="http://schemas.microsoft.com/office/word/2006/wordml" xmlns:wps="http://schemas.microsoft.com/office/word/2010/wordprocessingShape" mc:Ignorable="w14 w15 w16se w16cid wp14">
   <w:p>
     <w:pPr>
       <w:pStyle w:val="a7"/>
@@ -8669,7 +9292,7 @@
 </file>
 
 <file path=word/footer3.xml><?xml version="1.0" encoding="utf-8"?>
-<w:ftr xmlns:wpc="http://schemas.microsoft.com/office/word/2010/wordprocessingCanvas" xmlns:cx="http://schemas.microsoft.com/office/drawing/2014/chartex" xmlns:cx1="http://schemas.microsoft.com/office/drawing/2015/9/8/chartex" xmlns:cx2="http://schemas.microsoft.com/office/drawing/2015/10/21/chartex" xmlns:cx3="http://schemas.microsoft.com/office/drawing/2016/5/9/chartex" xmlns:cx4="http://schemas.microsoft.com/office/drawing/2016/5/10/chartex" xmlns:cx5="http://schemas.microsoft.com/office/drawing/2016/5/11/chartex" xmlns:cx6="http://schemas.microsoft.com/office/drawing/2016/5/12/chartex" xmlns:cx7="http://schemas.microsoft.com/office/drawing/2016/5/13/chartex" xmlns:cx8="http://schemas.microsoft.com/office/drawing/2016/5/14/chartex" xmlns:mc="http://schemas.openxmlformats.org/markup-compatibility/2006" xmlns:aink="http://schemas.microsoft.com/office/drawing/2016/ink" xmlns:am3d="http://schemas.microsoft.com/office/drawing/2017/model3d" xmlns:o="urn:schemas-microsoft-com:office:office" xmlns:r="http://schemas.openxmlformats.org/officeDocument/2006/relationships" xmlns:m="http://schemas.openxmlformats.org/officeDocument/2006/math" xmlns:v="urn:schemas-microsoft-com:vml" xmlns:wp14="http://schemas.microsoft.com/office/word/2010/wordprocessingDrawing" xmlns:wp="http://schemas.openxmlformats.org/drawingml/2006/wordprocessingDrawing" xmlns:w10="urn:schemas-microsoft-com:office:word" xmlns:w="http://schemas.openxmlformats.org/wordprocessingml/2006/main" xmlns:w14="http://schemas.microsoft.com/office/word/2010/wordml" xmlns:w15="http://schemas.microsoft.com/office/word/2012/wordml" xmlns:w16cex="http://schemas.microsoft.com/office/word/2018/wordml/cex" xmlns:w16cid="http://schemas.microsoft.com/office/word/2016/wordml/cid" xmlns:w16="http://schemas.microsoft.com/office/word/2018/wordml" xmlns:w16se="http://schemas.microsoft.com/office/word/2015/wordml/symex" xmlns:wpg="http://schemas.microsoft.com/office/word/2010/wordprocessingGroup" xmlns:wpi="http://schemas.microsoft.com/office/word/2010/wordprocessingInk" xmlns:wne="http://schemas.microsoft.com/office/word/2006/wordml" xmlns:wps="http://schemas.microsoft.com/office/word/2010/wordprocessingShape" mc:Ignorable="w14 w15 w16se w16cid w16 w16cex wp14">
+<w:ftr xmlns:wpc="http://schemas.microsoft.com/office/word/2010/wordprocessingCanvas" xmlns:cx="http://schemas.microsoft.com/office/drawing/2014/chartex" xmlns:cx1="http://schemas.microsoft.com/office/drawing/2015/9/8/chartex" xmlns:cx2="http://schemas.microsoft.com/office/drawing/2015/10/21/chartex" xmlns:cx3="http://schemas.microsoft.com/office/drawing/2016/5/9/chartex" xmlns:cx4="http://schemas.microsoft.com/office/drawing/2016/5/10/chartex" xmlns:cx5="http://schemas.microsoft.com/office/drawing/2016/5/11/chartex" xmlns:cx6="http://schemas.microsoft.com/office/drawing/2016/5/12/chartex" xmlns:cx7="http://schemas.microsoft.com/office/drawing/2016/5/13/chartex" xmlns:cx8="http://schemas.microsoft.com/office/drawing/2016/5/14/chartex" xmlns:mc="http://schemas.openxmlformats.org/markup-compatibility/2006" xmlns:aink="http://schemas.microsoft.com/office/drawing/2016/ink" xmlns:am3d="http://schemas.microsoft.com/office/drawing/2017/model3d" xmlns:o="urn:schemas-microsoft-com:office:office" xmlns:r="http://schemas.openxmlformats.org/officeDocument/2006/relationships" xmlns:m="http://schemas.openxmlformats.org/officeDocument/2006/math" xmlns:v="urn:schemas-microsoft-com:vml" xmlns:wp14="http://schemas.microsoft.com/office/word/2010/wordprocessingDrawing" xmlns:wp="http://schemas.openxmlformats.org/drawingml/2006/wordprocessingDrawing" xmlns:w10="urn:schemas-microsoft-com:office:word" xmlns:w="http://schemas.openxmlformats.org/wordprocessingml/2006/main" xmlns:w14="http://schemas.microsoft.com/office/word/2010/wordml" xmlns:w15="http://schemas.microsoft.com/office/word/2012/wordml" xmlns:w16cid="http://schemas.microsoft.com/office/word/2016/wordml/cid" xmlns:w16se="http://schemas.microsoft.com/office/word/2015/wordml/symex" xmlns:wpg="http://schemas.microsoft.com/office/word/2010/wordprocessingGroup" xmlns:wpi="http://schemas.microsoft.com/office/word/2010/wordprocessingInk" xmlns:wne="http://schemas.microsoft.com/office/word/2006/wordml" xmlns:wps="http://schemas.microsoft.com/office/word/2010/wordprocessingShape" mc:Ignorable="w14 w15 w16se w16cid wp14">
   <w:p>
     <w:pPr>
       <w:pStyle w:val="a7"/>
@@ -8680,7 +9303,7 @@
 </file>
 
 <file path=word/footer4.xml><?xml version="1.0" encoding="utf-8"?>
-<w:ftr xmlns:wpc="http://schemas.microsoft.com/office/word/2010/wordprocessingCanvas" xmlns:cx="http://schemas.microsoft.com/office/drawing/2014/chartex" xmlns:cx1="http://schemas.microsoft.com/office/drawing/2015/9/8/chartex" xmlns:cx2="http://schemas.microsoft.com/office/drawing/2015/10/21/chartex" xmlns:cx3="http://schemas.microsoft.com/office/drawing/2016/5/9/chartex" xmlns:cx4="http://schemas.microsoft.com/office/drawing/2016/5/10/chartex" xmlns:cx5="http://schemas.microsoft.com/office/drawing/2016/5/11/chartex" xmlns:cx6="http://schemas.microsoft.com/office/drawing/2016/5/12/chartex" xmlns:cx7="http://schemas.microsoft.com/office/drawing/2016/5/13/chartex" xmlns:cx8="http://schemas.microsoft.com/office/drawing/2016/5/14/chartex" xmlns:mc="http://schemas.openxmlformats.org/markup-compatibility/2006" xmlns:aink="http://schemas.microsoft.com/office/drawing/2016/ink" xmlns:am3d="http://schemas.microsoft.com/office/drawing/2017/model3d" xmlns:o="urn:schemas-microsoft-com:office:office" xmlns:r="http://schemas.openxmlformats.org/officeDocument/2006/relationships" xmlns:m="http://schemas.openxmlformats.org/officeDocument/2006/math" xmlns:v="urn:schemas-microsoft-com:vml" xmlns:wp14="http://schemas.microsoft.com/office/word/2010/wordprocessingDrawing" xmlns:wp="http://schemas.openxmlformats.org/drawingml/2006/wordprocessingDrawing" xmlns:w10="urn:schemas-microsoft-com:office:word" xmlns:w="http://schemas.openxmlformats.org/wordprocessingml/2006/main" xmlns:w14="http://schemas.microsoft.com/office/word/2010/wordml" xmlns:w15="http://schemas.microsoft.com/office/word/2012/wordml" xmlns:w16cex="http://schemas.microsoft.com/office/word/2018/wordml/cex" xmlns:w16cid="http://schemas.microsoft.com/office/word/2016/wordml/cid" xmlns:w16="http://schemas.microsoft.com/office/word/2018/wordml" xmlns:w16se="http://schemas.microsoft.com/office/word/2015/wordml/symex" xmlns:wpg="http://schemas.microsoft.com/office/word/2010/wordprocessingGroup" xmlns:wpi="http://schemas.microsoft.com/office/word/2010/wordprocessingInk" xmlns:wne="http://schemas.microsoft.com/office/word/2006/wordml" xmlns:wps="http://schemas.microsoft.com/office/word/2010/wordprocessingShape" mc:Ignorable="w14 w15 w16se w16cid w16 w16cex wp14">
+<w:ftr xmlns:wpc="http://schemas.microsoft.com/office/word/2010/wordprocessingCanvas" xmlns:cx="http://schemas.microsoft.com/office/drawing/2014/chartex" xmlns:cx1="http://schemas.microsoft.com/office/drawing/2015/9/8/chartex" xmlns:cx2="http://schemas.microsoft.com/office/drawing/2015/10/21/chartex" xmlns:cx3="http://schemas.microsoft.com/office/drawing/2016/5/9/chartex" xmlns:cx4="http://schemas.microsoft.com/office/drawing/2016/5/10/chartex" xmlns:cx5="http://schemas.microsoft.com/office/drawing/2016/5/11/chartex" xmlns:cx6="http://schemas.microsoft.com/office/drawing/2016/5/12/chartex" xmlns:cx7="http://schemas.microsoft.com/office/drawing/2016/5/13/chartex" xmlns:cx8="http://schemas.microsoft.com/office/drawing/2016/5/14/chartex" xmlns:mc="http://schemas.openxmlformats.org/markup-compatibility/2006" xmlns:aink="http://schemas.microsoft.com/office/drawing/2016/ink" xmlns:am3d="http://schemas.microsoft.com/office/drawing/2017/model3d" xmlns:o="urn:schemas-microsoft-com:office:office" xmlns:r="http://schemas.openxmlformats.org/officeDocument/2006/relationships" xmlns:m="http://schemas.openxmlformats.org/officeDocument/2006/math" xmlns:v="urn:schemas-microsoft-com:vml" xmlns:wp14="http://schemas.microsoft.com/office/word/2010/wordprocessingDrawing" xmlns:wp="http://schemas.openxmlformats.org/drawingml/2006/wordprocessingDrawing" xmlns:w10="urn:schemas-microsoft-com:office:word" xmlns:w="http://schemas.openxmlformats.org/wordprocessingml/2006/main" xmlns:w14="http://schemas.microsoft.com/office/word/2010/wordml" xmlns:w15="http://schemas.microsoft.com/office/word/2012/wordml" xmlns:w16cid="http://schemas.microsoft.com/office/word/2016/wordml/cid" xmlns:w16se="http://schemas.microsoft.com/office/word/2015/wordml/symex" xmlns:wpg="http://schemas.microsoft.com/office/word/2010/wordprocessingGroup" xmlns:wpi="http://schemas.microsoft.com/office/word/2010/wordprocessingInk" xmlns:wne="http://schemas.microsoft.com/office/word/2006/wordml" xmlns:wps="http://schemas.microsoft.com/office/word/2010/wordprocessingShape" mc:Ignorable="w14 w15 w16se w16cid wp14">
   <w:tbl>
     <w:tblPr>
       <w:tblW w:w="0" w:type="auto"/>
@@ -8874,7 +9497,7 @@
 </file>
 
 <file path=word/footnotes.xml><?xml version="1.0" encoding="utf-8"?>
-<w:footnotes xmlns:wpc="http://schemas.microsoft.com/office/word/2010/wordprocessingCanvas" xmlns:cx="http://schemas.microsoft.com/office/drawing/2014/chartex" xmlns:cx1="http://schemas.microsoft.com/office/drawing/2015/9/8/chartex" xmlns:cx2="http://schemas.microsoft.com/office/drawing/2015/10/21/chartex" xmlns:cx3="http://schemas.microsoft.com/office/drawing/2016/5/9/chartex" xmlns:cx4="http://schemas.microsoft.com/office/drawing/2016/5/10/chartex" xmlns:cx5="http://schemas.microsoft.com/office/drawing/2016/5/11/chartex" xmlns:cx6="http://schemas.microsoft.com/office/drawing/2016/5/12/chartex" xmlns:cx7="http://schemas.microsoft.com/office/drawing/2016/5/13/chartex" xmlns:cx8="http://schemas.microsoft.com/office/drawing/2016/5/14/chartex" xmlns:mc="http://schemas.openxmlformats.org/markup-compatibility/2006" xmlns:aink="http://schemas.microsoft.com/office/drawing/2016/ink" xmlns:am3d="http://schemas.microsoft.com/office/drawing/2017/model3d" xmlns:o="urn:schemas-microsoft-com:office:office" xmlns:r="http://schemas.openxmlformats.org/officeDocument/2006/relationships" xmlns:m="http://schemas.openxmlformats.org/officeDocument/2006/math" xmlns:v="urn:schemas-microsoft-com:vml" xmlns:wp14="http://schemas.microsoft.com/office/word/2010/wordprocessingDrawing" xmlns:wp="http://schemas.openxmlformats.org/drawingml/2006/wordprocessingDrawing" xmlns:w10="urn:schemas-microsoft-com:office:word" xmlns:w="http://schemas.openxmlformats.org/wordprocessingml/2006/main" xmlns:w14="http://schemas.microsoft.com/office/word/2010/wordml" xmlns:w15="http://schemas.microsoft.com/office/word/2012/wordml" xmlns:w16cex="http://schemas.microsoft.com/office/word/2018/wordml/cex" xmlns:w16cid="http://schemas.microsoft.com/office/word/2016/wordml/cid" xmlns:w16="http://schemas.microsoft.com/office/word/2018/wordml" xmlns:w16se="http://schemas.microsoft.com/office/word/2015/wordml/symex" xmlns:wpg="http://schemas.microsoft.com/office/word/2010/wordprocessingGroup" xmlns:wpi="http://schemas.microsoft.com/office/word/2010/wordprocessingInk" xmlns:wne="http://schemas.microsoft.com/office/word/2006/wordml" xmlns:wps="http://schemas.microsoft.com/office/word/2010/wordprocessingShape" mc:Ignorable="w14 w15 w16se w16cid w16 w16cex wp14">
+<w:footnotes xmlns:wpc="http://schemas.microsoft.com/office/word/2010/wordprocessingCanvas" xmlns:cx="http://schemas.microsoft.com/office/drawing/2014/chartex" xmlns:cx1="http://schemas.microsoft.com/office/drawing/2015/9/8/chartex" xmlns:cx2="http://schemas.microsoft.com/office/drawing/2015/10/21/chartex" xmlns:cx3="http://schemas.microsoft.com/office/drawing/2016/5/9/chartex" xmlns:cx4="http://schemas.microsoft.com/office/drawing/2016/5/10/chartex" xmlns:cx5="http://schemas.microsoft.com/office/drawing/2016/5/11/chartex" xmlns:cx6="http://schemas.microsoft.com/office/drawing/2016/5/12/chartex" xmlns:cx7="http://schemas.microsoft.com/office/drawing/2016/5/13/chartex" xmlns:cx8="http://schemas.microsoft.com/office/drawing/2016/5/14/chartex" xmlns:mc="http://schemas.openxmlformats.org/markup-compatibility/2006" xmlns:aink="http://schemas.microsoft.com/office/drawing/2016/ink" xmlns:am3d="http://schemas.microsoft.com/office/drawing/2017/model3d" xmlns:o="urn:schemas-microsoft-com:office:office" xmlns:r="http://schemas.openxmlformats.org/officeDocument/2006/relationships" xmlns:m="http://schemas.openxmlformats.org/officeDocument/2006/math" xmlns:v="urn:schemas-microsoft-com:vml" xmlns:wp14="http://schemas.microsoft.com/office/word/2010/wordprocessingDrawing" xmlns:wp="http://schemas.openxmlformats.org/drawingml/2006/wordprocessingDrawing" xmlns:w10="urn:schemas-microsoft-com:office:word" xmlns:w="http://schemas.openxmlformats.org/wordprocessingml/2006/main" xmlns:w14="http://schemas.microsoft.com/office/word/2010/wordml" xmlns:w15="http://schemas.microsoft.com/office/word/2012/wordml" xmlns:w16cid="http://schemas.microsoft.com/office/word/2016/wordml/cid" xmlns:w16se="http://schemas.microsoft.com/office/word/2015/wordml/symex" xmlns:wpg="http://schemas.microsoft.com/office/word/2010/wordprocessingGroup" xmlns:wpi="http://schemas.microsoft.com/office/word/2010/wordprocessingInk" xmlns:wne="http://schemas.microsoft.com/office/word/2006/wordml" xmlns:wps="http://schemas.microsoft.com/office/word/2010/wordprocessingShape" mc:Ignorable="w14 w15 w16se w16cid wp14">
   <w:footnote w:type="separator" w:id="-1">
     <w:p>
       <w:pPr>
@@ -8899,7 +9522,7 @@
 </file>
 
 <file path=word/header1.xml><?xml version="1.0" encoding="utf-8"?>
-<w:hdr xmlns:wpc="http://schemas.microsoft.com/office/word/2010/wordprocessingCanvas" xmlns:cx="http://schemas.microsoft.com/office/drawing/2014/chartex" xmlns:cx1="http://schemas.microsoft.com/office/drawing/2015/9/8/chartex" xmlns:cx2="http://schemas.microsoft.com/office/drawing/2015/10/21/chartex" xmlns:cx3="http://schemas.microsoft.com/office/drawing/2016/5/9/chartex" xmlns:cx4="http://schemas.microsoft.com/office/drawing/2016/5/10/chartex" xmlns:cx5="http://schemas.microsoft.com/office/drawing/2016/5/11/chartex" xmlns:cx6="http://schemas.microsoft.com/office/drawing/2016/5/12/chartex" xmlns:cx7="http://schemas.microsoft.com/office/drawing/2016/5/13/chartex" xmlns:cx8="http://schemas.microsoft.com/office/drawing/2016/5/14/chartex" xmlns:mc="http://schemas.openxmlformats.org/markup-compatibility/2006" xmlns:aink="http://schemas.microsoft.com/office/drawing/2016/ink" xmlns:am3d="http://schemas.microsoft.com/office/drawing/2017/model3d" xmlns:o="urn:schemas-microsoft-com:office:office" xmlns:r="http://schemas.openxmlformats.org/officeDocument/2006/relationships" xmlns:m="http://schemas.openxmlformats.org/officeDocument/2006/math" xmlns:v="urn:schemas-microsoft-com:vml" xmlns:wp14="http://schemas.microsoft.com/office/word/2010/wordprocessingDrawing" xmlns:wp="http://schemas.openxmlformats.org/drawingml/2006/wordprocessingDrawing" xmlns:w10="urn:schemas-microsoft-com:office:word" xmlns:w="http://schemas.openxmlformats.org/wordprocessingml/2006/main" xmlns:w14="http://schemas.microsoft.com/office/word/2010/wordml" xmlns:w15="http://schemas.microsoft.com/office/word/2012/wordml" xmlns:w16cex="http://schemas.microsoft.com/office/word/2018/wordml/cex" xmlns:w16cid="http://schemas.microsoft.com/office/word/2016/wordml/cid" xmlns:w16="http://schemas.microsoft.com/office/word/2018/wordml" xmlns:w16se="http://schemas.microsoft.com/office/word/2015/wordml/symex" xmlns:wpg="http://schemas.microsoft.com/office/word/2010/wordprocessingGroup" xmlns:wpi="http://schemas.microsoft.com/office/word/2010/wordprocessingInk" xmlns:wne="http://schemas.microsoft.com/office/word/2006/wordml" xmlns:wps="http://schemas.microsoft.com/office/word/2010/wordprocessingShape" mc:Ignorable="w14 w15 w16se w16cid w16 w16cex wp14">
+<w:hdr xmlns:wpc="http://schemas.microsoft.com/office/word/2010/wordprocessingCanvas" xmlns:cx="http://schemas.microsoft.com/office/drawing/2014/chartex" xmlns:cx1="http://schemas.microsoft.com/office/drawing/2015/9/8/chartex" xmlns:cx2="http://schemas.microsoft.com/office/drawing/2015/10/21/chartex" xmlns:cx3="http://schemas.microsoft.com/office/drawing/2016/5/9/chartex" xmlns:cx4="http://schemas.microsoft.com/office/drawing/2016/5/10/chartex" xmlns:cx5="http://schemas.microsoft.com/office/drawing/2016/5/11/chartex" xmlns:cx6="http://schemas.microsoft.com/office/drawing/2016/5/12/chartex" xmlns:cx7="http://schemas.microsoft.com/office/drawing/2016/5/13/chartex" xmlns:cx8="http://schemas.microsoft.com/office/drawing/2016/5/14/chartex" xmlns:mc="http://schemas.openxmlformats.org/markup-compatibility/2006" xmlns:aink="http://schemas.microsoft.com/office/drawing/2016/ink" xmlns:am3d="http://schemas.microsoft.com/office/drawing/2017/model3d" xmlns:o="urn:schemas-microsoft-com:office:office" xmlns:r="http://schemas.openxmlformats.org/officeDocument/2006/relationships" xmlns:m="http://schemas.openxmlformats.org/officeDocument/2006/math" xmlns:v="urn:schemas-microsoft-com:vml" xmlns:wp14="http://schemas.microsoft.com/office/word/2010/wordprocessingDrawing" xmlns:wp="http://schemas.openxmlformats.org/drawingml/2006/wordprocessingDrawing" xmlns:w10="urn:schemas-microsoft-com:office:word" xmlns:w="http://schemas.openxmlformats.org/wordprocessingml/2006/main" xmlns:w14="http://schemas.microsoft.com/office/word/2010/wordml" xmlns:w15="http://schemas.microsoft.com/office/word/2012/wordml" xmlns:w16cid="http://schemas.microsoft.com/office/word/2016/wordml/cid" xmlns:w16se="http://schemas.microsoft.com/office/word/2015/wordml/symex" xmlns:wpg="http://schemas.microsoft.com/office/word/2010/wordprocessingGroup" xmlns:wpi="http://schemas.microsoft.com/office/word/2010/wordprocessingInk" xmlns:wne="http://schemas.microsoft.com/office/word/2006/wordml" xmlns:wps="http://schemas.microsoft.com/office/word/2010/wordprocessingShape" mc:Ignorable="w14 w15 w16se w16cid wp14">
   <w:p>
     <w:pPr>
       <w:pStyle w:val="a6"/>
@@ -8910,7 +9533,7 @@
 </file>
 
 <file path=word/header2.xml><?xml version="1.0" encoding="utf-8"?>
-<w:hdr xmlns:wpc="http://schemas.microsoft.com/office/word/2010/wordprocessingCanvas" xmlns:cx="http://schemas.microsoft.com/office/drawing/2014/chartex" xmlns:cx1="http://schemas.microsoft.com/office/drawing/2015/9/8/chartex" xmlns:cx2="http://schemas.microsoft.com/office/drawing/2015/10/21/chartex" xmlns:cx3="http://schemas.microsoft.com/office/drawing/2016/5/9/chartex" xmlns:cx4="http://schemas.microsoft.com/office/drawing/2016/5/10/chartex" xmlns:cx5="http://schemas.microsoft.com/office/drawing/2016/5/11/chartex" xmlns:cx6="http://schemas.microsoft.com/office/drawing/2016/5/12/chartex" xmlns:cx7="http://schemas.microsoft.com/office/drawing/2016/5/13/chartex" xmlns:cx8="http://schemas.microsoft.com/office/drawing/2016/5/14/chartex" xmlns:mc="http://schemas.openxmlformats.org/markup-compatibility/2006" xmlns:aink="http://schemas.microsoft.com/office/drawing/2016/ink" xmlns:am3d="http://schemas.microsoft.com/office/drawing/2017/model3d" xmlns:o="urn:schemas-microsoft-com:office:office" xmlns:r="http://schemas.openxmlformats.org/officeDocument/2006/relationships" xmlns:m="http://schemas.openxmlformats.org/officeDocument/2006/math" xmlns:v="urn:schemas-microsoft-com:vml" xmlns:wp14="http://schemas.microsoft.com/office/word/2010/wordprocessingDrawing" xmlns:wp="http://schemas.openxmlformats.org/drawingml/2006/wordprocessingDrawing" xmlns:w10="urn:schemas-microsoft-com:office:word" xmlns:w="http://schemas.openxmlformats.org/wordprocessingml/2006/main" xmlns:w14="http://schemas.microsoft.com/office/word/2010/wordml" xmlns:w15="http://schemas.microsoft.com/office/word/2012/wordml" xmlns:w16cex="http://schemas.microsoft.com/office/word/2018/wordml/cex" xmlns:w16cid="http://schemas.microsoft.com/office/word/2016/wordml/cid" xmlns:w16="http://schemas.microsoft.com/office/word/2018/wordml" xmlns:w16se="http://schemas.microsoft.com/office/word/2015/wordml/symex" xmlns:wpg="http://schemas.microsoft.com/office/word/2010/wordprocessingGroup" xmlns:wpi="http://schemas.microsoft.com/office/word/2010/wordprocessingInk" xmlns:wne="http://schemas.microsoft.com/office/word/2006/wordml" xmlns:wps="http://schemas.microsoft.com/office/word/2010/wordprocessingShape" mc:Ignorable="w14 w15 w16se w16cid w16 w16cex wp14">
+<w:hdr xmlns:wpc="http://schemas.microsoft.com/office/word/2010/wordprocessingCanvas" xmlns:cx="http://schemas.microsoft.com/office/drawing/2014/chartex" xmlns:cx1="http://schemas.microsoft.com/office/drawing/2015/9/8/chartex" xmlns:cx2="http://schemas.microsoft.com/office/drawing/2015/10/21/chartex" xmlns:cx3="http://schemas.microsoft.com/office/drawing/2016/5/9/chartex" xmlns:cx4="http://schemas.microsoft.com/office/drawing/2016/5/10/chartex" xmlns:cx5="http://schemas.microsoft.com/office/drawing/2016/5/11/chartex" xmlns:cx6="http://schemas.microsoft.com/office/drawing/2016/5/12/chartex" xmlns:cx7="http://schemas.microsoft.com/office/drawing/2016/5/13/chartex" xmlns:cx8="http://schemas.microsoft.com/office/drawing/2016/5/14/chartex" xmlns:mc="http://schemas.openxmlformats.org/markup-compatibility/2006" xmlns:aink="http://schemas.microsoft.com/office/drawing/2016/ink" xmlns:am3d="http://schemas.microsoft.com/office/drawing/2017/model3d" xmlns:o="urn:schemas-microsoft-com:office:office" xmlns:r="http://schemas.openxmlformats.org/officeDocument/2006/relationships" xmlns:m="http://schemas.openxmlformats.org/officeDocument/2006/math" xmlns:v="urn:schemas-microsoft-com:vml" xmlns:wp14="http://schemas.microsoft.com/office/word/2010/wordprocessingDrawing" xmlns:wp="http://schemas.openxmlformats.org/drawingml/2006/wordprocessingDrawing" xmlns:w10="urn:schemas-microsoft-com:office:word" xmlns:w="http://schemas.openxmlformats.org/wordprocessingml/2006/main" xmlns:w14="http://schemas.microsoft.com/office/word/2010/wordml" xmlns:w15="http://schemas.microsoft.com/office/word/2012/wordml" xmlns:w16cid="http://schemas.microsoft.com/office/word/2016/wordml/cid" xmlns:w16se="http://schemas.microsoft.com/office/word/2015/wordml/symex" xmlns:wpg="http://schemas.microsoft.com/office/word/2010/wordprocessingGroup" xmlns:wpi="http://schemas.microsoft.com/office/word/2010/wordprocessingInk" xmlns:wne="http://schemas.microsoft.com/office/word/2006/wordml" xmlns:wps="http://schemas.microsoft.com/office/word/2010/wordprocessingShape" mc:Ignorable="w14 w15 w16se w16cid wp14">
   <w:p>
     <w:pPr>
       <w:ind w:firstLine="480"/>
@@ -9005,7 +9628,7 @@
 </file>
 
 <file path=word/header3.xml><?xml version="1.0" encoding="utf-8"?>
-<w:hdr xmlns:wpc="http://schemas.microsoft.com/office/word/2010/wordprocessingCanvas" xmlns:cx="http://schemas.microsoft.com/office/drawing/2014/chartex" xmlns:cx1="http://schemas.microsoft.com/office/drawing/2015/9/8/chartex" xmlns:cx2="http://schemas.microsoft.com/office/drawing/2015/10/21/chartex" xmlns:cx3="http://schemas.microsoft.com/office/drawing/2016/5/9/chartex" xmlns:cx4="http://schemas.microsoft.com/office/drawing/2016/5/10/chartex" xmlns:cx5="http://schemas.microsoft.com/office/drawing/2016/5/11/chartex" xmlns:cx6="http://schemas.microsoft.com/office/drawing/2016/5/12/chartex" xmlns:cx7="http://schemas.microsoft.com/office/drawing/2016/5/13/chartex" xmlns:cx8="http://schemas.microsoft.com/office/drawing/2016/5/14/chartex" xmlns:mc="http://schemas.openxmlformats.org/markup-compatibility/2006" xmlns:aink="http://schemas.microsoft.com/office/drawing/2016/ink" xmlns:am3d="http://schemas.microsoft.com/office/drawing/2017/model3d" xmlns:o="urn:schemas-microsoft-com:office:office" xmlns:r="http://schemas.openxmlformats.org/officeDocument/2006/relationships" xmlns:m="http://schemas.openxmlformats.org/officeDocument/2006/math" xmlns:v="urn:schemas-microsoft-com:vml" xmlns:wp14="http://schemas.microsoft.com/office/word/2010/wordprocessingDrawing" xmlns:wp="http://schemas.openxmlformats.org/drawingml/2006/wordprocessingDrawing" xmlns:w10="urn:schemas-microsoft-com:office:word" xmlns:w="http://schemas.openxmlformats.org/wordprocessingml/2006/main" xmlns:w14="http://schemas.microsoft.com/office/word/2010/wordml" xmlns:w15="http://schemas.microsoft.com/office/word/2012/wordml" xmlns:w16cex="http://schemas.microsoft.com/office/word/2018/wordml/cex" xmlns:w16cid="http://schemas.microsoft.com/office/word/2016/wordml/cid" xmlns:w16="http://schemas.microsoft.com/office/word/2018/wordml" xmlns:w16se="http://schemas.microsoft.com/office/word/2015/wordml/symex" xmlns:wpg="http://schemas.microsoft.com/office/word/2010/wordprocessingGroup" xmlns:wpi="http://schemas.microsoft.com/office/word/2010/wordprocessingInk" xmlns:wne="http://schemas.microsoft.com/office/word/2006/wordml" xmlns:wps="http://schemas.microsoft.com/office/word/2010/wordprocessingShape" mc:Ignorable="w14 w15 w16se w16cid w16 w16cex wp14">
+<w:hdr xmlns:wpc="http://schemas.microsoft.com/office/word/2010/wordprocessingCanvas" xmlns:cx="http://schemas.microsoft.com/office/drawing/2014/chartex" xmlns:cx1="http://schemas.microsoft.com/office/drawing/2015/9/8/chartex" xmlns:cx2="http://schemas.microsoft.com/office/drawing/2015/10/21/chartex" xmlns:cx3="http://schemas.microsoft.com/office/drawing/2016/5/9/chartex" xmlns:cx4="http://schemas.microsoft.com/office/drawing/2016/5/10/chartex" xmlns:cx5="http://schemas.microsoft.com/office/drawing/2016/5/11/chartex" xmlns:cx6="http://schemas.microsoft.com/office/drawing/2016/5/12/chartex" xmlns:cx7="http://schemas.microsoft.com/office/drawing/2016/5/13/chartex" xmlns:cx8="http://schemas.microsoft.com/office/drawing/2016/5/14/chartex" xmlns:mc="http://schemas.openxmlformats.org/markup-compatibility/2006" xmlns:aink="http://schemas.microsoft.com/office/drawing/2016/ink" xmlns:am3d="http://schemas.microsoft.com/office/drawing/2017/model3d" xmlns:o="urn:schemas-microsoft-com:office:office" xmlns:r="http://schemas.openxmlformats.org/officeDocument/2006/relationships" xmlns:m="http://schemas.openxmlformats.org/officeDocument/2006/math" xmlns:v="urn:schemas-microsoft-com:vml" xmlns:wp14="http://schemas.microsoft.com/office/word/2010/wordprocessingDrawing" xmlns:wp="http://schemas.openxmlformats.org/drawingml/2006/wordprocessingDrawing" xmlns:w10="urn:schemas-microsoft-com:office:word" xmlns:w="http://schemas.openxmlformats.org/wordprocessingml/2006/main" xmlns:w14="http://schemas.microsoft.com/office/word/2010/wordml" xmlns:w15="http://schemas.microsoft.com/office/word/2012/wordml" xmlns:w16cid="http://schemas.microsoft.com/office/word/2016/wordml/cid" xmlns:w16se="http://schemas.microsoft.com/office/word/2015/wordml/symex" xmlns:wpg="http://schemas.microsoft.com/office/word/2010/wordprocessingGroup" xmlns:wpi="http://schemas.microsoft.com/office/word/2010/wordprocessingInk" xmlns:wne="http://schemas.microsoft.com/office/word/2006/wordml" xmlns:wps="http://schemas.microsoft.com/office/word/2010/wordprocessingShape" mc:Ignorable="w14 w15 w16se w16cid wp14">
   <w:p>
     <w:pPr>
       <w:pStyle w:val="a6"/>
@@ -9016,7 +9639,7 @@
 </file>
 
 <file path=word/header4.xml><?xml version="1.0" encoding="utf-8"?>
-<w:hdr xmlns:wpc="http://schemas.microsoft.com/office/word/2010/wordprocessingCanvas" xmlns:cx="http://schemas.microsoft.com/office/drawing/2014/chartex" xmlns:cx1="http://schemas.microsoft.com/office/drawing/2015/9/8/chartex" xmlns:cx2="http://schemas.microsoft.com/office/drawing/2015/10/21/chartex" xmlns:cx3="http://schemas.microsoft.com/office/drawing/2016/5/9/chartex" xmlns:cx4="http://schemas.microsoft.com/office/drawing/2016/5/10/chartex" xmlns:cx5="http://schemas.microsoft.com/office/drawing/2016/5/11/chartex" xmlns:cx6="http://schemas.microsoft.com/office/drawing/2016/5/12/chartex" xmlns:cx7="http://schemas.microsoft.com/office/drawing/2016/5/13/chartex" xmlns:cx8="http://schemas.microsoft.com/office/drawing/2016/5/14/chartex" xmlns:mc="http://schemas.openxmlformats.org/markup-compatibility/2006" xmlns:aink="http://schemas.microsoft.com/office/drawing/2016/ink" xmlns:am3d="http://schemas.microsoft.com/office/drawing/2017/model3d" xmlns:o="urn:schemas-microsoft-com:office:office" xmlns:r="http://schemas.openxmlformats.org/officeDocument/2006/relationships" xmlns:m="http://schemas.openxmlformats.org/officeDocument/2006/math" xmlns:v="urn:schemas-microsoft-com:vml" xmlns:wp14="http://schemas.microsoft.com/office/word/2010/wordprocessingDrawing" xmlns:wp="http://schemas.openxmlformats.org/drawingml/2006/wordprocessingDrawing" xmlns:w10="urn:schemas-microsoft-com:office:word" xmlns:w="http://schemas.openxmlformats.org/wordprocessingml/2006/main" xmlns:w14="http://schemas.microsoft.com/office/word/2010/wordml" xmlns:w15="http://schemas.microsoft.com/office/word/2012/wordml" xmlns:w16cex="http://schemas.microsoft.com/office/word/2018/wordml/cex" xmlns:w16cid="http://schemas.microsoft.com/office/word/2016/wordml/cid" xmlns:w16="http://schemas.microsoft.com/office/word/2018/wordml" xmlns:w16se="http://schemas.microsoft.com/office/word/2015/wordml/symex" xmlns:wpg="http://schemas.microsoft.com/office/word/2010/wordprocessingGroup" xmlns:wpi="http://schemas.microsoft.com/office/word/2010/wordprocessingInk" xmlns:wne="http://schemas.microsoft.com/office/word/2006/wordml" xmlns:wps="http://schemas.microsoft.com/office/word/2010/wordprocessingShape" mc:Ignorable="w14 w15 w16se w16cid w16 w16cex wp14">
+<w:hdr xmlns:wpc="http://schemas.microsoft.com/office/word/2010/wordprocessingCanvas" xmlns:cx="http://schemas.microsoft.com/office/drawing/2014/chartex" xmlns:cx1="http://schemas.microsoft.com/office/drawing/2015/9/8/chartex" xmlns:cx2="http://schemas.microsoft.com/office/drawing/2015/10/21/chartex" xmlns:cx3="http://schemas.microsoft.com/office/drawing/2016/5/9/chartex" xmlns:cx4="http://schemas.microsoft.com/office/drawing/2016/5/10/chartex" xmlns:cx5="http://schemas.microsoft.com/office/drawing/2016/5/11/chartex" xmlns:cx6="http://schemas.microsoft.com/office/drawing/2016/5/12/chartex" xmlns:cx7="http://schemas.microsoft.com/office/drawing/2016/5/13/chartex" xmlns:cx8="http://schemas.microsoft.com/office/drawing/2016/5/14/chartex" xmlns:mc="http://schemas.openxmlformats.org/markup-compatibility/2006" xmlns:aink="http://schemas.microsoft.com/office/drawing/2016/ink" xmlns:am3d="http://schemas.microsoft.com/office/drawing/2017/model3d" xmlns:o="urn:schemas-microsoft-com:office:office" xmlns:r="http://schemas.openxmlformats.org/officeDocument/2006/relationships" xmlns:m="http://schemas.openxmlformats.org/officeDocument/2006/math" xmlns:v="urn:schemas-microsoft-com:vml" xmlns:wp14="http://schemas.microsoft.com/office/word/2010/wordprocessingDrawing" xmlns:wp="http://schemas.openxmlformats.org/drawingml/2006/wordprocessingDrawing" xmlns:w10="urn:schemas-microsoft-com:office:word" xmlns:w="http://schemas.openxmlformats.org/wordprocessingml/2006/main" xmlns:w14="http://schemas.microsoft.com/office/word/2010/wordml" xmlns:w15="http://schemas.microsoft.com/office/word/2012/wordml" xmlns:w16cid="http://schemas.microsoft.com/office/word/2016/wordml/cid" xmlns:w16se="http://schemas.microsoft.com/office/word/2015/wordml/symex" xmlns:wpg="http://schemas.microsoft.com/office/word/2010/wordprocessingGroup" xmlns:wpi="http://schemas.microsoft.com/office/word/2010/wordprocessingInk" xmlns:wne="http://schemas.microsoft.com/office/word/2006/wordml" xmlns:wps="http://schemas.microsoft.com/office/word/2010/wordprocessingShape" mc:Ignorable="w14 w15 w16se w16cid wp14">
   <w:tbl>
     <w:tblPr>
       <w:tblW w:w="0" w:type="auto"/>
@@ -9183,7 +9806,7 @@
 </file>
 
 <file path=word/numbering.xml><?xml version="1.0" encoding="utf-8"?>
-<w:numbering xmlns:wpc="http://schemas.microsoft.com/office/word/2010/wordprocessingCanvas" xmlns:cx="http://schemas.microsoft.com/office/drawing/2014/chartex" xmlns:cx1="http://schemas.microsoft.com/office/drawing/2015/9/8/chartex" xmlns:cx2="http://schemas.microsoft.com/office/drawing/2015/10/21/chartex" xmlns:cx3="http://schemas.microsoft.com/office/drawing/2016/5/9/chartex" xmlns:cx4="http://schemas.microsoft.com/office/drawing/2016/5/10/chartex" xmlns:cx5="http://schemas.microsoft.com/office/drawing/2016/5/11/chartex" xmlns:cx6="http://schemas.microsoft.com/office/drawing/2016/5/12/chartex" xmlns:cx7="http://schemas.microsoft.com/office/drawing/2016/5/13/chartex" xmlns:cx8="http://schemas.microsoft.com/office/drawing/2016/5/14/chartex" xmlns:mc="http://schemas.openxmlformats.org/markup-compatibility/2006" xmlns:aink="http://schemas.microsoft.com/office/drawing/2016/ink" xmlns:am3d="http://schemas.microsoft.com/office/drawing/2017/model3d" xmlns:o="urn:schemas-microsoft-com:office:office" xmlns:r="http://schemas.openxmlformats.org/officeDocument/2006/relationships" xmlns:m="http://schemas.openxmlformats.org/officeDocument/2006/math" xmlns:v="urn:schemas-microsoft-com:vml" xmlns:wp14="http://schemas.microsoft.com/office/word/2010/wordprocessingDrawing" xmlns:wp="http://schemas.openxmlformats.org/drawingml/2006/wordprocessingDrawing" xmlns:w10="urn:schemas-microsoft-com:office:word" xmlns:w="http://schemas.openxmlformats.org/wordprocessingml/2006/main" xmlns:w14="http://schemas.microsoft.com/office/word/2010/wordml" xmlns:w15="http://schemas.microsoft.com/office/word/2012/wordml" xmlns:w16cex="http://schemas.microsoft.com/office/word/2018/wordml/cex" xmlns:w16cid="http://schemas.microsoft.com/office/word/2016/wordml/cid" xmlns:w16="http://schemas.microsoft.com/office/word/2018/wordml" xmlns:w16se="http://schemas.microsoft.com/office/word/2015/wordml/symex" xmlns:wpg="http://schemas.microsoft.com/office/word/2010/wordprocessingGroup" xmlns:wpi="http://schemas.microsoft.com/office/word/2010/wordprocessingInk" xmlns:wne="http://schemas.microsoft.com/office/word/2006/wordml" xmlns:wps="http://schemas.microsoft.com/office/word/2010/wordprocessingShape" mc:Ignorable="w14 w15 w16se w16cid w16 w16cex wp14">
+<w:numbering xmlns:wpc="http://schemas.microsoft.com/office/word/2010/wordprocessingCanvas" xmlns:cx="http://schemas.microsoft.com/office/drawing/2014/chartex" xmlns:cx1="http://schemas.microsoft.com/office/drawing/2015/9/8/chartex" xmlns:cx2="http://schemas.microsoft.com/office/drawing/2015/10/21/chartex" xmlns:cx3="http://schemas.microsoft.com/office/drawing/2016/5/9/chartex" xmlns:cx4="http://schemas.microsoft.com/office/drawing/2016/5/10/chartex" xmlns:cx5="http://schemas.microsoft.com/office/drawing/2016/5/11/chartex" xmlns:cx6="http://schemas.microsoft.com/office/drawing/2016/5/12/chartex" xmlns:cx7="http://schemas.microsoft.com/office/drawing/2016/5/13/chartex" xmlns:cx8="http://schemas.microsoft.com/office/drawing/2016/5/14/chartex" xmlns:mc="http://schemas.openxmlformats.org/markup-compatibility/2006" xmlns:aink="http://schemas.microsoft.com/office/drawing/2016/ink" xmlns:am3d="http://schemas.microsoft.com/office/drawing/2017/model3d" xmlns:o="urn:schemas-microsoft-com:office:office" xmlns:r="http://schemas.openxmlformats.org/officeDocument/2006/relationships" xmlns:m="http://schemas.openxmlformats.org/officeDocument/2006/math" xmlns:v="urn:schemas-microsoft-com:vml" xmlns:wp14="http://schemas.microsoft.com/office/word/2010/wordprocessingDrawing" xmlns:wp="http://schemas.openxmlformats.org/drawingml/2006/wordprocessingDrawing" xmlns:w10="urn:schemas-microsoft-com:office:word" xmlns:w="http://schemas.openxmlformats.org/wordprocessingml/2006/main" xmlns:w14="http://schemas.microsoft.com/office/word/2010/wordml" xmlns:w15="http://schemas.microsoft.com/office/word/2012/wordml" xmlns:w16cid="http://schemas.microsoft.com/office/word/2016/wordml/cid" xmlns:w16se="http://schemas.microsoft.com/office/word/2015/wordml/symex" xmlns:wpg="http://schemas.microsoft.com/office/word/2010/wordprocessingGroup" xmlns:wpi="http://schemas.microsoft.com/office/word/2010/wordprocessingInk" xmlns:wne="http://schemas.microsoft.com/office/word/2006/wordml" xmlns:wps="http://schemas.microsoft.com/office/word/2010/wordprocessingShape" mc:Ignorable="w14 w15 w16se w16cid wp14">
   <w:abstractNum w:abstractNumId="0" w15:restartNumberingAfterBreak="0">
     <w:nsid w:val="FFFFFFFB"/>
     <w:multiLevelType w:val="multilevel"/>
@@ -10884,7 +11507,7 @@
 </file>
 
 <file path=word/styles.xml><?xml version="1.0" encoding="utf-8"?>
-<w:styles xmlns:mc="http://schemas.openxmlformats.org/markup-compatibility/2006" xmlns:r="http://schemas.openxmlformats.org/officeDocument/2006/relationships" xmlns:w="http://schemas.openxmlformats.org/wordprocessingml/2006/main" xmlns:w14="http://schemas.microsoft.com/office/word/2010/wordml" xmlns:w15="http://schemas.microsoft.com/office/word/2012/wordml" xmlns:w16cex="http://schemas.microsoft.com/office/word/2018/wordml/cex" xmlns:w16cid="http://schemas.microsoft.com/office/word/2016/wordml/cid" xmlns:w16="http://schemas.microsoft.com/office/word/2018/wordml" xmlns:w16se="http://schemas.microsoft.com/office/word/2015/wordml/symex" mc:Ignorable="w14 w15 w16se w16cid w16 w16cex">
+<w:styles xmlns:mc="http://schemas.openxmlformats.org/markup-compatibility/2006" xmlns:r="http://schemas.openxmlformats.org/officeDocument/2006/relationships" xmlns:w="http://schemas.openxmlformats.org/wordprocessingml/2006/main" xmlns:w14="http://schemas.microsoft.com/office/word/2010/wordml" xmlns:w15="http://schemas.microsoft.com/office/word/2012/wordml" xmlns:w16cid="http://schemas.microsoft.com/office/word/2016/wordml/cid" xmlns:w16se="http://schemas.microsoft.com/office/word/2015/wordml/symex" mc:Ignorable="w14 w15 w16se w16cid">
   <w:docDefaults>
     <w:rPrDefault>
       <w:rPr>
@@ -10894,7 +11517,7 @@
     </w:rPrDefault>
     <w:pPrDefault/>
   </w:docDefaults>
-  <w:latentStyles w:defLockedState="0" w:defUIPriority="0" w:defSemiHidden="0" w:defUnhideWhenUsed="0" w:defQFormat="0" w:count="376">
+  <w:latentStyles w:defLockedState="0" w:defUIPriority="0" w:defSemiHidden="0" w:defUnhideWhenUsed="0" w:defQFormat="0" w:count="375">
     <w:lsdException w:name="Normal" w:qFormat="1"/>
     <w:lsdException w:name="heading 1" w:qFormat="1"/>
     <w:lsdException w:name="heading 2" w:qFormat="1"/>
@@ -10916,6 +11539,7 @@
     <w:lsdException w:name="Emphasis" w:qFormat="1"/>
     <w:lsdException w:name="HTML Keyboard" w:semiHidden="1" w:unhideWhenUsed="1"/>
     <w:lsdException w:name="HTML Variable" w:semiHidden="1" w:unhideWhenUsed="1"/>
+    <w:lsdException w:name="Normal Table" w:semiHidden="1" w:unhideWhenUsed="1"/>
     <w:lsdException w:name="annotation subject" w:semiHidden="1" w:unhideWhenUsed="1"/>
     <w:lsdException w:name="No List" w:semiHidden="1" w:unhideWhenUsed="1"/>
     <w:lsdException w:name="Outline List 1" w:semiHidden="1" w:unhideWhenUsed="1"/>
@@ -10962,8 +11586,10 @@
     <w:lsdException w:name="Table Subtle 2" w:semiHidden="1" w:unhideWhenUsed="1"/>
     <w:lsdException w:name="Table Web 1" w:semiHidden="1" w:unhideWhenUsed="1"/>
     <w:lsdException w:name="Table Web 2" w:semiHidden="1" w:unhideWhenUsed="1"/>
+    <w:lsdException w:name="Table Web 3" w:semiHidden="1" w:unhideWhenUsed="1"/>
     <w:lsdException w:name="Balloon Text" w:semiHidden="1" w:unhideWhenUsed="1"/>
     <w:lsdException w:name="Table Grid" w:uiPriority="39"/>
+    <w:lsdException w:name="Table Theme" w:semiHidden="1" w:unhideWhenUsed="1"/>
     <w:lsdException w:name="Placeholder Text" w:semiHidden="1" w:uiPriority="99"/>
     <w:lsdException w:name="No Spacing" w:uiPriority="1" w:qFormat="1"/>
     <w:lsdException w:name="Light Shading" w:uiPriority="60"/>
@@ -11183,7 +11809,6 @@
     <w:lsdException w:name="Smart Hyperlink" w:semiHidden="1" w:uiPriority="99" w:unhideWhenUsed="1"/>
     <w:lsdException w:name="Hashtag" w:semiHidden="1" w:uiPriority="99" w:unhideWhenUsed="1"/>
     <w:lsdException w:name="Unresolved Mention" w:semiHidden="1" w:uiPriority="99" w:unhideWhenUsed="1"/>
-    <w:lsdException w:name="Smart Link" w:semiHidden="1" w:uiPriority="99" w:unhideWhenUsed="1"/>
   </w:latentStyles>
   <w:style w:type="paragraph" w:default="1" w:styleId="a">
     <w:name w:val="Normal"/>
@@ -12153,7 +12778,7 @@
 </file>
 
 <file path=customXml/itemProps1.xml><?xml version="1.0" encoding="utf-8"?>
-<ds:datastoreItem xmlns:ds="http://schemas.openxmlformats.org/officeDocument/2006/customXml" ds:itemID="{1111FA6B-7E38-4264-AA55-6418FEEB6BE9}">
+<ds:datastoreItem xmlns:ds="http://schemas.openxmlformats.org/officeDocument/2006/customXml" ds:itemID="{E7937C6D-4C61-4BD8-8E13-1A95B3813E19}">
   <ds:schemaRefs>
     <ds:schemaRef ds:uri="http://schemas.openxmlformats.org/officeDocument/2006/bibliography"/>
   </ds:schemaRefs>

</xml_diff>

<commit_message>
update README & add API ConfigSet
</commit_message>
<xml_diff>
--- a/docs/软件需求规约v1.docx
+++ b/docs/软件需求规约v1.docx
@@ -5682,30 +5682,20 @@
             </w:pPr>
             <w:r>
               <w:rPr>
+                <w:kern w:val="2"/>
+                <w:sz w:val="18"/>
+                <w:szCs w:val="18"/>
+              </w:rPr>
+              <w:t>Hadoop</w:t>
+            </w:r>
+            <w:r>
+              <w:rPr>
                 <w:rFonts w:hint="eastAsia"/>
                 <w:kern w:val="2"/>
                 <w:sz w:val="18"/>
                 <w:szCs w:val="18"/>
               </w:rPr>
-              <w:t>程序员</w:t>
-            </w:r>
-            <w:r>
-              <w:rPr>
-                <w:rFonts w:hint="eastAsia"/>
-                <w:kern w:val="2"/>
-                <w:sz w:val="18"/>
-                <w:szCs w:val="18"/>
-              </w:rPr>
-              <w:t>用户</w:t>
-            </w:r>
-            <w:r>
-              <w:rPr>
-                <w:rFonts w:hint="eastAsia"/>
-                <w:kern w:val="2"/>
-                <w:sz w:val="18"/>
-                <w:szCs w:val="18"/>
-              </w:rPr>
-              <w:t>已登陆</w:t>
+              <w:t>集群已启用</w:t>
             </w:r>
           </w:p>
         </w:tc>
@@ -5985,35 +5975,6 @@
             <w:tcW w:w="7978" w:type="dxa"/>
             <w:gridSpan w:val="3"/>
           </w:tcPr>
-          <w:p>
-            <w:pPr>
-              <w:spacing w:line="240" w:lineRule="auto"/>
-              <w:ind w:firstLine="360"/>
-              <w:jc w:val="both"/>
-              <w:rPr>
-                <w:kern w:val="2"/>
-                <w:sz w:val="18"/>
-                <w:szCs w:val="18"/>
-              </w:rPr>
-            </w:pPr>
-            <w:r>
-              <w:rPr>
-                <w:rFonts w:hint="eastAsia"/>
-                <w:kern w:val="2"/>
-                <w:sz w:val="18"/>
-                <w:szCs w:val="18"/>
-              </w:rPr>
-              <w:t>1a. 未查询到该用户，</w:t>
-            </w:r>
-            <w:r>
-              <w:rPr>
-                <w:kern w:val="2"/>
-                <w:sz w:val="18"/>
-                <w:szCs w:val="18"/>
-              </w:rPr>
-              <w:t>系统提示相关信息</w:t>
-            </w:r>
-          </w:p>
           <w:p>
             <w:pPr>
               <w:spacing w:line="240" w:lineRule="auto"/>
@@ -6472,12 +6433,20 @@
             </w:pPr>
             <w:r>
               <w:rPr>
+                <w:kern w:val="2"/>
+                <w:sz w:val="18"/>
+                <w:szCs w:val="18"/>
+              </w:rPr>
+              <w:t>Hadoop</w:t>
+            </w:r>
+            <w:r>
+              <w:rPr>
                 <w:rFonts w:hint="eastAsia"/>
                 <w:kern w:val="2"/>
                 <w:sz w:val="18"/>
                 <w:szCs w:val="18"/>
               </w:rPr>
-              <w:t>程序员用户已登陆</w:t>
+              <w:t>集群已启用</w:t>
             </w:r>
           </w:p>
         </w:tc>
@@ -6791,35 +6760,6 @@
             <w:tcW w:w="7978" w:type="dxa"/>
             <w:gridSpan w:val="3"/>
           </w:tcPr>
-          <w:p>
-            <w:pPr>
-              <w:spacing w:line="240" w:lineRule="auto"/>
-              <w:ind w:firstLine="360"/>
-              <w:jc w:val="both"/>
-              <w:rPr>
-                <w:kern w:val="2"/>
-                <w:sz w:val="18"/>
-                <w:szCs w:val="18"/>
-              </w:rPr>
-            </w:pPr>
-            <w:r>
-              <w:rPr>
-                <w:rFonts w:hint="eastAsia"/>
-                <w:kern w:val="2"/>
-                <w:sz w:val="18"/>
-                <w:szCs w:val="18"/>
-              </w:rPr>
-              <w:t>1a. 未查询到该用户，</w:t>
-            </w:r>
-            <w:r>
-              <w:rPr>
-                <w:kern w:val="2"/>
-                <w:sz w:val="18"/>
-                <w:szCs w:val="18"/>
-              </w:rPr>
-              <w:t>系统提示相关信息</w:t>
-            </w:r>
-          </w:p>
           <w:p>
             <w:pPr>
               <w:spacing w:line="240" w:lineRule="auto"/>
@@ -7239,12 +7179,20 @@
             </w:pPr>
             <w:r>
               <w:rPr>
+                <w:kern w:val="2"/>
+                <w:sz w:val="18"/>
+                <w:szCs w:val="18"/>
+              </w:rPr>
+              <w:t>Hadoop</w:t>
+            </w:r>
+            <w:r>
+              <w:rPr>
                 <w:rFonts w:hint="eastAsia"/>
                 <w:kern w:val="2"/>
                 <w:sz w:val="18"/>
                 <w:szCs w:val="18"/>
               </w:rPr>
-              <w:t>程序员用户已登陆</w:t>
+              <w:t>集群已启用</w:t>
             </w:r>
           </w:p>
         </w:tc>
@@ -7549,35 +7497,6 @@
             <w:tcW w:w="7978" w:type="dxa"/>
             <w:gridSpan w:val="3"/>
           </w:tcPr>
-          <w:p>
-            <w:pPr>
-              <w:spacing w:line="240" w:lineRule="auto"/>
-              <w:ind w:firstLine="360"/>
-              <w:jc w:val="both"/>
-              <w:rPr>
-                <w:kern w:val="2"/>
-                <w:sz w:val="18"/>
-                <w:szCs w:val="18"/>
-              </w:rPr>
-            </w:pPr>
-            <w:r>
-              <w:rPr>
-                <w:rFonts w:hint="eastAsia"/>
-                <w:kern w:val="2"/>
-                <w:sz w:val="18"/>
-                <w:szCs w:val="18"/>
-              </w:rPr>
-              <w:t>1a. 未查询到该用户，</w:t>
-            </w:r>
-            <w:r>
-              <w:rPr>
-                <w:kern w:val="2"/>
-                <w:sz w:val="18"/>
-                <w:szCs w:val="18"/>
-              </w:rPr>
-              <w:t>系统提示相关信息</w:t>
-            </w:r>
-          </w:p>
           <w:p>
             <w:pPr>
               <w:spacing w:line="240" w:lineRule="auto"/>
@@ -8015,12 +7934,20 @@
             </w:pPr>
             <w:r>
               <w:rPr>
+                <w:kern w:val="2"/>
+                <w:sz w:val="18"/>
+                <w:szCs w:val="18"/>
+              </w:rPr>
+              <w:t>Hadoop</w:t>
+            </w:r>
+            <w:r>
+              <w:rPr>
                 <w:rFonts w:hint="eastAsia"/>
                 <w:kern w:val="2"/>
                 <w:sz w:val="18"/>
                 <w:szCs w:val="18"/>
               </w:rPr>
-              <w:t>程序员用户已登陆</w:t>
+              <w:t>集群已启用</w:t>
             </w:r>
             <w:r>
               <w:rPr>
@@ -8255,7 +8182,6 @@
                 <w:sz w:val="18"/>
                 <w:szCs w:val="18"/>
               </w:rPr>
-              <w:lastRenderedPageBreak/>
               <w:t>备选流</w:t>
             </w:r>
           </w:p>
@@ -8278,20 +8204,29 @@
             </w:pPr>
             <w:r>
               <w:rPr>
+                <w:kern w:val="2"/>
+                <w:sz w:val="18"/>
+                <w:szCs w:val="18"/>
+              </w:rPr>
+              <w:t xml:space="preserve">3a. </w:t>
+            </w:r>
+            <w:r>
+              <w:rPr>
                 <w:rFonts w:hint="eastAsia"/>
                 <w:kern w:val="2"/>
                 <w:sz w:val="18"/>
                 <w:szCs w:val="18"/>
               </w:rPr>
-              <w:t>1a. 未查询到该用户，</w:t>
-            </w:r>
-            <w:r>
-              <w:rPr>
-                <w:kern w:val="2"/>
-                <w:sz w:val="18"/>
-                <w:szCs w:val="18"/>
-              </w:rPr>
-              <w:t>系统提示相关信息</w:t>
+              <w:t>用户</w:t>
+            </w:r>
+            <w:r>
+              <w:rPr>
+                <w:rFonts w:hint="eastAsia"/>
+                <w:kern w:val="2"/>
+                <w:sz w:val="18"/>
+                <w:szCs w:val="18"/>
+              </w:rPr>
+              <w:t>选择的工作项还没有完成，系统显示相应提示</w:t>
             </w:r>
           </w:p>
           <w:p>
@@ -8311,7 +8246,7 @@
                 <w:sz w:val="18"/>
                 <w:szCs w:val="18"/>
               </w:rPr>
-              <w:t xml:space="preserve">3a. </w:t>
+              <w:t>4</w:t>
             </w:r>
             <w:r>
               <w:rPr>
@@ -8320,7 +8255,7 @@
                 <w:sz w:val="18"/>
                 <w:szCs w:val="18"/>
               </w:rPr>
-              <w:t>用户</w:t>
+              <w:t xml:space="preserve">a. </w:t>
             </w:r>
             <w:r>
               <w:rPr>
@@ -8329,7 +8264,7 @@
                 <w:sz w:val="18"/>
                 <w:szCs w:val="18"/>
               </w:rPr>
-              <w:t>选择的工作项还没有完成，系统显示相应提示</w:t>
+              <w:t>系统未检测到反模式，用户提交的代码没有反模式</w:t>
             </w:r>
           </w:p>
           <w:p>
@@ -8349,44 +8284,6 @@
                 <w:sz w:val="18"/>
                 <w:szCs w:val="18"/>
               </w:rPr>
-              <w:t>4</w:t>
-            </w:r>
-            <w:r>
-              <w:rPr>
-                <w:rFonts w:hint="eastAsia"/>
-                <w:kern w:val="2"/>
-                <w:sz w:val="18"/>
-                <w:szCs w:val="18"/>
-              </w:rPr>
-              <w:t xml:space="preserve">a. </w:t>
-            </w:r>
-            <w:r>
-              <w:rPr>
-                <w:rFonts w:hint="eastAsia"/>
-                <w:kern w:val="2"/>
-                <w:sz w:val="18"/>
-                <w:szCs w:val="18"/>
-              </w:rPr>
-              <w:t>系统未检测到反模式，用户提交的代码没有反模式</w:t>
-            </w:r>
-          </w:p>
-          <w:p>
-            <w:pPr>
-              <w:spacing w:line="240" w:lineRule="auto"/>
-              <w:ind w:firstLine="360"/>
-              <w:jc w:val="both"/>
-              <w:rPr>
-                <w:kern w:val="2"/>
-                <w:sz w:val="18"/>
-                <w:szCs w:val="18"/>
-              </w:rPr>
-            </w:pPr>
-            <w:r>
-              <w:rPr>
-                <w:kern w:val="2"/>
-                <w:sz w:val="18"/>
-                <w:szCs w:val="18"/>
-              </w:rPr>
               <w:t xml:space="preserve">4b. </w:t>
             </w:r>
             <w:r>
@@ -8650,7 +8547,42 @@
         <w:rPr>
           <w:rFonts w:hint="eastAsia"/>
         </w:rPr>
-        <w:t>响应时间：为了用户的最佳使用体验，在95%的情况下，我们的系统不能在用户提交检测请求后等待10s的时间。</w:t>
+        <w:t>响应时间：为了用户的最佳使用体验，在95%的情况下，我们的系统</w:t>
+      </w:r>
+      <w:r>
+        <w:rPr>
+          <w:rFonts w:hint="eastAsia"/>
+        </w:rPr>
+        <w:t>应</w:t>
+      </w:r>
+      <w:r>
+        <w:rPr>
+          <w:rFonts w:hint="eastAsia"/>
+        </w:rPr>
+        <w:t>在用户提交检测请求后等</w:t>
+      </w:r>
+      <w:r>
+        <w:t>5</w:t>
+      </w:r>
+      <w:r>
+        <w:rPr>
+          <w:rFonts w:hint="eastAsia"/>
+        </w:rPr>
+        <w:t>s</w:t>
+      </w:r>
+      <w:r>
+        <w:rPr>
+          <w:rFonts w:hint="eastAsia"/>
+        </w:rPr>
+        <w:t>内给出反馈或正在处理的提示</w:t>
+      </w:r>
+      <w:bookmarkStart w:id="44" w:name="_GoBack"/>
+      <w:bookmarkEnd w:id="44"/>
+      <w:r>
+        <w:rPr>
+          <w:rFonts w:hint="eastAsia"/>
+        </w:rPr>
+        <w:t>。</w:t>
       </w:r>
     </w:p>
     <w:p>
@@ -8691,20 +8623,18 @@
       <w:pPr>
         <w:pStyle w:val="2"/>
       </w:pPr>
-      <w:bookmarkStart w:id="44" w:name="_Toc498836239"/>
-      <w:bookmarkStart w:id="45" w:name="_Toc54269965"/>
-      <w:bookmarkStart w:id="46" w:name="_Toc55862064"/>
-      <w:bookmarkStart w:id="47" w:name="_GoBack"/>
-      <w:bookmarkEnd w:id="47"/>
+      <w:bookmarkStart w:id="45" w:name="_Toc498836239"/>
+      <w:bookmarkStart w:id="46" w:name="_Toc54269965"/>
+      <w:bookmarkStart w:id="47" w:name="_Toc55862064"/>
       <w:r>
         <w:rPr>
           <w:rFonts w:hint="eastAsia"/>
         </w:rPr>
         <w:t>可支持性</w:t>
       </w:r>
-      <w:bookmarkEnd w:id="44"/>
       <w:bookmarkEnd w:id="45"/>
       <w:bookmarkEnd w:id="46"/>
+      <w:bookmarkEnd w:id="47"/>
     </w:p>
     <w:p>
       <w:pPr>
@@ -9080,7 +9010,6 @@
         <w:rPr>
           <w:rFonts w:hint="eastAsia"/>
         </w:rPr>
-        <w:lastRenderedPageBreak/>
         <w:t>硬件接口</w:t>
       </w:r>
       <w:bookmarkEnd w:id="62"/>
@@ -9126,6 +9055,7 @@
         <w:rPr>
           <w:rFonts w:hint="eastAsia"/>
         </w:rPr>
+        <w:lastRenderedPageBreak/>
         <w:t>软件接口</w:t>
       </w:r>
       <w:bookmarkEnd w:id="65"/>
@@ -12756,7 +12686,7 @@
 </file>
 
 <file path=customXml/itemProps1.xml><?xml version="1.0" encoding="utf-8"?>
-<ds:datastoreItem xmlns:ds="http://schemas.openxmlformats.org/officeDocument/2006/customXml" ds:itemID="{0AC23917-9C69-4E15-ABB7-8F4FF63801C1}">
+<ds:datastoreItem xmlns:ds="http://schemas.openxmlformats.org/officeDocument/2006/customXml" ds:itemID="{874CD573-D77D-464A-A5A1-30AABEDFAB87}">
   <ds:schemaRefs>
     <ds:schemaRef ds:uri="http://schemas.openxmlformats.org/officeDocument/2006/bibliography"/>
   </ds:schemaRefs>

</xml_diff>